<commit_message>
Opdateret versionshistorik software med projekter
</commit_message>
<xml_diff>
--- a/Versionshistorik/Versionshistorik - software.docx
+++ b/Versionshistorik/Versionshistorik - software.docx
@@ -1,10 +1,10 @@
 
 <file path=word/document.xml><?xml version="1.0" encoding="utf-8"?>
-<w:document xmlns:wpc="http://schemas.microsoft.com/office/word/2010/wordprocessingCanvas" xmlns:mo="http://schemas.microsoft.com/office/mac/office/2008/main" xmlns:mc="http://schemas.openxmlformats.org/markup-compatibility/2006" xmlns:mv="urn:schemas-microsoft-com:mac:vml" xmlns:o="urn:schemas-microsoft-com:office:office" xmlns:r="http://schemas.openxmlformats.org/officeDocument/2006/relationships" xmlns:m="http://schemas.openxmlformats.org/officeDocument/2006/math" xmlns:v="urn:schemas-microsoft-com:vml" xmlns:wp14="http://schemas.microsoft.com/office/word/2010/wordprocessingDrawing" xmlns:wp="http://schemas.openxmlformats.org/drawingml/2006/wordprocessingDrawing" xmlns:w10="urn:schemas-microsoft-com:office:word" xmlns:w="http://schemas.openxmlformats.org/wordprocessingml/2006/main" xmlns:w14="http://schemas.microsoft.com/office/word/2010/wordml" xmlns:wpg="http://schemas.microsoft.com/office/word/2010/wordprocessingGroup" xmlns:wpi="http://schemas.microsoft.com/office/word/2010/wordprocessingInk" xmlns:wne="http://schemas.microsoft.com/office/word/2006/wordml" xmlns:wps="http://schemas.microsoft.com/office/word/2010/wordprocessingShape" mc:Ignorable="w14 wp14">
+<w:document xmlns:wpc="http://schemas.microsoft.com/office/word/2010/wordprocessingCanvas" xmlns:mc="http://schemas.openxmlformats.org/markup-compatibility/2006" xmlns:o="urn:schemas-microsoft-com:office:office" xmlns:r="http://schemas.openxmlformats.org/officeDocument/2006/relationships" xmlns:m="http://schemas.openxmlformats.org/officeDocument/2006/math" xmlns:v="urn:schemas-microsoft-com:vml" xmlns:wp14="http://schemas.microsoft.com/office/word/2010/wordprocessingDrawing" xmlns:wp="http://schemas.openxmlformats.org/drawingml/2006/wordprocessingDrawing" xmlns:w10="urn:schemas-microsoft-com:office:word" xmlns:w="http://schemas.openxmlformats.org/wordprocessingml/2006/main" xmlns:w14="http://schemas.microsoft.com/office/word/2010/wordml" xmlns:wpg="http://schemas.microsoft.com/office/word/2010/wordprocessingGroup" xmlns:wpi="http://schemas.microsoft.com/office/word/2010/wordprocessingInk" xmlns:wne="http://schemas.microsoft.com/office/word/2006/wordml" xmlns:wps="http://schemas.microsoft.com/office/word/2010/wordprocessingShape" mc:Ignorable="w14 wp14">
   <w:body>
     <w:p>
       <w:pPr>
-        <w:pStyle w:val="Rubrik"/>
+        <w:pStyle w:val="Titel"/>
       </w:pPr>
       <w:r>
         <w:t>Versionshistorik – software</w:t>
@@ -326,11 +326,204 @@
           </w:p>
         </w:tc>
       </w:tr>
+      <w:tr>
+        <w:tc>
+          <w:tcPr>
+            <w:tcW w:w="971" w:type="dxa"/>
+            <w:tcBorders>
+              <w:top w:val="single" w:sz="6" w:space="0" w:color="000000"/>
+              <w:left w:val="single" w:sz="6" w:space="0" w:color="000000"/>
+              <w:bottom w:val="single" w:sz="6" w:space="0" w:color="000000"/>
+              <w:right w:val="single" w:sz="6" w:space="0" w:color="000000"/>
+            </w:tcBorders>
+            <w:tcMar>
+              <w:top w:w="105" w:type="dxa"/>
+              <w:left w:w="105" w:type="dxa"/>
+              <w:bottom w:w="105" w:type="dxa"/>
+              <w:right w:w="105" w:type="dxa"/>
+            </w:tcMar>
+          </w:tcPr>
+          <w:p>
+            <w:pPr>
+              <w:spacing w:after="0" w:line="0" w:lineRule="atLeast"/>
+              <w:rPr>
+                <w:rFonts w:ascii="Calibri" w:hAnsi="Calibri" w:cs="Times New Roman"/>
+                <w:color w:val="000000"/>
+                <w:sz w:val="24"/>
+                <w:szCs w:val="24"/>
+                <w:lang w:eastAsia="da-DK"/>
+              </w:rPr>
+            </w:pPr>
+            <w:proofErr w:type="gramStart"/>
+            <w:r>
+              <w:rPr>
+                <w:rFonts w:ascii="Calibri" w:hAnsi="Calibri" w:cs="Times New Roman"/>
+                <w:color w:val="000000"/>
+                <w:sz w:val="24"/>
+                <w:szCs w:val="24"/>
+                <w:lang w:eastAsia="da-DK"/>
+              </w:rPr>
+              <w:t>0.2</w:t>
+            </w:r>
+            <w:proofErr w:type="gramEnd"/>
+          </w:p>
+        </w:tc>
+        <w:tc>
+          <w:tcPr>
+            <w:tcW w:w="1126" w:type="dxa"/>
+            <w:tcBorders>
+              <w:top w:val="single" w:sz="6" w:space="0" w:color="000000"/>
+              <w:left w:val="single" w:sz="6" w:space="0" w:color="000000"/>
+              <w:bottom w:val="single" w:sz="6" w:space="0" w:color="000000"/>
+              <w:right w:val="single" w:sz="6" w:space="0" w:color="000000"/>
+            </w:tcBorders>
+            <w:tcMar>
+              <w:top w:w="105" w:type="dxa"/>
+              <w:left w:w="105" w:type="dxa"/>
+              <w:bottom w:w="105" w:type="dxa"/>
+              <w:right w:w="105" w:type="dxa"/>
+            </w:tcMar>
+          </w:tcPr>
+          <w:p>
+            <w:pPr>
+              <w:spacing w:after="0" w:line="0" w:lineRule="atLeast"/>
+              <w:rPr>
+                <w:rFonts w:ascii="Times" w:hAnsi="Times" w:cs="Times New Roman"/>
+                <w:sz w:val="20"/>
+                <w:szCs w:val="20"/>
+                <w:lang w:eastAsia="da-DK"/>
+              </w:rPr>
+            </w:pPr>
+            <w:r>
+              <w:rPr>
+                <w:rFonts w:ascii="Times" w:hAnsi="Times" w:cs="Times New Roman"/>
+                <w:sz w:val="20"/>
+                <w:szCs w:val="20"/>
+                <w:lang w:eastAsia="da-DK"/>
+              </w:rPr>
+              <w:t>05/10-15</w:t>
+            </w:r>
+          </w:p>
+        </w:tc>
+        <w:tc>
+          <w:tcPr>
+            <w:tcW w:w="1253" w:type="dxa"/>
+            <w:tcBorders>
+              <w:top w:val="single" w:sz="6" w:space="0" w:color="000000"/>
+              <w:left w:val="single" w:sz="6" w:space="0" w:color="000000"/>
+              <w:bottom w:val="single" w:sz="6" w:space="0" w:color="000000"/>
+              <w:right w:val="single" w:sz="6" w:space="0" w:color="000000"/>
+            </w:tcBorders>
+            <w:tcMar>
+              <w:top w:w="105" w:type="dxa"/>
+              <w:left w:w="105" w:type="dxa"/>
+              <w:bottom w:w="105" w:type="dxa"/>
+              <w:right w:w="105" w:type="dxa"/>
+            </w:tcMar>
+          </w:tcPr>
+          <w:p>
+            <w:pPr>
+              <w:spacing w:after="0" w:line="0" w:lineRule="atLeast"/>
+              <w:rPr>
+                <w:rFonts w:ascii="Times" w:hAnsi="Times" w:cs="Times New Roman"/>
+                <w:sz w:val="20"/>
+                <w:szCs w:val="20"/>
+                <w:lang w:eastAsia="da-DK"/>
+              </w:rPr>
+            </w:pPr>
+            <w:r>
+              <w:rPr>
+                <w:rFonts w:ascii="Times" w:hAnsi="Times" w:cs="Times New Roman"/>
+                <w:sz w:val="20"/>
+                <w:szCs w:val="20"/>
+                <w:lang w:eastAsia="da-DK"/>
+              </w:rPr>
+              <w:t>LL, MK</w:t>
+            </w:r>
+          </w:p>
+        </w:tc>
+        <w:tc>
+          <w:tcPr>
+            <w:tcW w:w="6498" w:type="dxa"/>
+            <w:tcBorders>
+              <w:top w:val="single" w:sz="6" w:space="0" w:color="000000"/>
+              <w:left w:val="single" w:sz="6" w:space="0" w:color="000000"/>
+              <w:bottom w:val="single" w:sz="6" w:space="0" w:color="000000"/>
+              <w:right w:val="single" w:sz="6" w:space="0" w:color="000000"/>
+            </w:tcBorders>
+            <w:tcMar>
+              <w:top w:w="105" w:type="dxa"/>
+              <w:left w:w="105" w:type="dxa"/>
+              <w:bottom w:w="105" w:type="dxa"/>
+              <w:right w:w="105" w:type="dxa"/>
+            </w:tcMar>
+          </w:tcPr>
+          <w:p>
+            <w:pPr>
+              <w:spacing w:after="0" w:line="0" w:lineRule="atLeast"/>
+              <w:rPr>
+                <w:rFonts w:ascii="Times" w:hAnsi="Times" w:cs="Times New Roman"/>
+                <w:sz w:val="20"/>
+                <w:szCs w:val="20"/>
+                <w:lang w:eastAsia="da-DK"/>
+              </w:rPr>
+            </w:pPr>
+            <w:r>
+              <w:rPr>
+                <w:rFonts w:ascii="Times" w:hAnsi="Times" w:cs="Times New Roman"/>
+                <w:sz w:val="20"/>
+                <w:szCs w:val="20"/>
+                <w:lang w:eastAsia="da-DK"/>
+              </w:rPr>
+              <w:t xml:space="preserve">Oprettet projekter efter trelagsmodellen, lavet metoden </w:t>
+            </w:r>
+            <w:proofErr w:type="spellStart"/>
+            <w:r>
+              <w:rPr>
+                <w:rFonts w:ascii="Times" w:hAnsi="Times" w:cs="Times New Roman"/>
+                <w:sz w:val="20"/>
+                <w:szCs w:val="20"/>
+                <w:lang w:eastAsia="da-DK"/>
+              </w:rPr>
+              <w:t>hentdata</w:t>
+            </w:r>
+            <w:proofErr w:type="spellEnd"/>
+            <w:r>
+              <w:rPr>
+                <w:rFonts w:ascii="Times" w:hAnsi="Times" w:cs="Times New Roman"/>
+                <w:sz w:val="20"/>
+                <w:szCs w:val="20"/>
+                <w:lang w:eastAsia="da-DK"/>
+              </w:rPr>
+              <w:t xml:space="preserve"> og </w:t>
+            </w:r>
+            <w:proofErr w:type="spellStart"/>
+            <w:r>
+              <w:rPr>
+                <w:rFonts w:ascii="Times" w:hAnsi="Times" w:cs="Times New Roman"/>
+                <w:sz w:val="20"/>
+                <w:szCs w:val="20"/>
+                <w:lang w:eastAsia="da-DK"/>
+              </w:rPr>
+              <w:t>hentEKGdata</w:t>
+            </w:r>
+            <w:proofErr w:type="spellEnd"/>
+            <w:r>
+              <w:rPr>
+                <w:rFonts w:ascii="Times" w:hAnsi="Times" w:cs="Times New Roman"/>
+                <w:sz w:val="20"/>
+                <w:szCs w:val="20"/>
+                <w:lang w:eastAsia="da-DK"/>
+              </w:rPr>
+              <w:t xml:space="preserve"> i alle tre lag.</w:t>
+            </w:r>
+            <w:bookmarkStart w:id="0" w:name="_GoBack"/>
+            <w:bookmarkEnd w:id="0"/>
+          </w:p>
+        </w:tc>
+      </w:tr>
     </w:tbl>
-    <w:p>
-      <w:bookmarkStart w:id="0" w:name="_GoBack"/>
-      <w:bookmarkEnd w:id="0"/>
-    </w:p>
+    <w:p/>
     <w:sectPr>
       <w:headerReference w:type="default" r:id="rId7"/>
       <w:pgSz w:w="11906" w:h="16838"/>
@@ -343,7 +536,7 @@
 </file>
 
 <file path=word/endnotes.xml><?xml version="1.0" encoding="utf-8"?>
-<w:endnotes xmlns:wpc="http://schemas.microsoft.com/office/word/2010/wordprocessingCanvas" xmlns:mo="http://schemas.microsoft.com/office/mac/office/2008/main" xmlns:mc="http://schemas.openxmlformats.org/markup-compatibility/2006" xmlns:mv="urn:schemas-microsoft-com:mac:vml" xmlns:o="urn:schemas-microsoft-com:office:office" xmlns:r="http://schemas.openxmlformats.org/officeDocument/2006/relationships" xmlns:m="http://schemas.openxmlformats.org/officeDocument/2006/math" xmlns:v="urn:schemas-microsoft-com:vml" xmlns:wp14="http://schemas.microsoft.com/office/word/2010/wordprocessingDrawing" xmlns:wp="http://schemas.openxmlformats.org/drawingml/2006/wordprocessingDrawing" xmlns:w10="urn:schemas-microsoft-com:office:word" xmlns:w="http://schemas.openxmlformats.org/wordprocessingml/2006/main" xmlns:w14="http://schemas.microsoft.com/office/word/2010/wordml" xmlns:wpg="http://schemas.microsoft.com/office/word/2010/wordprocessingGroup" xmlns:wpi="http://schemas.microsoft.com/office/word/2010/wordprocessingInk" xmlns:wne="http://schemas.microsoft.com/office/word/2006/wordml" xmlns:wps="http://schemas.microsoft.com/office/word/2010/wordprocessingShape" mc:Ignorable="w14 wp14">
+<w:endnotes xmlns:wpc="http://schemas.microsoft.com/office/word/2010/wordprocessingCanvas" xmlns:mc="http://schemas.openxmlformats.org/markup-compatibility/2006" xmlns:o="urn:schemas-microsoft-com:office:office" xmlns:r="http://schemas.openxmlformats.org/officeDocument/2006/relationships" xmlns:m="http://schemas.openxmlformats.org/officeDocument/2006/math" xmlns:v="urn:schemas-microsoft-com:vml" xmlns:wp14="http://schemas.microsoft.com/office/word/2010/wordprocessingDrawing" xmlns:wp="http://schemas.openxmlformats.org/drawingml/2006/wordprocessingDrawing" xmlns:w10="urn:schemas-microsoft-com:office:word" xmlns:w="http://schemas.openxmlformats.org/wordprocessingml/2006/main" xmlns:w14="http://schemas.microsoft.com/office/word/2010/wordml" xmlns:wpg="http://schemas.microsoft.com/office/word/2010/wordprocessingGroup" xmlns:wpi="http://schemas.microsoft.com/office/word/2010/wordprocessingInk" xmlns:wne="http://schemas.microsoft.com/office/word/2006/wordml" xmlns:wps="http://schemas.microsoft.com/office/word/2010/wordprocessingShape" mc:Ignorable="w14 wp14">
   <w:endnote w:type="separator" w:id="-1">
     <w:p>
       <w:pPr>
@@ -368,7 +561,7 @@
 </file>
 
 <file path=word/footnotes.xml><?xml version="1.0" encoding="utf-8"?>
-<w:footnotes xmlns:wpc="http://schemas.microsoft.com/office/word/2010/wordprocessingCanvas" xmlns:mo="http://schemas.microsoft.com/office/mac/office/2008/main" xmlns:mc="http://schemas.openxmlformats.org/markup-compatibility/2006" xmlns:mv="urn:schemas-microsoft-com:mac:vml" xmlns:o="urn:schemas-microsoft-com:office:office" xmlns:r="http://schemas.openxmlformats.org/officeDocument/2006/relationships" xmlns:m="http://schemas.openxmlformats.org/officeDocument/2006/math" xmlns:v="urn:schemas-microsoft-com:vml" xmlns:wp14="http://schemas.microsoft.com/office/word/2010/wordprocessingDrawing" xmlns:wp="http://schemas.openxmlformats.org/drawingml/2006/wordprocessingDrawing" xmlns:w10="urn:schemas-microsoft-com:office:word" xmlns:w="http://schemas.openxmlformats.org/wordprocessingml/2006/main" xmlns:w14="http://schemas.microsoft.com/office/word/2010/wordml" xmlns:wpg="http://schemas.microsoft.com/office/word/2010/wordprocessingGroup" xmlns:wpi="http://schemas.microsoft.com/office/word/2010/wordprocessingInk" xmlns:wne="http://schemas.microsoft.com/office/word/2006/wordml" xmlns:wps="http://schemas.microsoft.com/office/word/2010/wordprocessingShape" mc:Ignorable="w14 wp14">
+<w:footnotes xmlns:wpc="http://schemas.microsoft.com/office/word/2010/wordprocessingCanvas" xmlns:mc="http://schemas.openxmlformats.org/markup-compatibility/2006" xmlns:o="urn:schemas-microsoft-com:office:office" xmlns:r="http://schemas.openxmlformats.org/officeDocument/2006/relationships" xmlns:m="http://schemas.openxmlformats.org/officeDocument/2006/math" xmlns:v="urn:schemas-microsoft-com:vml" xmlns:wp14="http://schemas.microsoft.com/office/word/2010/wordprocessingDrawing" xmlns:wp="http://schemas.openxmlformats.org/drawingml/2006/wordprocessingDrawing" xmlns:w10="urn:schemas-microsoft-com:office:word" xmlns:w="http://schemas.openxmlformats.org/wordprocessingml/2006/main" xmlns:w14="http://schemas.microsoft.com/office/word/2010/wordml" xmlns:wpg="http://schemas.microsoft.com/office/word/2010/wordprocessingGroup" xmlns:wpi="http://schemas.microsoft.com/office/word/2010/wordprocessingInk" xmlns:wne="http://schemas.microsoft.com/office/word/2006/wordml" xmlns:wps="http://schemas.microsoft.com/office/word/2010/wordprocessingShape" mc:Ignorable="w14 wp14">
   <w:footnote w:type="separator" w:id="-1">
     <w:p>
       <w:pPr>
@@ -393,7 +586,7 @@
 </file>
 
 <file path=word/header1.xml><?xml version="1.0" encoding="utf-8"?>
-<w:hdr xmlns:wpc="http://schemas.microsoft.com/office/word/2010/wordprocessingCanvas" xmlns:mo="http://schemas.microsoft.com/office/mac/office/2008/main" xmlns:mc="http://schemas.openxmlformats.org/markup-compatibility/2006" xmlns:mv="urn:schemas-microsoft-com:mac:vml" xmlns:o="urn:schemas-microsoft-com:office:office" xmlns:r="http://schemas.openxmlformats.org/officeDocument/2006/relationships" xmlns:m="http://schemas.openxmlformats.org/officeDocument/2006/math" xmlns:v="urn:schemas-microsoft-com:vml" xmlns:wp14="http://schemas.microsoft.com/office/word/2010/wordprocessingDrawing" xmlns:wp="http://schemas.openxmlformats.org/drawingml/2006/wordprocessingDrawing" xmlns:w10="urn:schemas-microsoft-com:office:word" xmlns:w="http://schemas.openxmlformats.org/wordprocessingml/2006/main" xmlns:w14="http://schemas.microsoft.com/office/word/2010/wordml" xmlns:wpg="http://schemas.microsoft.com/office/word/2010/wordprocessingGroup" xmlns:wpi="http://schemas.microsoft.com/office/word/2010/wordprocessingInk" xmlns:wne="http://schemas.microsoft.com/office/word/2006/wordml" xmlns:wps="http://schemas.microsoft.com/office/word/2010/wordprocessingShape" mc:Ignorable="w14 wp14">
+<w:hdr xmlns:wpc="http://schemas.microsoft.com/office/word/2010/wordprocessingCanvas" xmlns:mc="http://schemas.openxmlformats.org/markup-compatibility/2006" xmlns:o="urn:schemas-microsoft-com:office:office" xmlns:r="http://schemas.openxmlformats.org/officeDocument/2006/relationships" xmlns:m="http://schemas.openxmlformats.org/officeDocument/2006/math" xmlns:v="urn:schemas-microsoft-com:vml" xmlns:wp14="http://schemas.microsoft.com/office/word/2010/wordprocessingDrawing" xmlns:wp="http://schemas.openxmlformats.org/drawingml/2006/wordprocessingDrawing" xmlns:w10="urn:schemas-microsoft-com:office:word" xmlns:w="http://schemas.openxmlformats.org/wordprocessingml/2006/main" xmlns:w14="http://schemas.microsoft.com/office/word/2010/wordml" xmlns:wpg="http://schemas.microsoft.com/office/word/2010/wordprocessingGroup" xmlns:wpi="http://schemas.microsoft.com/office/word/2010/wordprocessingInk" xmlns:wne="http://schemas.microsoft.com/office/word/2006/wordml" xmlns:wps="http://schemas.microsoft.com/office/word/2010/wordprocessingShape" mc:Ignorable="w14 wp14">
   <w:p>
     <w:pPr>
       <w:pStyle w:val="Sidehoved"/>
@@ -461,7 +654,7 @@
       </w:pPr>
     </w:pPrDefault>
   </w:docDefaults>
-  <w:latentStyles w:defLockedState="0" w:defUIPriority="99" w:defSemiHidden="1" w:defUnhideWhenUsed="1" w:defQFormat="0" w:count="276">
+  <w:latentStyles w:defLockedState="0" w:defUIPriority="99" w:defSemiHidden="1" w:defUnhideWhenUsed="1" w:defQFormat="0" w:count="267">
     <w:lsdException w:name="Normal" w:semiHidden="0" w:uiPriority="0" w:unhideWhenUsed="0" w:qFormat="1"/>
     <w:lsdException w:name="heading 1" w:semiHidden="0" w:uiPriority="9" w:unhideWhenUsed="0" w:qFormat="1"/>
     <w:lsdException w:name="heading 2" w:uiPriority="9" w:qFormat="1"/>
@@ -488,15 +681,6 @@
     <w:lsdException w:name="Strong" w:semiHidden="0" w:uiPriority="22" w:unhideWhenUsed="0" w:qFormat="1"/>
     <w:lsdException w:name="Emphasis" w:semiHidden="0" w:uiPriority="20" w:unhideWhenUsed="0" w:qFormat="1"/>
     <w:lsdException w:name="Table Grid" w:semiHidden="0" w:uiPriority="39" w:unhideWhenUsed="0"/>
-    <w:lsdException w:name="Note Level 1" w:semiHidden="0" w:unhideWhenUsed="0"/>
-    <w:lsdException w:name="Note Level 2" w:semiHidden="0" w:unhideWhenUsed="0"/>
-    <w:lsdException w:name="Note Level 3" w:semiHidden="0" w:unhideWhenUsed="0"/>
-    <w:lsdException w:name="Note Level 4" w:semiHidden="0" w:unhideWhenUsed="0"/>
-    <w:lsdException w:name="Note Level 5" w:semiHidden="0" w:unhideWhenUsed="0"/>
-    <w:lsdException w:name="Note Level 6" w:semiHidden="0" w:unhideWhenUsed="0"/>
-    <w:lsdException w:name="Note Level 7" w:semiHidden="0" w:unhideWhenUsed="0"/>
-    <w:lsdException w:name="Note Level 8" w:semiHidden="0" w:unhideWhenUsed="0"/>
-    <w:lsdException w:name="Note Level 9" w:semiHidden="0" w:unhideWhenUsed="0"/>
     <w:lsdException w:name="Placeholder Text" w:unhideWhenUsed="0"/>
     <w:lsdException w:name="No Spacing" w:semiHidden="0" w:uiPriority="1" w:unhideWhenUsed="0" w:qFormat="1"/>
     <w:lsdException w:name="Light Shading" w:semiHidden="0" w:uiPriority="60" w:unhideWhenUsed="0"/>
@@ -634,17 +818,17 @@
       </w:tblCellMar>
     </w:tblPr>
   </w:style>
-  <w:style w:type="numbering" w:default="1" w:styleId="Ingenliste">
+  <w:style w:type="numbering" w:default="1" w:styleId="Ingenoversigt">
     <w:name w:val="No List"/>
     <w:uiPriority w:val="99"/>
     <w:semiHidden/>
     <w:unhideWhenUsed/>
   </w:style>
-  <w:style w:type="paragraph" w:styleId="Rubrik">
+  <w:style w:type="paragraph" w:styleId="Titel">
     <w:name w:val="Title"/>
     <w:basedOn w:val="Normal"/>
     <w:next w:val="Normal"/>
-    <w:link w:val="RubrikTegn"/>
+    <w:link w:val="TitelTegn"/>
     <w:uiPriority w:val="10"/>
     <w:qFormat/>
     <w:rsid w:val="005017FD"/>
@@ -660,10 +844,10 @@
       <w:szCs w:val="56"/>
     </w:rPr>
   </w:style>
-  <w:style w:type="character" w:customStyle="1" w:styleId="RubrikTegn">
-    <w:name w:val="Rubrik Tegn"/>
+  <w:style w:type="character" w:customStyle="1" w:styleId="TitelTegn">
+    <w:name w:val="Titel Tegn"/>
     <w:basedOn w:val="Standardskrifttypeiafsnit"/>
-    <w:link w:val="Rubrik"/>
+    <w:link w:val="Titel"/>
     <w:uiPriority w:val="10"/>
     <w:rsid w:val="005017FD"/>
     <w:rPr>
@@ -722,7 +906,7 @@
 </file>
 
 <file path=word/stylesWithEffects.xml><?xml version="1.0" encoding="utf-8"?>
-<w:styles xmlns:wpc="http://schemas.microsoft.com/office/word/2010/wordprocessingCanvas" xmlns:mo="http://schemas.microsoft.com/office/mac/office/2008/main" xmlns:mc="http://schemas.openxmlformats.org/markup-compatibility/2006" xmlns:mv="urn:schemas-microsoft-com:mac:vml" xmlns:o="urn:schemas-microsoft-com:office:office" xmlns:r="http://schemas.openxmlformats.org/officeDocument/2006/relationships" xmlns:m="http://schemas.openxmlformats.org/officeDocument/2006/math" xmlns:v="urn:schemas-microsoft-com:vml" xmlns:wp14="http://schemas.microsoft.com/office/word/2010/wordprocessingDrawing" xmlns:wp="http://schemas.openxmlformats.org/drawingml/2006/wordprocessingDrawing" xmlns:w10="urn:schemas-microsoft-com:office:word" xmlns:w="http://schemas.openxmlformats.org/wordprocessingml/2006/main" xmlns:w14="http://schemas.microsoft.com/office/word/2010/wordml" xmlns:wpg="http://schemas.microsoft.com/office/word/2010/wordprocessingGroup" xmlns:wpi="http://schemas.microsoft.com/office/word/2010/wordprocessingInk" xmlns:wne="http://schemas.microsoft.com/office/word/2006/wordml" xmlns:wps="http://schemas.microsoft.com/office/word/2010/wordprocessingShape" mc:Ignorable="w14 wp14">
+<w:styles xmlns:wpc="http://schemas.microsoft.com/office/word/2010/wordprocessingCanvas" xmlns:mc="http://schemas.openxmlformats.org/markup-compatibility/2006" xmlns:o="urn:schemas-microsoft-com:office:office" xmlns:r="http://schemas.openxmlformats.org/officeDocument/2006/relationships" xmlns:m="http://schemas.openxmlformats.org/officeDocument/2006/math" xmlns:v="urn:schemas-microsoft-com:vml" xmlns:wp14="http://schemas.microsoft.com/office/word/2010/wordprocessingDrawing" xmlns:wp="http://schemas.openxmlformats.org/drawingml/2006/wordprocessingDrawing" xmlns:w10="urn:schemas-microsoft-com:office:word" xmlns:w="http://schemas.openxmlformats.org/wordprocessingml/2006/main" xmlns:w14="http://schemas.microsoft.com/office/word/2010/wordml" xmlns:wpg="http://schemas.microsoft.com/office/word/2010/wordprocessingGroup" xmlns:wpi="http://schemas.microsoft.com/office/word/2010/wordprocessingInk" xmlns:wne="http://schemas.microsoft.com/office/word/2006/wordml" xmlns:wps="http://schemas.microsoft.com/office/word/2010/wordprocessingShape" mc:Ignorable="w14 wp14">
   <w:docDefaults>
     <w:rPrDefault>
       <w:rPr>
@@ -738,7 +922,7 @@
       </w:pPr>
     </w:pPrDefault>
   </w:docDefaults>
-  <w:latentStyles w:defLockedState="0" w:defUIPriority="99" w:defSemiHidden="1" w:defUnhideWhenUsed="1" w:defQFormat="0" w:count="276">
+  <w:latentStyles w:defLockedState="0" w:defUIPriority="99" w:defSemiHidden="1" w:defUnhideWhenUsed="1" w:defQFormat="0" w:count="267">
     <w:lsdException w:name="Normal" w:semiHidden="0" w:uiPriority="0" w:unhideWhenUsed="0" w:qFormat="1"/>
     <w:lsdException w:name="heading 1" w:semiHidden="0" w:uiPriority="9" w:unhideWhenUsed="0" w:qFormat="1"/>
     <w:lsdException w:name="heading 2" w:uiPriority="9" w:qFormat="1"/>
@@ -765,15 +949,6 @@
     <w:lsdException w:name="Strong" w:semiHidden="0" w:uiPriority="22" w:unhideWhenUsed="0" w:qFormat="1"/>
     <w:lsdException w:name="Emphasis" w:semiHidden="0" w:uiPriority="20" w:unhideWhenUsed="0" w:qFormat="1"/>
     <w:lsdException w:name="Table Grid" w:semiHidden="0" w:uiPriority="39" w:unhideWhenUsed="0"/>
-    <w:lsdException w:name="Note Level 1" w:semiHidden="0" w:unhideWhenUsed="0"/>
-    <w:lsdException w:name="Note Level 2" w:semiHidden="0" w:unhideWhenUsed="0"/>
-    <w:lsdException w:name="Note Level 3" w:semiHidden="0" w:unhideWhenUsed="0"/>
-    <w:lsdException w:name="Note Level 4" w:semiHidden="0" w:unhideWhenUsed="0"/>
-    <w:lsdException w:name="Note Level 5" w:semiHidden="0" w:unhideWhenUsed="0"/>
-    <w:lsdException w:name="Note Level 6" w:semiHidden="0" w:unhideWhenUsed="0"/>
-    <w:lsdException w:name="Note Level 7" w:semiHidden="0" w:unhideWhenUsed="0"/>
-    <w:lsdException w:name="Note Level 8" w:semiHidden="0" w:unhideWhenUsed="0"/>
-    <w:lsdException w:name="Note Level 9" w:semiHidden="0" w:unhideWhenUsed="0"/>
     <w:lsdException w:name="Placeholder Text" w:unhideWhenUsed="0"/>
     <w:lsdException w:name="No Spacing" w:semiHidden="0" w:uiPriority="1" w:unhideWhenUsed="0" w:qFormat="1"/>
     <w:lsdException w:name="Light Shading" w:semiHidden="0" w:uiPriority="60" w:unhideWhenUsed="0"/>
@@ -911,17 +1086,17 @@
       </w:tblCellMar>
     </w:tblPr>
   </w:style>
-  <w:style w:type="numbering" w:default="1" w:styleId="Ingenliste">
+  <w:style w:type="numbering" w:default="1" w:styleId="Ingenoversigt">
     <w:name w:val="No List"/>
     <w:uiPriority w:val="99"/>
     <w:semiHidden/>
     <w:unhideWhenUsed/>
   </w:style>
-  <w:style w:type="paragraph" w:styleId="Rubrik">
+  <w:style w:type="paragraph" w:styleId="Titel">
     <w:name w:val="Title"/>
     <w:basedOn w:val="Normal"/>
     <w:next w:val="Normal"/>
-    <w:link w:val="RubrikTegn"/>
+    <w:link w:val="TitelTegn"/>
     <w:uiPriority w:val="10"/>
     <w:qFormat/>
     <w:rsid w:val="005017FD"/>
@@ -937,10 +1112,10 @@
       <w:szCs w:val="56"/>
     </w:rPr>
   </w:style>
-  <w:style w:type="character" w:customStyle="1" w:styleId="RubrikTegn">
-    <w:name w:val="Rubrik Tegn"/>
+  <w:style w:type="character" w:customStyle="1" w:styleId="TitelTegn">
+    <w:name w:val="Titel Tegn"/>
     <w:basedOn w:val="Standardskrifttypeiafsnit"/>
-    <w:link w:val="Rubrik"/>
+    <w:link w:val="Titel"/>
     <w:uiPriority w:val="10"/>
     <w:rsid w:val="005017FD"/>
     <w:rPr>
@@ -1253,7 +1428,7 @@
   <a:extraClrSchemeLst/>
   <a:extLst>
     <a:ext uri="{05A4C25C-085E-4340-85A3-A5531E510DB2}">
-      <thm15:themeFamily xmlns:thm15="http://schemas.microsoft.com/office/thememl/2012/main" xmlns="" name="Office Theme" id="{62F939B6-93AF-4DB8-9C6B-D6C7DFDC589F}" vid="{4A3C46E8-61CC-4603-A589-7422A47A8E4A}"/>
+      <thm15:themeFamily xmlns="" xmlns:thm15="http://schemas.microsoft.com/office/thememl/2012/main" name="Office Theme" id="{62F939B6-93AF-4DB8-9C6B-D6C7DFDC589F}" vid="{4A3C46E8-61CC-4603-A589-7422A47A8E4A}"/>
     </a:ext>
   </a:extLst>
 </a:theme>

</xml_diff>

<commit_message>
Programmet version 22 og versionshistorik opdateret
Versionshistorik software opdateret til program version 22
</commit_message>
<xml_diff>
--- a/Versionshistorik/Versionshistorik - software.docx
+++ b/Versionshistorik/Versionshistorik - software.docx
@@ -1,10 +1,10 @@
 
 <file path=word/document.xml><?xml version="1.0" encoding="utf-8"?>
-<w:document xmlns:wpc="http://schemas.microsoft.com/office/word/2010/wordprocessingCanvas" xmlns:mo="http://schemas.microsoft.com/office/mac/office/2008/main" xmlns:mc="http://schemas.openxmlformats.org/markup-compatibility/2006" xmlns:mv="urn:schemas-microsoft-com:mac:vml" xmlns:o="urn:schemas-microsoft-com:office:office" xmlns:r="http://schemas.openxmlformats.org/officeDocument/2006/relationships" xmlns:m="http://schemas.openxmlformats.org/officeDocument/2006/math" xmlns:v="urn:schemas-microsoft-com:vml" xmlns:wp14="http://schemas.microsoft.com/office/word/2010/wordprocessingDrawing" xmlns:wp="http://schemas.openxmlformats.org/drawingml/2006/wordprocessingDrawing" xmlns:w10="urn:schemas-microsoft-com:office:word" xmlns:w="http://schemas.openxmlformats.org/wordprocessingml/2006/main" xmlns:w14="http://schemas.microsoft.com/office/word/2010/wordml" xmlns:wpg="http://schemas.microsoft.com/office/word/2010/wordprocessingGroup" xmlns:wpi="http://schemas.microsoft.com/office/word/2010/wordprocessingInk" xmlns:wne="http://schemas.microsoft.com/office/word/2006/wordml" xmlns:wps="http://schemas.microsoft.com/office/word/2010/wordprocessingShape" mc:Ignorable="w14 wp14">
+<w:document xmlns:wpc="http://schemas.microsoft.com/office/word/2010/wordprocessingCanvas" xmlns:mc="http://schemas.openxmlformats.org/markup-compatibility/2006" xmlns:o="urn:schemas-microsoft-com:office:office" xmlns:r="http://schemas.openxmlformats.org/officeDocument/2006/relationships" xmlns:m="http://schemas.openxmlformats.org/officeDocument/2006/math" xmlns:v="urn:schemas-microsoft-com:vml" xmlns:wp14="http://schemas.microsoft.com/office/word/2010/wordprocessingDrawing" xmlns:wp="http://schemas.openxmlformats.org/drawingml/2006/wordprocessingDrawing" xmlns:w10="urn:schemas-microsoft-com:office:word" xmlns:w="http://schemas.openxmlformats.org/wordprocessingml/2006/main" xmlns:w14="http://schemas.microsoft.com/office/word/2010/wordml" xmlns:wpg="http://schemas.microsoft.com/office/word/2010/wordprocessingGroup" xmlns:wpi="http://schemas.microsoft.com/office/word/2010/wordprocessingInk" xmlns:wne="http://schemas.microsoft.com/office/word/2006/wordml" xmlns:wps="http://schemas.microsoft.com/office/word/2010/wordprocessingShape" mc:Ignorable="w14 wp14">
   <w:body>
     <w:p>
       <w:pPr>
-        <w:pStyle w:val="Rubrik"/>
+        <w:pStyle w:val="Titel"/>
       </w:pPr>
       <w:r>
         <w:t>Versionshistorik – software</w:t>
@@ -3496,8 +3496,634 @@
               </w:rPr>
               <w:t xml:space="preserve">Påbegyndt alarmering </w:t>
             </w:r>
+          </w:p>
+        </w:tc>
+      </w:tr>
+      <w:tr>
+        <w:tc>
+          <w:tcPr>
+            <w:tcW w:w="971" w:type="dxa"/>
+            <w:tcBorders>
+              <w:top w:val="single" w:sz="6" w:space="0" w:color="000000"/>
+              <w:left w:val="single" w:sz="6" w:space="0" w:color="000000"/>
+              <w:bottom w:val="single" w:sz="6" w:space="0" w:color="000000"/>
+              <w:right w:val="single" w:sz="6" w:space="0" w:color="000000"/>
+            </w:tcBorders>
+            <w:tcMar>
+              <w:top w:w="105" w:type="dxa"/>
+              <w:left w:w="105" w:type="dxa"/>
+              <w:bottom w:w="105" w:type="dxa"/>
+              <w:right w:w="105" w:type="dxa"/>
+            </w:tcMar>
+          </w:tcPr>
+          <w:p>
+            <w:pPr>
+              <w:spacing w:after="0" w:line="0" w:lineRule="atLeast"/>
+              <w:rPr>
+                <w:rFonts w:ascii="Calibri" w:hAnsi="Calibri" w:cs="Times New Roman"/>
+                <w:color w:val="000000"/>
+                <w:sz w:val="24"/>
+                <w:szCs w:val="24"/>
+                <w:lang w:eastAsia="da-DK"/>
+              </w:rPr>
+            </w:pPr>
+            <w:r>
+              <w:rPr>
+                <w:rFonts w:ascii="Calibri" w:hAnsi="Calibri" w:cs="Times New Roman"/>
+                <w:color w:val="000000"/>
+                <w:sz w:val="24"/>
+                <w:szCs w:val="24"/>
+                <w:lang w:eastAsia="da-DK"/>
+              </w:rPr>
+              <w:t>0.19</w:t>
+            </w:r>
+          </w:p>
+        </w:tc>
+        <w:tc>
+          <w:tcPr>
+            <w:tcW w:w="1126" w:type="dxa"/>
+            <w:tcBorders>
+              <w:top w:val="single" w:sz="6" w:space="0" w:color="000000"/>
+              <w:left w:val="single" w:sz="6" w:space="0" w:color="000000"/>
+              <w:bottom w:val="single" w:sz="6" w:space="0" w:color="000000"/>
+              <w:right w:val="single" w:sz="6" w:space="0" w:color="000000"/>
+            </w:tcBorders>
+            <w:tcMar>
+              <w:top w:w="105" w:type="dxa"/>
+              <w:left w:w="105" w:type="dxa"/>
+              <w:bottom w:w="105" w:type="dxa"/>
+              <w:right w:w="105" w:type="dxa"/>
+            </w:tcMar>
+          </w:tcPr>
+          <w:p>
+            <w:pPr>
+              <w:spacing w:after="0" w:line="0" w:lineRule="atLeast"/>
+              <w:rPr>
+                <w:rFonts w:ascii="Times" w:hAnsi="Times" w:cs="Times New Roman"/>
+                <w:sz w:val="24"/>
+                <w:szCs w:val="24"/>
+                <w:lang w:eastAsia="da-DK"/>
+              </w:rPr>
+            </w:pPr>
+            <w:r>
+              <w:rPr>
+                <w:rFonts w:ascii="Times" w:hAnsi="Times" w:cs="Times New Roman"/>
+                <w:sz w:val="24"/>
+                <w:szCs w:val="24"/>
+                <w:lang w:eastAsia="da-DK"/>
+              </w:rPr>
+              <w:t>03/12-2015</w:t>
+            </w:r>
+          </w:p>
+        </w:tc>
+        <w:tc>
+          <w:tcPr>
+            <w:tcW w:w="1253" w:type="dxa"/>
+            <w:tcBorders>
+              <w:top w:val="single" w:sz="6" w:space="0" w:color="000000"/>
+              <w:left w:val="single" w:sz="6" w:space="0" w:color="000000"/>
+              <w:bottom w:val="single" w:sz="6" w:space="0" w:color="000000"/>
+              <w:right w:val="single" w:sz="6" w:space="0" w:color="000000"/>
+            </w:tcBorders>
+            <w:tcMar>
+              <w:top w:w="105" w:type="dxa"/>
+              <w:left w:w="105" w:type="dxa"/>
+              <w:bottom w:w="105" w:type="dxa"/>
+              <w:right w:w="105" w:type="dxa"/>
+            </w:tcMar>
+          </w:tcPr>
+          <w:p>
+            <w:pPr>
+              <w:spacing w:after="0" w:line="0" w:lineRule="atLeast"/>
+              <w:rPr>
+                <w:rFonts w:ascii="Times" w:hAnsi="Times" w:cs="Times New Roman"/>
+                <w:sz w:val="24"/>
+                <w:szCs w:val="24"/>
+                <w:lang w:eastAsia="da-DK"/>
+              </w:rPr>
+            </w:pPr>
+            <w:r>
+              <w:rPr>
+                <w:rFonts w:ascii="Times" w:hAnsi="Times" w:cs="Times New Roman"/>
+                <w:sz w:val="24"/>
+                <w:szCs w:val="24"/>
+                <w:lang w:eastAsia="da-DK"/>
+              </w:rPr>
+              <w:t>IMS, LL, MK</w:t>
+            </w:r>
+          </w:p>
+        </w:tc>
+        <w:tc>
+          <w:tcPr>
+            <w:tcW w:w="6498" w:type="dxa"/>
+            <w:tcBorders>
+              <w:top w:val="single" w:sz="6" w:space="0" w:color="000000"/>
+              <w:left w:val="single" w:sz="6" w:space="0" w:color="000000"/>
+              <w:bottom w:val="single" w:sz="6" w:space="0" w:color="000000"/>
+              <w:right w:val="single" w:sz="6" w:space="0" w:color="000000"/>
+            </w:tcBorders>
+            <w:tcMar>
+              <w:top w:w="105" w:type="dxa"/>
+              <w:left w:w="105" w:type="dxa"/>
+              <w:bottom w:w="105" w:type="dxa"/>
+              <w:right w:w="105" w:type="dxa"/>
+            </w:tcMar>
+          </w:tcPr>
+          <w:p>
+            <w:pPr>
+              <w:ind w:left="360"/>
+              <w:rPr>
+                <w:szCs w:val="24"/>
+              </w:rPr>
+            </w:pPr>
+            <w:r>
+              <w:rPr>
+                <w:szCs w:val="24"/>
+              </w:rPr>
+              <w:t xml:space="preserve">Lavet klassen </w:t>
+            </w:r>
+            <w:proofErr w:type="spellStart"/>
+            <w:r>
+              <w:rPr>
+                <w:szCs w:val="24"/>
+              </w:rPr>
+              <w:t>grænseværdiDTO</w:t>
+            </w:r>
+            <w:proofErr w:type="spellEnd"/>
+            <w:r>
+              <w:rPr>
+                <w:szCs w:val="24"/>
+              </w:rPr>
+              <w:t xml:space="preserve">, men grænseværdi metode for systolen, diastolen. </w:t>
+            </w:r>
             <w:bookmarkStart w:id="0" w:name="_GoBack"/>
             <w:bookmarkEnd w:id="0"/>
+          </w:p>
+        </w:tc>
+      </w:tr>
+      <w:tr>
+        <w:tc>
+          <w:tcPr>
+            <w:tcW w:w="971" w:type="dxa"/>
+            <w:tcBorders>
+              <w:top w:val="single" w:sz="6" w:space="0" w:color="000000"/>
+              <w:left w:val="single" w:sz="6" w:space="0" w:color="000000"/>
+              <w:bottom w:val="single" w:sz="6" w:space="0" w:color="000000"/>
+              <w:right w:val="single" w:sz="6" w:space="0" w:color="000000"/>
+            </w:tcBorders>
+            <w:tcMar>
+              <w:top w:w="105" w:type="dxa"/>
+              <w:left w:w="105" w:type="dxa"/>
+              <w:bottom w:w="105" w:type="dxa"/>
+              <w:right w:w="105" w:type="dxa"/>
+            </w:tcMar>
+          </w:tcPr>
+          <w:p>
+            <w:pPr>
+              <w:spacing w:after="0" w:line="0" w:lineRule="atLeast"/>
+              <w:rPr>
+                <w:rFonts w:ascii="Calibri" w:hAnsi="Calibri" w:cs="Times New Roman"/>
+                <w:color w:val="000000"/>
+                <w:sz w:val="24"/>
+                <w:szCs w:val="24"/>
+                <w:lang w:eastAsia="da-DK"/>
+              </w:rPr>
+            </w:pPr>
+            <w:r>
+              <w:rPr>
+                <w:rFonts w:ascii="Calibri" w:hAnsi="Calibri" w:cs="Times New Roman"/>
+                <w:color w:val="000000"/>
+                <w:sz w:val="24"/>
+                <w:szCs w:val="24"/>
+                <w:lang w:eastAsia="da-DK"/>
+              </w:rPr>
+              <w:t>0.20</w:t>
+            </w:r>
+          </w:p>
+        </w:tc>
+        <w:tc>
+          <w:tcPr>
+            <w:tcW w:w="1126" w:type="dxa"/>
+            <w:tcBorders>
+              <w:top w:val="single" w:sz="6" w:space="0" w:color="000000"/>
+              <w:left w:val="single" w:sz="6" w:space="0" w:color="000000"/>
+              <w:bottom w:val="single" w:sz="6" w:space="0" w:color="000000"/>
+              <w:right w:val="single" w:sz="6" w:space="0" w:color="000000"/>
+            </w:tcBorders>
+            <w:tcMar>
+              <w:top w:w="105" w:type="dxa"/>
+              <w:left w:w="105" w:type="dxa"/>
+              <w:bottom w:w="105" w:type="dxa"/>
+              <w:right w:w="105" w:type="dxa"/>
+            </w:tcMar>
+          </w:tcPr>
+          <w:p>
+            <w:pPr>
+              <w:spacing w:after="0" w:line="0" w:lineRule="atLeast"/>
+              <w:rPr>
+                <w:rFonts w:ascii="Times" w:hAnsi="Times" w:cs="Times New Roman"/>
+                <w:sz w:val="24"/>
+                <w:szCs w:val="24"/>
+                <w:lang w:eastAsia="da-DK"/>
+              </w:rPr>
+            </w:pPr>
+            <w:r>
+              <w:rPr>
+                <w:rFonts w:ascii="Times" w:hAnsi="Times" w:cs="Times New Roman"/>
+                <w:sz w:val="24"/>
+                <w:szCs w:val="24"/>
+                <w:lang w:eastAsia="da-DK"/>
+              </w:rPr>
+              <w:t>03/12-2015</w:t>
+            </w:r>
+          </w:p>
+        </w:tc>
+        <w:tc>
+          <w:tcPr>
+            <w:tcW w:w="1253" w:type="dxa"/>
+            <w:tcBorders>
+              <w:top w:val="single" w:sz="6" w:space="0" w:color="000000"/>
+              <w:left w:val="single" w:sz="6" w:space="0" w:color="000000"/>
+              <w:bottom w:val="single" w:sz="6" w:space="0" w:color="000000"/>
+              <w:right w:val="single" w:sz="6" w:space="0" w:color="000000"/>
+            </w:tcBorders>
+            <w:tcMar>
+              <w:top w:w="105" w:type="dxa"/>
+              <w:left w:w="105" w:type="dxa"/>
+              <w:bottom w:w="105" w:type="dxa"/>
+              <w:right w:w="105" w:type="dxa"/>
+            </w:tcMar>
+          </w:tcPr>
+          <w:p>
+            <w:pPr>
+              <w:spacing w:after="0" w:line="0" w:lineRule="atLeast"/>
+              <w:rPr>
+                <w:rFonts w:ascii="Times" w:hAnsi="Times" w:cs="Times New Roman"/>
+                <w:sz w:val="24"/>
+                <w:szCs w:val="24"/>
+                <w:lang w:eastAsia="da-DK"/>
+              </w:rPr>
+            </w:pPr>
+            <w:r>
+              <w:rPr>
+                <w:rFonts w:ascii="Times" w:hAnsi="Times" w:cs="Times New Roman"/>
+                <w:sz w:val="24"/>
+                <w:szCs w:val="24"/>
+                <w:lang w:eastAsia="da-DK"/>
+              </w:rPr>
+              <w:t>IMS, LL, MK</w:t>
+            </w:r>
+          </w:p>
+        </w:tc>
+        <w:tc>
+          <w:tcPr>
+            <w:tcW w:w="6498" w:type="dxa"/>
+            <w:tcBorders>
+              <w:top w:val="single" w:sz="6" w:space="0" w:color="000000"/>
+              <w:left w:val="single" w:sz="6" w:space="0" w:color="000000"/>
+              <w:bottom w:val="single" w:sz="6" w:space="0" w:color="000000"/>
+              <w:right w:val="single" w:sz="6" w:space="0" w:color="000000"/>
+            </w:tcBorders>
+            <w:tcMar>
+              <w:top w:w="105" w:type="dxa"/>
+              <w:left w:w="105" w:type="dxa"/>
+              <w:bottom w:w="105" w:type="dxa"/>
+              <w:right w:w="105" w:type="dxa"/>
+            </w:tcMar>
+          </w:tcPr>
+          <w:p>
+            <w:pPr>
+              <w:ind w:left="360"/>
+              <w:rPr>
+                <w:szCs w:val="24"/>
+              </w:rPr>
+            </w:pPr>
+            <w:r>
+              <w:rPr>
+                <w:szCs w:val="24"/>
+              </w:rPr>
+              <w:t xml:space="preserve">Rettet algoritmen for udregning af systolen i blodtryksklassen. Skrevet metode i GUI laget til at præsenter systoleværdien på </w:t>
+            </w:r>
+            <w:proofErr w:type="spellStart"/>
+            <w:r>
+              <w:rPr>
+                <w:szCs w:val="24"/>
+              </w:rPr>
+              <w:t>hovedGUI</w:t>
+            </w:r>
+            <w:proofErr w:type="spellEnd"/>
+            <w:r>
+              <w:rPr>
+                <w:szCs w:val="24"/>
+              </w:rPr>
+              <w:t>.</w:t>
+            </w:r>
+          </w:p>
+        </w:tc>
+      </w:tr>
+      <w:tr>
+        <w:tc>
+          <w:tcPr>
+            <w:tcW w:w="971" w:type="dxa"/>
+            <w:tcBorders>
+              <w:top w:val="single" w:sz="6" w:space="0" w:color="000000"/>
+              <w:left w:val="single" w:sz="6" w:space="0" w:color="000000"/>
+              <w:bottom w:val="single" w:sz="6" w:space="0" w:color="000000"/>
+              <w:right w:val="single" w:sz="6" w:space="0" w:color="000000"/>
+            </w:tcBorders>
+            <w:tcMar>
+              <w:top w:w="105" w:type="dxa"/>
+              <w:left w:w="105" w:type="dxa"/>
+              <w:bottom w:w="105" w:type="dxa"/>
+              <w:right w:w="105" w:type="dxa"/>
+            </w:tcMar>
+          </w:tcPr>
+          <w:p>
+            <w:pPr>
+              <w:spacing w:after="0" w:line="0" w:lineRule="atLeast"/>
+              <w:rPr>
+                <w:rFonts w:ascii="Calibri" w:hAnsi="Calibri" w:cs="Times New Roman"/>
+                <w:color w:val="000000"/>
+                <w:sz w:val="24"/>
+                <w:szCs w:val="24"/>
+                <w:lang w:eastAsia="da-DK"/>
+              </w:rPr>
+            </w:pPr>
+            <w:r>
+              <w:rPr>
+                <w:rFonts w:ascii="Calibri" w:hAnsi="Calibri" w:cs="Times New Roman"/>
+                <w:color w:val="000000"/>
+                <w:sz w:val="24"/>
+                <w:szCs w:val="24"/>
+                <w:lang w:eastAsia="da-DK"/>
+              </w:rPr>
+              <w:t>0.21</w:t>
+            </w:r>
+          </w:p>
+        </w:tc>
+        <w:tc>
+          <w:tcPr>
+            <w:tcW w:w="1126" w:type="dxa"/>
+            <w:tcBorders>
+              <w:top w:val="single" w:sz="6" w:space="0" w:color="000000"/>
+              <w:left w:val="single" w:sz="6" w:space="0" w:color="000000"/>
+              <w:bottom w:val="single" w:sz="6" w:space="0" w:color="000000"/>
+              <w:right w:val="single" w:sz="6" w:space="0" w:color="000000"/>
+            </w:tcBorders>
+            <w:tcMar>
+              <w:top w:w="105" w:type="dxa"/>
+              <w:left w:w="105" w:type="dxa"/>
+              <w:bottom w:w="105" w:type="dxa"/>
+              <w:right w:w="105" w:type="dxa"/>
+            </w:tcMar>
+          </w:tcPr>
+          <w:p>
+            <w:pPr>
+              <w:spacing w:after="0" w:line="0" w:lineRule="atLeast"/>
+              <w:rPr>
+                <w:rFonts w:ascii="Times" w:hAnsi="Times" w:cs="Times New Roman"/>
+                <w:sz w:val="24"/>
+                <w:szCs w:val="24"/>
+                <w:lang w:eastAsia="da-DK"/>
+              </w:rPr>
+            </w:pPr>
+            <w:r>
+              <w:rPr>
+                <w:rFonts w:ascii="Times" w:hAnsi="Times" w:cs="Times New Roman"/>
+                <w:sz w:val="24"/>
+                <w:szCs w:val="24"/>
+                <w:lang w:eastAsia="da-DK"/>
+              </w:rPr>
+              <w:t>03/12-2015</w:t>
+            </w:r>
+          </w:p>
+        </w:tc>
+        <w:tc>
+          <w:tcPr>
+            <w:tcW w:w="1253" w:type="dxa"/>
+            <w:tcBorders>
+              <w:top w:val="single" w:sz="6" w:space="0" w:color="000000"/>
+              <w:left w:val="single" w:sz="6" w:space="0" w:color="000000"/>
+              <w:bottom w:val="single" w:sz="6" w:space="0" w:color="000000"/>
+              <w:right w:val="single" w:sz="6" w:space="0" w:color="000000"/>
+            </w:tcBorders>
+            <w:tcMar>
+              <w:top w:w="105" w:type="dxa"/>
+              <w:left w:w="105" w:type="dxa"/>
+              <w:bottom w:w="105" w:type="dxa"/>
+              <w:right w:w="105" w:type="dxa"/>
+            </w:tcMar>
+          </w:tcPr>
+          <w:p>
+            <w:pPr>
+              <w:spacing w:after="0" w:line="0" w:lineRule="atLeast"/>
+              <w:rPr>
+                <w:rFonts w:ascii="Times" w:hAnsi="Times" w:cs="Times New Roman"/>
+                <w:sz w:val="24"/>
+                <w:szCs w:val="24"/>
+                <w:lang w:eastAsia="da-DK"/>
+              </w:rPr>
+            </w:pPr>
+            <w:r>
+              <w:rPr>
+                <w:rFonts w:ascii="Times" w:hAnsi="Times" w:cs="Times New Roman"/>
+                <w:sz w:val="24"/>
+                <w:szCs w:val="24"/>
+                <w:lang w:eastAsia="da-DK"/>
+              </w:rPr>
+              <w:t>MK</w:t>
+            </w:r>
+          </w:p>
+        </w:tc>
+        <w:tc>
+          <w:tcPr>
+            <w:tcW w:w="6498" w:type="dxa"/>
+            <w:tcBorders>
+              <w:top w:val="single" w:sz="6" w:space="0" w:color="000000"/>
+              <w:left w:val="single" w:sz="6" w:space="0" w:color="000000"/>
+              <w:bottom w:val="single" w:sz="6" w:space="0" w:color="000000"/>
+              <w:right w:val="single" w:sz="6" w:space="0" w:color="000000"/>
+            </w:tcBorders>
+            <w:tcMar>
+              <w:top w:w="105" w:type="dxa"/>
+              <w:left w:w="105" w:type="dxa"/>
+              <w:bottom w:w="105" w:type="dxa"/>
+              <w:right w:w="105" w:type="dxa"/>
+            </w:tcMar>
+          </w:tcPr>
+          <w:p>
+            <w:pPr>
+              <w:ind w:left="360"/>
+              <w:rPr>
+                <w:szCs w:val="24"/>
+              </w:rPr>
+            </w:pPr>
+            <w:r>
+              <w:rPr>
+                <w:szCs w:val="24"/>
+              </w:rPr>
+              <w:t xml:space="preserve">Rettet algoritmerne i blodtryksklasserne til, med nye metoder. Har skrevet metoder i GUI laget, til at udskrive systoliske, diastoliske og middeltryks værdier. </w:t>
+            </w:r>
+          </w:p>
+        </w:tc>
+      </w:tr>
+      <w:tr>
+        <w:tc>
+          <w:tcPr>
+            <w:tcW w:w="971" w:type="dxa"/>
+            <w:tcBorders>
+              <w:top w:val="single" w:sz="6" w:space="0" w:color="000000"/>
+              <w:left w:val="single" w:sz="6" w:space="0" w:color="000000"/>
+              <w:bottom w:val="single" w:sz="6" w:space="0" w:color="000000"/>
+              <w:right w:val="single" w:sz="6" w:space="0" w:color="000000"/>
+            </w:tcBorders>
+            <w:tcMar>
+              <w:top w:w="105" w:type="dxa"/>
+              <w:left w:w="105" w:type="dxa"/>
+              <w:bottom w:w="105" w:type="dxa"/>
+              <w:right w:w="105" w:type="dxa"/>
+            </w:tcMar>
+          </w:tcPr>
+          <w:p>
+            <w:pPr>
+              <w:spacing w:after="0" w:line="0" w:lineRule="atLeast"/>
+              <w:rPr>
+                <w:rFonts w:ascii="Calibri" w:hAnsi="Calibri" w:cs="Times New Roman"/>
+                <w:color w:val="000000"/>
+                <w:sz w:val="24"/>
+                <w:szCs w:val="24"/>
+                <w:lang w:eastAsia="da-DK"/>
+              </w:rPr>
+            </w:pPr>
+            <w:r>
+              <w:rPr>
+                <w:rFonts w:ascii="Calibri" w:hAnsi="Calibri" w:cs="Times New Roman"/>
+                <w:color w:val="000000"/>
+                <w:sz w:val="24"/>
+                <w:szCs w:val="24"/>
+                <w:lang w:eastAsia="da-DK"/>
+              </w:rPr>
+              <w:t>0.22</w:t>
+            </w:r>
+          </w:p>
+        </w:tc>
+        <w:tc>
+          <w:tcPr>
+            <w:tcW w:w="1126" w:type="dxa"/>
+            <w:tcBorders>
+              <w:top w:val="single" w:sz="6" w:space="0" w:color="000000"/>
+              <w:left w:val="single" w:sz="6" w:space="0" w:color="000000"/>
+              <w:bottom w:val="single" w:sz="6" w:space="0" w:color="000000"/>
+              <w:right w:val="single" w:sz="6" w:space="0" w:color="000000"/>
+            </w:tcBorders>
+            <w:tcMar>
+              <w:top w:w="105" w:type="dxa"/>
+              <w:left w:w="105" w:type="dxa"/>
+              <w:bottom w:w="105" w:type="dxa"/>
+              <w:right w:w="105" w:type="dxa"/>
+            </w:tcMar>
+          </w:tcPr>
+          <w:p>
+            <w:pPr>
+              <w:spacing w:after="0" w:line="0" w:lineRule="atLeast"/>
+              <w:rPr>
+                <w:rFonts w:ascii="Times" w:hAnsi="Times" w:cs="Times New Roman"/>
+                <w:sz w:val="24"/>
+                <w:szCs w:val="24"/>
+                <w:lang w:eastAsia="da-DK"/>
+              </w:rPr>
+            </w:pPr>
+            <w:r>
+              <w:rPr>
+                <w:rFonts w:ascii="Times" w:hAnsi="Times" w:cs="Times New Roman"/>
+                <w:sz w:val="24"/>
+                <w:szCs w:val="24"/>
+                <w:lang w:eastAsia="da-DK"/>
+              </w:rPr>
+              <w:t>04/12-2015</w:t>
+            </w:r>
+          </w:p>
+        </w:tc>
+        <w:tc>
+          <w:tcPr>
+            <w:tcW w:w="1253" w:type="dxa"/>
+            <w:tcBorders>
+              <w:top w:val="single" w:sz="6" w:space="0" w:color="000000"/>
+              <w:left w:val="single" w:sz="6" w:space="0" w:color="000000"/>
+              <w:bottom w:val="single" w:sz="6" w:space="0" w:color="000000"/>
+              <w:right w:val="single" w:sz="6" w:space="0" w:color="000000"/>
+            </w:tcBorders>
+            <w:tcMar>
+              <w:top w:w="105" w:type="dxa"/>
+              <w:left w:w="105" w:type="dxa"/>
+              <w:bottom w:w="105" w:type="dxa"/>
+              <w:right w:w="105" w:type="dxa"/>
+            </w:tcMar>
+          </w:tcPr>
+          <w:p>
+            <w:pPr>
+              <w:spacing w:after="0" w:line="0" w:lineRule="atLeast"/>
+              <w:rPr>
+                <w:rFonts w:ascii="Times" w:hAnsi="Times" w:cs="Times New Roman"/>
+                <w:sz w:val="24"/>
+                <w:szCs w:val="24"/>
+                <w:lang w:eastAsia="da-DK"/>
+              </w:rPr>
+            </w:pPr>
+            <w:r>
+              <w:rPr>
+                <w:rFonts w:ascii="Times" w:hAnsi="Times" w:cs="Times New Roman"/>
+                <w:sz w:val="24"/>
+                <w:szCs w:val="24"/>
+                <w:lang w:eastAsia="da-DK"/>
+              </w:rPr>
+              <w:t>IMS, MK</w:t>
+            </w:r>
+          </w:p>
+        </w:tc>
+        <w:tc>
+          <w:tcPr>
+            <w:tcW w:w="6498" w:type="dxa"/>
+            <w:tcBorders>
+              <w:top w:val="single" w:sz="6" w:space="0" w:color="000000"/>
+              <w:left w:val="single" w:sz="6" w:space="0" w:color="000000"/>
+              <w:bottom w:val="single" w:sz="6" w:space="0" w:color="000000"/>
+              <w:right w:val="single" w:sz="6" w:space="0" w:color="000000"/>
+            </w:tcBorders>
+            <w:tcMar>
+              <w:top w:w="105" w:type="dxa"/>
+              <w:left w:w="105" w:type="dxa"/>
+              <w:bottom w:w="105" w:type="dxa"/>
+              <w:right w:w="105" w:type="dxa"/>
+            </w:tcMar>
+          </w:tcPr>
+          <w:p>
+            <w:pPr>
+              <w:ind w:left="360"/>
+              <w:rPr>
+                <w:szCs w:val="24"/>
+              </w:rPr>
+            </w:pPr>
+            <w:r>
+              <w:rPr>
+                <w:szCs w:val="24"/>
+              </w:rPr>
+              <w:t xml:space="preserve">Har udskiftet filter koden i det digitale filter, til et </w:t>
+            </w:r>
+            <w:proofErr w:type="spellStart"/>
+            <w:r>
+              <w:rPr>
+                <w:szCs w:val="24"/>
+              </w:rPr>
+              <w:t>moving</w:t>
+            </w:r>
+            <w:proofErr w:type="spellEnd"/>
+            <w:r>
+              <w:rPr>
+                <w:szCs w:val="24"/>
+              </w:rPr>
+              <w:t xml:space="preserve"> average filter</w:t>
+            </w:r>
           </w:p>
         </w:tc>
       </w:tr>
@@ -3515,7 +4141,7 @@
 </file>
 
 <file path=word/endnotes.xml><?xml version="1.0" encoding="utf-8"?>
-<w:endnotes xmlns:wpc="http://schemas.microsoft.com/office/word/2010/wordprocessingCanvas" xmlns:mo="http://schemas.microsoft.com/office/mac/office/2008/main" xmlns:mc="http://schemas.openxmlformats.org/markup-compatibility/2006" xmlns:mv="urn:schemas-microsoft-com:mac:vml" xmlns:o="urn:schemas-microsoft-com:office:office" xmlns:r="http://schemas.openxmlformats.org/officeDocument/2006/relationships" xmlns:m="http://schemas.openxmlformats.org/officeDocument/2006/math" xmlns:v="urn:schemas-microsoft-com:vml" xmlns:wp14="http://schemas.microsoft.com/office/word/2010/wordprocessingDrawing" xmlns:wp="http://schemas.openxmlformats.org/drawingml/2006/wordprocessingDrawing" xmlns:w10="urn:schemas-microsoft-com:office:word" xmlns:w="http://schemas.openxmlformats.org/wordprocessingml/2006/main" xmlns:w14="http://schemas.microsoft.com/office/word/2010/wordml" xmlns:wpg="http://schemas.microsoft.com/office/word/2010/wordprocessingGroup" xmlns:wpi="http://schemas.microsoft.com/office/word/2010/wordprocessingInk" xmlns:wne="http://schemas.microsoft.com/office/word/2006/wordml" xmlns:wps="http://schemas.microsoft.com/office/word/2010/wordprocessingShape" mc:Ignorable="w14 wp14">
+<w:endnotes xmlns:wpc="http://schemas.microsoft.com/office/word/2010/wordprocessingCanvas" xmlns:mc="http://schemas.openxmlformats.org/markup-compatibility/2006" xmlns:o="urn:schemas-microsoft-com:office:office" xmlns:r="http://schemas.openxmlformats.org/officeDocument/2006/relationships" xmlns:m="http://schemas.openxmlformats.org/officeDocument/2006/math" xmlns:v="urn:schemas-microsoft-com:vml" xmlns:wp14="http://schemas.microsoft.com/office/word/2010/wordprocessingDrawing" xmlns:wp="http://schemas.openxmlformats.org/drawingml/2006/wordprocessingDrawing" xmlns:w10="urn:schemas-microsoft-com:office:word" xmlns:w="http://schemas.openxmlformats.org/wordprocessingml/2006/main" xmlns:w14="http://schemas.microsoft.com/office/word/2010/wordml" xmlns:wpg="http://schemas.microsoft.com/office/word/2010/wordprocessingGroup" xmlns:wpi="http://schemas.microsoft.com/office/word/2010/wordprocessingInk" xmlns:wne="http://schemas.microsoft.com/office/word/2006/wordml" xmlns:wps="http://schemas.microsoft.com/office/word/2010/wordprocessingShape" mc:Ignorable="w14 wp14">
   <w:endnote w:type="separator" w:id="-1">
     <w:p>
       <w:pPr>
@@ -3540,7 +4166,7 @@
 </file>
 
 <file path=word/footnotes.xml><?xml version="1.0" encoding="utf-8"?>
-<w:footnotes xmlns:wpc="http://schemas.microsoft.com/office/word/2010/wordprocessingCanvas" xmlns:mo="http://schemas.microsoft.com/office/mac/office/2008/main" xmlns:mc="http://schemas.openxmlformats.org/markup-compatibility/2006" xmlns:mv="urn:schemas-microsoft-com:mac:vml" xmlns:o="urn:schemas-microsoft-com:office:office" xmlns:r="http://schemas.openxmlformats.org/officeDocument/2006/relationships" xmlns:m="http://schemas.openxmlformats.org/officeDocument/2006/math" xmlns:v="urn:schemas-microsoft-com:vml" xmlns:wp14="http://schemas.microsoft.com/office/word/2010/wordprocessingDrawing" xmlns:wp="http://schemas.openxmlformats.org/drawingml/2006/wordprocessingDrawing" xmlns:w10="urn:schemas-microsoft-com:office:word" xmlns:w="http://schemas.openxmlformats.org/wordprocessingml/2006/main" xmlns:w14="http://schemas.microsoft.com/office/word/2010/wordml" xmlns:wpg="http://schemas.microsoft.com/office/word/2010/wordprocessingGroup" xmlns:wpi="http://schemas.microsoft.com/office/word/2010/wordprocessingInk" xmlns:wne="http://schemas.microsoft.com/office/word/2006/wordml" xmlns:wps="http://schemas.microsoft.com/office/word/2010/wordprocessingShape" mc:Ignorable="w14 wp14">
+<w:footnotes xmlns:wpc="http://schemas.microsoft.com/office/word/2010/wordprocessingCanvas" xmlns:mc="http://schemas.openxmlformats.org/markup-compatibility/2006" xmlns:o="urn:schemas-microsoft-com:office:office" xmlns:r="http://schemas.openxmlformats.org/officeDocument/2006/relationships" xmlns:m="http://schemas.openxmlformats.org/officeDocument/2006/math" xmlns:v="urn:schemas-microsoft-com:vml" xmlns:wp14="http://schemas.microsoft.com/office/word/2010/wordprocessingDrawing" xmlns:wp="http://schemas.openxmlformats.org/drawingml/2006/wordprocessingDrawing" xmlns:w10="urn:schemas-microsoft-com:office:word" xmlns:w="http://schemas.openxmlformats.org/wordprocessingml/2006/main" xmlns:w14="http://schemas.microsoft.com/office/word/2010/wordml" xmlns:wpg="http://schemas.microsoft.com/office/word/2010/wordprocessingGroup" xmlns:wpi="http://schemas.microsoft.com/office/word/2010/wordprocessingInk" xmlns:wne="http://schemas.microsoft.com/office/word/2006/wordml" xmlns:wps="http://schemas.microsoft.com/office/word/2010/wordprocessingShape" mc:Ignorable="w14 wp14">
   <w:footnote w:type="separator" w:id="-1">
     <w:p>
       <w:pPr>
@@ -3565,7 +4191,7 @@
 </file>
 
 <file path=word/header1.xml><?xml version="1.0" encoding="utf-8"?>
-<w:hdr xmlns:wpc="http://schemas.microsoft.com/office/word/2010/wordprocessingCanvas" xmlns:mo="http://schemas.microsoft.com/office/mac/office/2008/main" xmlns:mc="http://schemas.openxmlformats.org/markup-compatibility/2006" xmlns:mv="urn:schemas-microsoft-com:mac:vml" xmlns:o="urn:schemas-microsoft-com:office:office" xmlns:r="http://schemas.openxmlformats.org/officeDocument/2006/relationships" xmlns:m="http://schemas.openxmlformats.org/officeDocument/2006/math" xmlns:v="urn:schemas-microsoft-com:vml" xmlns:wp14="http://schemas.microsoft.com/office/word/2010/wordprocessingDrawing" xmlns:wp="http://schemas.openxmlformats.org/drawingml/2006/wordprocessingDrawing" xmlns:w10="urn:schemas-microsoft-com:office:word" xmlns:w="http://schemas.openxmlformats.org/wordprocessingml/2006/main" xmlns:w14="http://schemas.microsoft.com/office/word/2010/wordml" xmlns:wpg="http://schemas.microsoft.com/office/word/2010/wordprocessingGroup" xmlns:wpi="http://schemas.microsoft.com/office/word/2010/wordprocessingInk" xmlns:wne="http://schemas.microsoft.com/office/word/2006/wordml" xmlns:wps="http://schemas.microsoft.com/office/word/2010/wordprocessingShape" mc:Ignorable="w14 wp14">
+<w:hdr xmlns:wpc="http://schemas.microsoft.com/office/word/2010/wordprocessingCanvas" xmlns:mc="http://schemas.openxmlformats.org/markup-compatibility/2006" xmlns:o="urn:schemas-microsoft-com:office:office" xmlns:r="http://schemas.openxmlformats.org/officeDocument/2006/relationships" xmlns:m="http://schemas.openxmlformats.org/officeDocument/2006/math" xmlns:v="urn:schemas-microsoft-com:vml" xmlns:wp14="http://schemas.microsoft.com/office/word/2010/wordprocessingDrawing" xmlns:wp="http://schemas.openxmlformats.org/drawingml/2006/wordprocessingDrawing" xmlns:w10="urn:schemas-microsoft-com:office:word" xmlns:w="http://schemas.openxmlformats.org/wordprocessingml/2006/main" xmlns:w14="http://schemas.microsoft.com/office/word/2010/wordml" xmlns:wpg="http://schemas.microsoft.com/office/word/2010/wordprocessingGroup" xmlns:wpi="http://schemas.microsoft.com/office/word/2010/wordprocessingInk" xmlns:wne="http://schemas.microsoft.com/office/word/2006/wordml" xmlns:wps="http://schemas.microsoft.com/office/word/2010/wordprocessingShape" mc:Ignorable="w14 wp14">
   <w:p>
     <w:pPr>
       <w:pStyle w:val="Sidehoved"/>
@@ -3617,7 +4243,7 @@
 </file>
 
 <file path=word/numbering.xml><?xml version="1.0" encoding="utf-8"?>
-<w:numbering xmlns:wpc="http://schemas.microsoft.com/office/word/2010/wordprocessingCanvas" xmlns:mo="http://schemas.microsoft.com/office/mac/office/2008/main" xmlns:mc="http://schemas.openxmlformats.org/markup-compatibility/2006" xmlns:mv="urn:schemas-microsoft-com:mac:vml" xmlns:o="urn:schemas-microsoft-com:office:office" xmlns:r="http://schemas.openxmlformats.org/officeDocument/2006/relationships" xmlns:m="http://schemas.openxmlformats.org/officeDocument/2006/math" xmlns:v="urn:schemas-microsoft-com:vml" xmlns:wp14="http://schemas.microsoft.com/office/word/2010/wordprocessingDrawing" xmlns:wp="http://schemas.openxmlformats.org/drawingml/2006/wordprocessingDrawing" xmlns:w10="urn:schemas-microsoft-com:office:word" xmlns:w="http://schemas.openxmlformats.org/wordprocessingml/2006/main" xmlns:w14="http://schemas.microsoft.com/office/word/2010/wordml" xmlns:wpg="http://schemas.microsoft.com/office/word/2010/wordprocessingGroup" xmlns:wpi="http://schemas.microsoft.com/office/word/2010/wordprocessingInk" xmlns:wne="http://schemas.microsoft.com/office/word/2006/wordml" xmlns:wps="http://schemas.microsoft.com/office/word/2010/wordprocessingShape" mc:Ignorable="w14 wp14">
+<w:numbering xmlns:wpc="http://schemas.microsoft.com/office/word/2010/wordprocessingCanvas" xmlns:mc="http://schemas.openxmlformats.org/markup-compatibility/2006" xmlns:o="urn:schemas-microsoft-com:office:office" xmlns:r="http://schemas.openxmlformats.org/officeDocument/2006/relationships" xmlns:m="http://schemas.openxmlformats.org/officeDocument/2006/math" xmlns:v="urn:schemas-microsoft-com:vml" xmlns:wp14="http://schemas.microsoft.com/office/word/2010/wordprocessingDrawing" xmlns:wp="http://schemas.openxmlformats.org/drawingml/2006/wordprocessingDrawing" xmlns:w10="urn:schemas-microsoft-com:office:word" xmlns:w="http://schemas.openxmlformats.org/wordprocessingml/2006/main" xmlns:w14="http://schemas.microsoft.com/office/word/2010/wordml" xmlns:wpg="http://schemas.microsoft.com/office/word/2010/wordprocessingGroup" xmlns:wpi="http://schemas.microsoft.com/office/word/2010/wordprocessingInk" xmlns:wne="http://schemas.microsoft.com/office/word/2006/wordml" xmlns:wps="http://schemas.microsoft.com/office/word/2010/wordprocessingShape" mc:Ignorable="w14 wp14">
   <w:abstractNum w:abstractNumId="0">
     <w:nsid w:val="2A110E4D"/>
     <w:multiLevelType w:val="hybridMultilevel"/>
@@ -3984,7 +4610,7 @@
       </w:pPr>
     </w:pPrDefault>
   </w:docDefaults>
-  <w:latentStyles w:defLockedState="0" w:defUIPriority="99" w:defSemiHidden="1" w:defUnhideWhenUsed="1" w:defQFormat="0" w:count="276">
+  <w:latentStyles w:defLockedState="0" w:defUIPriority="99" w:defSemiHidden="1" w:defUnhideWhenUsed="1" w:defQFormat="0" w:count="267">
     <w:lsdException w:name="Normal" w:semiHidden="0" w:uiPriority="0" w:unhideWhenUsed="0" w:qFormat="1"/>
     <w:lsdException w:name="heading 1" w:semiHidden="0" w:uiPriority="9" w:unhideWhenUsed="0" w:qFormat="1"/>
     <w:lsdException w:name="heading 2" w:uiPriority="9" w:qFormat="1"/>
@@ -4148,17 +4774,17 @@
       </w:tblCellMar>
     </w:tblPr>
   </w:style>
-  <w:style w:type="numbering" w:default="1" w:styleId="Ingenliste">
+  <w:style w:type="numbering" w:default="1" w:styleId="Ingenoversigt">
     <w:name w:val="No List"/>
     <w:uiPriority w:val="99"/>
     <w:semiHidden/>
     <w:unhideWhenUsed/>
   </w:style>
-  <w:style w:type="paragraph" w:styleId="Rubrik">
+  <w:style w:type="paragraph" w:styleId="Titel">
     <w:name w:val="Title"/>
     <w:basedOn w:val="Normal"/>
     <w:next w:val="Normal"/>
-    <w:link w:val="RubrikTegn"/>
+    <w:link w:val="TitelTegn"/>
     <w:uiPriority w:val="10"/>
     <w:qFormat/>
     <w:rsid w:val="005017FD"/>
@@ -4174,10 +4800,10 @@
       <w:szCs w:val="56"/>
     </w:rPr>
   </w:style>
-  <w:style w:type="character" w:customStyle="1" w:styleId="RubrikTegn">
-    <w:name w:val="Rubrik Tegn"/>
+  <w:style w:type="character" w:customStyle="1" w:styleId="TitelTegn">
+    <w:name w:val="Titel Tegn"/>
     <w:basedOn w:val="Standardskrifttypeiafsnit"/>
-    <w:link w:val="Rubrik"/>
+    <w:link w:val="Titel"/>
     <w:uiPriority w:val="10"/>
     <w:rsid w:val="005017FD"/>
     <w:rPr>
@@ -4255,7 +4881,7 @@
 </file>
 
 <file path=word/stylesWithEffects.xml><?xml version="1.0" encoding="utf-8"?>
-<w:styles xmlns:wpc="http://schemas.microsoft.com/office/word/2010/wordprocessingCanvas" xmlns:mo="http://schemas.microsoft.com/office/mac/office/2008/main" xmlns:mc="http://schemas.openxmlformats.org/markup-compatibility/2006" xmlns:mv="urn:schemas-microsoft-com:mac:vml" xmlns:o="urn:schemas-microsoft-com:office:office" xmlns:r="http://schemas.openxmlformats.org/officeDocument/2006/relationships" xmlns:m="http://schemas.openxmlformats.org/officeDocument/2006/math" xmlns:v="urn:schemas-microsoft-com:vml" xmlns:wp14="http://schemas.microsoft.com/office/word/2010/wordprocessingDrawing" xmlns:wp="http://schemas.openxmlformats.org/drawingml/2006/wordprocessingDrawing" xmlns:w10="urn:schemas-microsoft-com:office:word" xmlns:w="http://schemas.openxmlformats.org/wordprocessingml/2006/main" xmlns:w14="http://schemas.microsoft.com/office/word/2010/wordml" xmlns:wpg="http://schemas.microsoft.com/office/word/2010/wordprocessingGroup" xmlns:wpi="http://schemas.microsoft.com/office/word/2010/wordprocessingInk" xmlns:wne="http://schemas.microsoft.com/office/word/2006/wordml" xmlns:wps="http://schemas.microsoft.com/office/word/2010/wordprocessingShape" mc:Ignorable="w14 wp14">
+<w:styles xmlns:wpc="http://schemas.microsoft.com/office/word/2010/wordprocessingCanvas" xmlns:mc="http://schemas.openxmlformats.org/markup-compatibility/2006" xmlns:o="urn:schemas-microsoft-com:office:office" xmlns:r="http://schemas.openxmlformats.org/officeDocument/2006/relationships" xmlns:m="http://schemas.openxmlformats.org/officeDocument/2006/math" xmlns:v="urn:schemas-microsoft-com:vml" xmlns:wp14="http://schemas.microsoft.com/office/word/2010/wordprocessingDrawing" xmlns:wp="http://schemas.openxmlformats.org/drawingml/2006/wordprocessingDrawing" xmlns:w10="urn:schemas-microsoft-com:office:word" xmlns:w="http://schemas.openxmlformats.org/wordprocessingml/2006/main" xmlns:w14="http://schemas.microsoft.com/office/word/2010/wordml" xmlns:wpg="http://schemas.microsoft.com/office/word/2010/wordprocessingGroup" xmlns:wpi="http://schemas.microsoft.com/office/word/2010/wordprocessingInk" xmlns:wne="http://schemas.microsoft.com/office/word/2006/wordml" xmlns:wps="http://schemas.microsoft.com/office/word/2010/wordprocessingShape" mc:Ignorable="w14 wp14">
   <w:docDefaults>
     <w:rPrDefault>
       <w:rPr>
@@ -4271,7 +4897,7 @@
       </w:pPr>
     </w:pPrDefault>
   </w:docDefaults>
-  <w:latentStyles w:defLockedState="0" w:defUIPriority="99" w:defSemiHidden="1" w:defUnhideWhenUsed="1" w:defQFormat="0" w:count="276">
+  <w:latentStyles w:defLockedState="0" w:defUIPriority="99" w:defSemiHidden="1" w:defUnhideWhenUsed="1" w:defQFormat="0" w:count="267">
     <w:lsdException w:name="Normal" w:semiHidden="0" w:uiPriority="0" w:unhideWhenUsed="0" w:qFormat="1"/>
     <w:lsdException w:name="heading 1" w:semiHidden="0" w:uiPriority="9" w:unhideWhenUsed="0" w:qFormat="1"/>
     <w:lsdException w:name="heading 2" w:uiPriority="9" w:qFormat="1"/>
@@ -4435,17 +5061,17 @@
       </w:tblCellMar>
     </w:tblPr>
   </w:style>
-  <w:style w:type="numbering" w:default="1" w:styleId="Ingenliste">
+  <w:style w:type="numbering" w:default="1" w:styleId="Ingenoversigt">
     <w:name w:val="No List"/>
     <w:uiPriority w:val="99"/>
     <w:semiHidden/>
     <w:unhideWhenUsed/>
   </w:style>
-  <w:style w:type="paragraph" w:styleId="Rubrik">
+  <w:style w:type="paragraph" w:styleId="Titel">
     <w:name w:val="Title"/>
     <w:basedOn w:val="Normal"/>
     <w:next w:val="Normal"/>
-    <w:link w:val="RubrikTegn"/>
+    <w:link w:val="TitelTegn"/>
     <w:uiPriority w:val="10"/>
     <w:qFormat/>
     <w:rsid w:val="005017FD"/>
@@ -4461,10 +5087,10 @@
       <w:szCs w:val="56"/>
     </w:rPr>
   </w:style>
-  <w:style w:type="character" w:customStyle="1" w:styleId="RubrikTegn">
-    <w:name w:val="Rubrik Tegn"/>
+  <w:style w:type="character" w:customStyle="1" w:styleId="TitelTegn">
+    <w:name w:val="Titel Tegn"/>
     <w:basedOn w:val="Standardskrifttypeiafsnit"/>
-    <w:link w:val="Rubrik"/>
+    <w:link w:val="Titel"/>
     <w:uiPriority w:val="10"/>
     <w:rsid w:val="005017FD"/>
     <w:rPr>
@@ -4796,7 +5422,7 @@
   <a:extraClrSchemeLst/>
   <a:extLst>
     <a:ext uri="{05A4C25C-085E-4340-85A3-A5531E510DB2}">
-      <thm15:themeFamily xmlns:thm15="http://schemas.microsoft.com/office/thememl/2012/main" xmlns="" name="Office Theme" id="{62F939B6-93AF-4DB8-9C6B-D6C7DFDC589F}" vid="{4A3C46E8-61CC-4603-A589-7422A47A8E4A}"/>
+      <thm15:themeFamily xmlns="" xmlns:thm15="http://schemas.microsoft.com/office/thememl/2012/main" name="Office Theme" id="{62F939B6-93AF-4DB8-9C6B-D6C7DFDC589F}" vid="{4A3C46E8-61CC-4603-A589-7422A47A8E4A}"/>
     </a:ext>
   </a:extLst>
 </a:theme>

</xml_diff>

<commit_message>
Programmet version 25, versionshistorik software
</commit_message>
<xml_diff>
--- a/Versionshistorik/Versionshistorik - software.docx
+++ b/Versionshistorik/Versionshistorik - software.docx
@@ -525,41 +525,37 @@
               </w:rPr>
               <w:t xml:space="preserve"> </w:t>
             </w:r>
-            <w:proofErr w:type="spellStart"/>
             <w:r>
               <w:rPr>
                 <w:rFonts w:ascii="Times" w:hAnsi="Times"/>
                 <w:szCs w:val="24"/>
                 <w:lang w:eastAsia="da-DK"/>
               </w:rPr>
-              <w:t>StartGUI</w:t>
-            </w:r>
-            <w:proofErr w:type="spellEnd"/>
+              <w:t>StartGUI og HovedGUI</w:t>
+            </w:r>
             <w:r>
               <w:rPr>
                 <w:rFonts w:ascii="Times" w:hAnsi="Times"/>
                 <w:szCs w:val="24"/>
                 <w:lang w:eastAsia="da-DK"/>
               </w:rPr>
-              <w:t xml:space="preserve"> og </w:t>
-            </w:r>
-            <w:proofErr w:type="spellStart"/>
+              <w:t xml:space="preserve">, </w:t>
+            </w:r>
             <w:r>
               <w:rPr>
                 <w:rFonts w:ascii="Times" w:hAnsi="Times"/>
                 <w:szCs w:val="24"/>
                 <w:lang w:eastAsia="da-DK"/>
               </w:rPr>
-              <w:t>HovedGUI</w:t>
-            </w:r>
-            <w:proofErr w:type="spellEnd"/>
+              <w:t>Grafer</w:t>
+            </w:r>
             <w:r>
               <w:rPr>
                 <w:rFonts w:ascii="Times" w:hAnsi="Times"/>
                 <w:szCs w:val="24"/>
                 <w:lang w:eastAsia="da-DK"/>
               </w:rPr>
-              <w:t xml:space="preserve">, </w:t>
+              <w:t>(Charts)</w:t>
             </w:r>
             <w:r>
               <w:rPr>
@@ -567,7 +563,7 @@
                 <w:szCs w:val="24"/>
                 <w:lang w:eastAsia="da-DK"/>
               </w:rPr>
-              <w:t>Grafer</w:t>
+              <w:t>, knapper</w:t>
             </w:r>
             <w:r>
               <w:rPr>
@@ -575,34 +571,8 @@
                 <w:szCs w:val="24"/>
                 <w:lang w:eastAsia="da-DK"/>
               </w:rPr>
-              <w:t>(Charts)</w:t>
-            </w:r>
-            <w:r>
-              <w:rPr>
-                <w:rFonts w:ascii="Times" w:hAnsi="Times"/>
-                <w:szCs w:val="24"/>
-                <w:lang w:eastAsia="da-DK"/>
-              </w:rPr>
-              <w:t>, knapper</w:t>
-            </w:r>
-            <w:r>
-              <w:rPr>
-                <w:rFonts w:ascii="Times" w:hAnsi="Times"/>
-                <w:szCs w:val="24"/>
-                <w:lang w:eastAsia="da-DK"/>
-              </w:rPr>
-              <w:t xml:space="preserve">(Buttoms), labels, </w:t>
-            </w:r>
-            <w:proofErr w:type="spellStart"/>
-            <w:r>
-              <w:rPr>
-                <w:rFonts w:ascii="Times" w:hAnsi="Times"/>
-                <w:szCs w:val="24"/>
-                <w:lang w:eastAsia="da-DK"/>
-              </w:rPr>
-              <w:t>comboboxe</w:t>
-            </w:r>
-            <w:proofErr w:type="spellEnd"/>
+              <w:t>(Buttoms), labels, comboboxe</w:t>
+            </w:r>
             <w:r>
               <w:rPr>
                 <w:rFonts w:ascii="Times" w:hAnsi="Times"/>
@@ -788,35 +758,7 @@
               <w:rPr>
                 <w:szCs w:val="24"/>
               </w:rPr>
-              <w:t>aldt metoderne ”</w:t>
-            </w:r>
-            <w:proofErr w:type="spellStart"/>
-            <w:r>
-              <w:rPr>
-                <w:szCs w:val="24"/>
-              </w:rPr>
-              <w:t>hentBTdata</w:t>
-            </w:r>
-            <w:proofErr w:type="spellEnd"/>
-            <w:r>
-              <w:rPr>
-                <w:szCs w:val="24"/>
-              </w:rPr>
-              <w:t>” og ”</w:t>
-            </w:r>
-            <w:proofErr w:type="spellStart"/>
-            <w:r>
-              <w:rPr>
-                <w:szCs w:val="24"/>
-              </w:rPr>
-              <w:t>henEKGdata</w:t>
-            </w:r>
-            <w:proofErr w:type="spellEnd"/>
-            <w:r>
-              <w:rPr>
-                <w:szCs w:val="24"/>
-              </w:rPr>
-              <w:t>” igennem alle tre lag</w:t>
+              <w:t>aldt metoderne ”hentBTdata” og ”henEKGdata” igennem alle tre lag</w:t>
             </w:r>
             <w:r>
               <w:rPr>
@@ -1026,49 +968,7 @@
               <w:rPr>
                 <w:szCs w:val="24"/>
               </w:rPr>
-              <w:t xml:space="preserve"> stopper timer, </w:t>
-            </w:r>
-            <w:proofErr w:type="spellStart"/>
-            <w:r>
-              <w:rPr>
-                <w:szCs w:val="24"/>
-              </w:rPr>
-              <w:t>enabler</w:t>
-            </w:r>
-            <w:proofErr w:type="spellEnd"/>
-            <w:r>
-              <w:rPr>
-                <w:szCs w:val="24"/>
-              </w:rPr>
-              <w:t xml:space="preserve"> ”Start” </w:t>
-            </w:r>
-            <w:proofErr w:type="spellStart"/>
-            <w:r>
-              <w:rPr>
-                <w:szCs w:val="24"/>
-              </w:rPr>
-              <w:t>kanppen</w:t>
-            </w:r>
-            <w:proofErr w:type="spellEnd"/>
-            <w:r>
-              <w:rPr>
-                <w:szCs w:val="24"/>
-              </w:rPr>
-              <w:t xml:space="preserve"> og </w:t>
-            </w:r>
-            <w:proofErr w:type="spellStart"/>
-            <w:r>
-              <w:rPr>
-                <w:szCs w:val="24"/>
-              </w:rPr>
-              <w:t>disabler</w:t>
-            </w:r>
-            <w:proofErr w:type="spellEnd"/>
-            <w:r>
-              <w:rPr>
-                <w:szCs w:val="24"/>
-              </w:rPr>
-              <w:t xml:space="preserve"> ”Stop” knap</w:t>
+              <w:t xml:space="preserve"> stopper timer, enabler ”Start” kanppen og disabler ”Stop” knap</w:t>
             </w:r>
             <w:r>
               <w:rPr>
@@ -1080,16 +980,8 @@
               <w:rPr>
                 <w:szCs w:val="24"/>
               </w:rPr>
-              <w:t xml:space="preserve">Ændret ”Digitalt filter” knappen så den skifter mellem on og </w:t>
-            </w:r>
-            <w:proofErr w:type="spellStart"/>
-            <w:r>
-              <w:rPr>
-                <w:szCs w:val="24"/>
-              </w:rPr>
-              <w:t>off</w:t>
-            </w:r>
-            <w:proofErr w:type="spellEnd"/>
+              <w:t>Ændret ”Digitalt filter” knappen så den skifter mellem on og off</w:t>
+            </w:r>
             <w:r>
               <w:rPr>
                 <w:szCs w:val="24"/>
@@ -1112,21 +1004,7 @@
               <w:rPr>
                 <w:szCs w:val="24"/>
               </w:rPr>
-              <w:t xml:space="preserve">Lavet </w:t>
-            </w:r>
-            <w:proofErr w:type="spellStart"/>
-            <w:r>
-              <w:rPr>
-                <w:szCs w:val="24"/>
-              </w:rPr>
-              <w:t>messagebox</w:t>
-            </w:r>
-            <w:proofErr w:type="spellEnd"/>
-            <w:r>
-              <w:rPr>
-                <w:szCs w:val="24"/>
-              </w:rPr>
-              <w:t xml:space="preserve"> med teksten ”Er du sikker” til knappen ”Til start skærm” hvis der trykkes ”Ja” kommer man tilbage til startskærm</w:t>
+              <w:t>Lavet messagebox med teksten ”Er du sikker” til knappen ”Til start skærm” hvis der trykkes ”Ja” kommer man tilbage til startskærm</w:t>
             </w:r>
           </w:p>
         </w:tc>
@@ -1943,21 +1821,7 @@
               <w:rPr>
                 <w:szCs w:val="24"/>
               </w:rPr>
-              <w:t xml:space="preserve">Indsat </w:t>
-            </w:r>
-            <w:proofErr w:type="spellStart"/>
-            <w:r>
-              <w:rPr>
-                <w:szCs w:val="24"/>
-              </w:rPr>
-              <w:t>kallibrerings</w:t>
-            </w:r>
-            <w:proofErr w:type="spellEnd"/>
-            <w:r>
-              <w:rPr>
-                <w:szCs w:val="24"/>
-              </w:rPr>
-              <w:t xml:space="preserve"> klasse </w:t>
+              <w:t xml:space="preserve">Indsat kallibrerings klasse </w:t>
             </w:r>
           </w:p>
         </w:tc>
@@ -2103,49 +1967,7 @@
               <w:rPr>
                 <w:szCs w:val="24"/>
               </w:rPr>
-              <w:t>Observer/</w:t>
-            </w:r>
-            <w:proofErr w:type="spellStart"/>
-            <w:r>
-              <w:rPr>
-                <w:szCs w:val="24"/>
-              </w:rPr>
-              <w:t>Subject</w:t>
-            </w:r>
-            <w:proofErr w:type="spellEnd"/>
-            <w:r>
-              <w:rPr>
-                <w:szCs w:val="24"/>
-              </w:rPr>
-              <w:t xml:space="preserve">, push, startet på </w:t>
-            </w:r>
-            <w:proofErr w:type="spellStart"/>
-            <w:r>
-              <w:rPr>
-                <w:szCs w:val="24"/>
-              </w:rPr>
-              <w:t>queue</w:t>
-            </w:r>
-            <w:proofErr w:type="spellEnd"/>
-            <w:r>
-              <w:rPr>
-                <w:szCs w:val="24"/>
-              </w:rPr>
-              <w:t xml:space="preserve">, lavet </w:t>
-            </w:r>
-            <w:proofErr w:type="spellStart"/>
-            <w:r>
-              <w:rPr>
-                <w:szCs w:val="24"/>
-              </w:rPr>
-              <w:t>kallibrering</w:t>
-            </w:r>
-            <w:proofErr w:type="spellEnd"/>
-            <w:r>
-              <w:rPr>
-                <w:szCs w:val="24"/>
-              </w:rPr>
-              <w:t xml:space="preserve">. </w:t>
+              <w:t xml:space="preserve">Observer/Subject, push, startet på queue, lavet kallibrering. </w:t>
             </w:r>
           </w:p>
         </w:tc>
@@ -2297,75 +2119,11 @@
                 <w:szCs w:val="24"/>
               </w:rPr>
             </w:pPr>
-            <w:proofErr w:type="spellStart"/>
-            <w:r>
-              <w:rPr>
-                <w:szCs w:val="24"/>
-              </w:rPr>
-              <w:t>Kallibrerings</w:t>
-            </w:r>
-            <w:proofErr w:type="spellEnd"/>
-            <w:r>
-              <w:rPr>
-                <w:szCs w:val="24"/>
-              </w:rPr>
-              <w:t xml:space="preserve"> klasse slette. Lavet </w:t>
-            </w:r>
-            <w:proofErr w:type="spellStart"/>
-            <w:r>
-              <w:rPr>
-                <w:szCs w:val="24"/>
-              </w:rPr>
-              <w:t>kallibererings</w:t>
-            </w:r>
-            <w:proofErr w:type="spellEnd"/>
-            <w:r>
-              <w:rPr>
-                <w:szCs w:val="24"/>
-              </w:rPr>
-              <w:t xml:space="preserve"> knappen </w:t>
-            </w:r>
-            <w:proofErr w:type="spellStart"/>
-            <w:r>
-              <w:rPr>
-                <w:szCs w:val="24"/>
-              </w:rPr>
-              <w:t>enabled</w:t>
-            </w:r>
-            <w:proofErr w:type="spellEnd"/>
-            <w:r>
-              <w:rPr>
-                <w:szCs w:val="24"/>
-              </w:rPr>
-              <w:t xml:space="preserve">, når der skrives i tekstboks ved </w:t>
-            </w:r>
-            <w:proofErr w:type="spellStart"/>
-            <w:r>
-              <w:rPr>
-                <w:szCs w:val="24"/>
-              </w:rPr>
-              <w:t>kallibrering</w:t>
-            </w:r>
-            <w:proofErr w:type="spellEnd"/>
-            <w:r>
-              <w:rPr>
-                <w:szCs w:val="24"/>
-              </w:rPr>
-              <w:t xml:space="preserve">. Lavet metoderne beregn systole, diastole og middeltryk i blodtryk klassen. Lavet </w:t>
-            </w:r>
-            <w:proofErr w:type="spellStart"/>
-            <w:r>
-              <w:rPr>
-                <w:szCs w:val="24"/>
-              </w:rPr>
-              <w:t>queue</w:t>
-            </w:r>
-            <w:proofErr w:type="spellEnd"/>
-            <w:r>
-              <w:rPr>
-                <w:szCs w:val="24"/>
-              </w:rPr>
-              <w:t xml:space="preserve"> metode i logiklag. </w:t>
+            <w:r>
+              <w:rPr>
+                <w:szCs w:val="24"/>
+              </w:rPr>
+              <w:t xml:space="preserve">Kallibrerings klasse slette. Lavet kallibererings knappen enabled, når der skrives i tekstboks ved kallibrering. Lavet metoderne beregn systole, diastole og middeltryk i blodtryk klassen. Lavet queue metode i logiklag. </w:t>
             </w:r>
           </w:p>
         </w:tc>
@@ -2512,21 +2270,7 @@
               <w:rPr>
                 <w:szCs w:val="24"/>
               </w:rPr>
-              <w:t xml:space="preserve">Lavet kalibrering fra 1 til tre punkter. Indsat </w:t>
-            </w:r>
-            <w:proofErr w:type="spellStart"/>
-            <w:r>
-              <w:rPr>
-                <w:szCs w:val="24"/>
-              </w:rPr>
-              <w:t>radiobuttons</w:t>
-            </w:r>
-            <w:proofErr w:type="spellEnd"/>
-            <w:r>
-              <w:rPr>
-                <w:szCs w:val="24"/>
-              </w:rPr>
-              <w:t xml:space="preserve">. </w:t>
+              <w:t xml:space="preserve">Lavet kalibrering fra 1 til tre punkter. Indsat radiobuttons. </w:t>
             </w:r>
           </w:p>
         </w:tc>
@@ -2672,21 +2416,7 @@
               <w:rPr>
                 <w:szCs w:val="24"/>
               </w:rPr>
-              <w:t xml:space="preserve">Kalibrering er lagt i logiklag som egen klasse. Metoder til kalibrering lavet. Ændret i kø metoden og har implementeret den i </w:t>
-            </w:r>
-            <w:proofErr w:type="spellStart"/>
-            <w:r>
-              <w:rPr>
-                <w:szCs w:val="24"/>
-              </w:rPr>
-              <w:t>isRunning</w:t>
-            </w:r>
-            <w:proofErr w:type="spellEnd"/>
-            <w:r>
-              <w:rPr>
-                <w:szCs w:val="24"/>
-              </w:rPr>
-              <w:t xml:space="preserve"> metoden. </w:t>
+              <w:t xml:space="preserve">Kalibrering er lagt i logiklag som egen klasse. Metoder til kalibrering lavet. Ændret i kø metoden og har implementeret den i isRunning metoden. </w:t>
             </w:r>
           </w:p>
         </w:tc>
@@ -2832,16 +2562,8 @@
               <w:rPr>
                 <w:szCs w:val="24"/>
               </w:rPr>
-              <w:t xml:space="preserve">Videre arbejde med metoden </w:t>
-            </w:r>
-            <w:proofErr w:type="spellStart"/>
-            <w:r>
-              <w:rPr>
-                <w:szCs w:val="24"/>
-              </w:rPr>
-              <w:t>isRunning</w:t>
-            </w:r>
-            <w:proofErr w:type="spellEnd"/>
+              <w:t>Videre arbejde med metoden isRunning</w:t>
+            </w:r>
           </w:p>
         </w:tc>
       </w:tr>
@@ -2986,63 +2708,7 @@
               <w:rPr>
                 <w:szCs w:val="24"/>
               </w:rPr>
-              <w:t xml:space="preserve">Har lavet </w:t>
-            </w:r>
-            <w:proofErr w:type="spellStart"/>
-            <w:r>
-              <w:rPr>
-                <w:szCs w:val="24"/>
-              </w:rPr>
-              <w:t>isRunning</w:t>
-            </w:r>
-            <w:proofErr w:type="spellEnd"/>
-            <w:r>
-              <w:rPr>
-                <w:szCs w:val="24"/>
-              </w:rPr>
-              <w:t xml:space="preserve"> metode, </w:t>
-            </w:r>
-            <w:proofErr w:type="spellStart"/>
-            <w:r>
-              <w:rPr>
-                <w:szCs w:val="24"/>
-              </w:rPr>
-              <w:t>attach</w:t>
-            </w:r>
-            <w:proofErr w:type="spellEnd"/>
-            <w:r>
-              <w:rPr>
-                <w:szCs w:val="24"/>
-              </w:rPr>
-              <w:t xml:space="preserve"> og </w:t>
-            </w:r>
-            <w:proofErr w:type="spellStart"/>
-            <w:r>
-              <w:rPr>
-                <w:szCs w:val="24"/>
-              </w:rPr>
-              <w:t>detach</w:t>
-            </w:r>
-            <w:proofErr w:type="spellEnd"/>
-            <w:r>
-              <w:rPr>
-                <w:szCs w:val="24"/>
-              </w:rPr>
-              <w:t xml:space="preserve"> er implementeret. </w:t>
-            </w:r>
-            <w:proofErr w:type="spellStart"/>
-            <w:r>
-              <w:rPr>
-                <w:szCs w:val="24"/>
-              </w:rPr>
-              <w:t>Digitaltfilter</w:t>
-            </w:r>
-            <w:proofErr w:type="spellEnd"/>
-            <w:r>
-              <w:rPr>
-                <w:szCs w:val="24"/>
-              </w:rPr>
-              <w:t xml:space="preserve"> er påbegyndt implementering.</w:t>
+              <w:t>Har lavet isRunning metode, attach og detach er implementeret. Digitaltfilter er påbegyndt implementering.</w:t>
             </w:r>
           </w:p>
         </w:tc>
@@ -3334,21 +3000,7 @@
               <w:rPr>
                 <w:szCs w:val="24"/>
               </w:rPr>
-              <w:t>Observer/</w:t>
-            </w:r>
-            <w:proofErr w:type="spellStart"/>
-            <w:r>
-              <w:rPr>
-                <w:szCs w:val="24"/>
-              </w:rPr>
-              <w:t>Subject</w:t>
-            </w:r>
-            <w:proofErr w:type="spellEnd"/>
-            <w:r>
-              <w:rPr>
-                <w:szCs w:val="24"/>
-              </w:rPr>
-              <w:t xml:space="preserve"> fra datalag til logiklag, fået vist signal i GUI (graf)</w:t>
+              <w:t>Observer/Subject fra datalag til logiklag, fået vist signal i GUI (graf)</w:t>
             </w:r>
           </w:p>
         </w:tc>
@@ -3640,21 +3292,884 @@
               <w:rPr>
                 <w:szCs w:val="24"/>
               </w:rPr>
-              <w:t xml:space="preserve">Lavet klassen </w:t>
-            </w:r>
-            <w:proofErr w:type="spellStart"/>
-            <w:r>
-              <w:rPr>
-                <w:szCs w:val="24"/>
-              </w:rPr>
-              <w:t>grænseværdiDTO</w:t>
-            </w:r>
-            <w:proofErr w:type="spellEnd"/>
-            <w:r>
-              <w:rPr>
-                <w:szCs w:val="24"/>
-              </w:rPr>
-              <w:t xml:space="preserve">, men grænseværdi metode for systolen, diastolen. </w:t>
+              <w:t xml:space="preserve">Lavet klassen grænseværdiDTO, men grænseværdi metode for systolen, diastolen. </w:t>
+            </w:r>
+          </w:p>
+        </w:tc>
+      </w:tr>
+      <w:tr>
+        <w:tc>
+          <w:tcPr>
+            <w:tcW w:w="971" w:type="dxa"/>
+            <w:tcBorders>
+              <w:top w:val="single" w:sz="6" w:space="0" w:color="000000"/>
+              <w:left w:val="single" w:sz="6" w:space="0" w:color="000000"/>
+              <w:bottom w:val="single" w:sz="6" w:space="0" w:color="000000"/>
+              <w:right w:val="single" w:sz="6" w:space="0" w:color="000000"/>
+            </w:tcBorders>
+            <w:tcMar>
+              <w:top w:w="105" w:type="dxa"/>
+              <w:left w:w="105" w:type="dxa"/>
+              <w:bottom w:w="105" w:type="dxa"/>
+              <w:right w:w="105" w:type="dxa"/>
+            </w:tcMar>
+          </w:tcPr>
+          <w:p>
+            <w:pPr>
+              <w:spacing w:after="0" w:line="0" w:lineRule="atLeast"/>
+              <w:rPr>
+                <w:rFonts w:ascii="Calibri" w:hAnsi="Calibri" w:cs="Times New Roman"/>
+                <w:color w:val="000000"/>
+                <w:sz w:val="24"/>
+                <w:szCs w:val="24"/>
+                <w:lang w:eastAsia="da-DK"/>
+              </w:rPr>
+            </w:pPr>
+            <w:r>
+              <w:rPr>
+                <w:rFonts w:ascii="Calibri" w:hAnsi="Calibri" w:cs="Times New Roman"/>
+                <w:color w:val="000000"/>
+                <w:sz w:val="24"/>
+                <w:szCs w:val="24"/>
+                <w:lang w:eastAsia="da-DK"/>
+              </w:rPr>
+              <w:t>0.20</w:t>
+            </w:r>
+          </w:p>
+        </w:tc>
+        <w:tc>
+          <w:tcPr>
+            <w:tcW w:w="1126" w:type="dxa"/>
+            <w:tcBorders>
+              <w:top w:val="single" w:sz="6" w:space="0" w:color="000000"/>
+              <w:left w:val="single" w:sz="6" w:space="0" w:color="000000"/>
+              <w:bottom w:val="single" w:sz="6" w:space="0" w:color="000000"/>
+              <w:right w:val="single" w:sz="6" w:space="0" w:color="000000"/>
+            </w:tcBorders>
+            <w:tcMar>
+              <w:top w:w="105" w:type="dxa"/>
+              <w:left w:w="105" w:type="dxa"/>
+              <w:bottom w:w="105" w:type="dxa"/>
+              <w:right w:w="105" w:type="dxa"/>
+            </w:tcMar>
+          </w:tcPr>
+          <w:p>
+            <w:pPr>
+              <w:spacing w:after="0" w:line="0" w:lineRule="atLeast"/>
+              <w:rPr>
+                <w:rFonts w:ascii="Times" w:hAnsi="Times" w:cs="Times New Roman"/>
+                <w:sz w:val="24"/>
+                <w:szCs w:val="24"/>
+                <w:lang w:eastAsia="da-DK"/>
+              </w:rPr>
+            </w:pPr>
+            <w:r>
+              <w:rPr>
+                <w:rFonts w:ascii="Times" w:hAnsi="Times" w:cs="Times New Roman"/>
+                <w:sz w:val="24"/>
+                <w:szCs w:val="24"/>
+                <w:lang w:eastAsia="da-DK"/>
+              </w:rPr>
+              <w:t>03/12-2015</w:t>
+            </w:r>
+          </w:p>
+        </w:tc>
+        <w:tc>
+          <w:tcPr>
+            <w:tcW w:w="1253" w:type="dxa"/>
+            <w:tcBorders>
+              <w:top w:val="single" w:sz="6" w:space="0" w:color="000000"/>
+              <w:left w:val="single" w:sz="6" w:space="0" w:color="000000"/>
+              <w:bottom w:val="single" w:sz="6" w:space="0" w:color="000000"/>
+              <w:right w:val="single" w:sz="6" w:space="0" w:color="000000"/>
+            </w:tcBorders>
+            <w:tcMar>
+              <w:top w:w="105" w:type="dxa"/>
+              <w:left w:w="105" w:type="dxa"/>
+              <w:bottom w:w="105" w:type="dxa"/>
+              <w:right w:w="105" w:type="dxa"/>
+            </w:tcMar>
+          </w:tcPr>
+          <w:p>
+            <w:pPr>
+              <w:spacing w:after="0" w:line="0" w:lineRule="atLeast"/>
+              <w:rPr>
+                <w:rFonts w:ascii="Times" w:hAnsi="Times" w:cs="Times New Roman"/>
+                <w:sz w:val="24"/>
+                <w:szCs w:val="24"/>
+                <w:lang w:eastAsia="da-DK"/>
+              </w:rPr>
+            </w:pPr>
+            <w:r>
+              <w:rPr>
+                <w:rFonts w:ascii="Times" w:hAnsi="Times" w:cs="Times New Roman"/>
+                <w:sz w:val="24"/>
+                <w:szCs w:val="24"/>
+                <w:lang w:eastAsia="da-DK"/>
+              </w:rPr>
+              <w:t>IMS, LL, MK</w:t>
+            </w:r>
+          </w:p>
+        </w:tc>
+        <w:tc>
+          <w:tcPr>
+            <w:tcW w:w="6498" w:type="dxa"/>
+            <w:tcBorders>
+              <w:top w:val="single" w:sz="6" w:space="0" w:color="000000"/>
+              <w:left w:val="single" w:sz="6" w:space="0" w:color="000000"/>
+              <w:bottom w:val="single" w:sz="6" w:space="0" w:color="000000"/>
+              <w:right w:val="single" w:sz="6" w:space="0" w:color="000000"/>
+            </w:tcBorders>
+            <w:tcMar>
+              <w:top w:w="105" w:type="dxa"/>
+              <w:left w:w="105" w:type="dxa"/>
+              <w:bottom w:w="105" w:type="dxa"/>
+              <w:right w:w="105" w:type="dxa"/>
+            </w:tcMar>
+          </w:tcPr>
+          <w:p>
+            <w:pPr>
+              <w:ind w:left="360"/>
+              <w:rPr>
+                <w:szCs w:val="24"/>
+              </w:rPr>
+            </w:pPr>
+            <w:r>
+              <w:rPr>
+                <w:szCs w:val="24"/>
+              </w:rPr>
+              <w:t>Rettet algoritmen for udregning af systolen i blodtryksklassen. Skrevet metode i GUI laget til at præsenter systoleværdien på hovedGUI.</w:t>
+            </w:r>
+          </w:p>
+        </w:tc>
+      </w:tr>
+      <w:tr>
+        <w:tc>
+          <w:tcPr>
+            <w:tcW w:w="971" w:type="dxa"/>
+            <w:tcBorders>
+              <w:top w:val="single" w:sz="6" w:space="0" w:color="000000"/>
+              <w:left w:val="single" w:sz="6" w:space="0" w:color="000000"/>
+              <w:bottom w:val="single" w:sz="6" w:space="0" w:color="000000"/>
+              <w:right w:val="single" w:sz="6" w:space="0" w:color="000000"/>
+            </w:tcBorders>
+            <w:tcMar>
+              <w:top w:w="105" w:type="dxa"/>
+              <w:left w:w="105" w:type="dxa"/>
+              <w:bottom w:w="105" w:type="dxa"/>
+              <w:right w:w="105" w:type="dxa"/>
+            </w:tcMar>
+          </w:tcPr>
+          <w:p>
+            <w:pPr>
+              <w:spacing w:after="0" w:line="0" w:lineRule="atLeast"/>
+              <w:rPr>
+                <w:rFonts w:ascii="Calibri" w:hAnsi="Calibri" w:cs="Times New Roman"/>
+                <w:color w:val="000000"/>
+                <w:sz w:val="24"/>
+                <w:szCs w:val="24"/>
+                <w:lang w:eastAsia="da-DK"/>
+              </w:rPr>
+            </w:pPr>
+            <w:r>
+              <w:rPr>
+                <w:rFonts w:ascii="Calibri" w:hAnsi="Calibri" w:cs="Times New Roman"/>
+                <w:color w:val="000000"/>
+                <w:sz w:val="24"/>
+                <w:szCs w:val="24"/>
+                <w:lang w:eastAsia="da-DK"/>
+              </w:rPr>
+              <w:t>0.21</w:t>
+            </w:r>
+          </w:p>
+        </w:tc>
+        <w:tc>
+          <w:tcPr>
+            <w:tcW w:w="1126" w:type="dxa"/>
+            <w:tcBorders>
+              <w:top w:val="single" w:sz="6" w:space="0" w:color="000000"/>
+              <w:left w:val="single" w:sz="6" w:space="0" w:color="000000"/>
+              <w:bottom w:val="single" w:sz="6" w:space="0" w:color="000000"/>
+              <w:right w:val="single" w:sz="6" w:space="0" w:color="000000"/>
+            </w:tcBorders>
+            <w:tcMar>
+              <w:top w:w="105" w:type="dxa"/>
+              <w:left w:w="105" w:type="dxa"/>
+              <w:bottom w:w="105" w:type="dxa"/>
+              <w:right w:w="105" w:type="dxa"/>
+            </w:tcMar>
+          </w:tcPr>
+          <w:p>
+            <w:pPr>
+              <w:spacing w:after="0" w:line="0" w:lineRule="atLeast"/>
+              <w:rPr>
+                <w:rFonts w:ascii="Times" w:hAnsi="Times" w:cs="Times New Roman"/>
+                <w:sz w:val="24"/>
+                <w:szCs w:val="24"/>
+                <w:lang w:eastAsia="da-DK"/>
+              </w:rPr>
+            </w:pPr>
+            <w:r>
+              <w:rPr>
+                <w:rFonts w:ascii="Times" w:hAnsi="Times" w:cs="Times New Roman"/>
+                <w:sz w:val="24"/>
+                <w:szCs w:val="24"/>
+                <w:lang w:eastAsia="da-DK"/>
+              </w:rPr>
+              <w:t>03/12-2015</w:t>
+            </w:r>
+          </w:p>
+        </w:tc>
+        <w:tc>
+          <w:tcPr>
+            <w:tcW w:w="1253" w:type="dxa"/>
+            <w:tcBorders>
+              <w:top w:val="single" w:sz="6" w:space="0" w:color="000000"/>
+              <w:left w:val="single" w:sz="6" w:space="0" w:color="000000"/>
+              <w:bottom w:val="single" w:sz="6" w:space="0" w:color="000000"/>
+              <w:right w:val="single" w:sz="6" w:space="0" w:color="000000"/>
+            </w:tcBorders>
+            <w:tcMar>
+              <w:top w:w="105" w:type="dxa"/>
+              <w:left w:w="105" w:type="dxa"/>
+              <w:bottom w:w="105" w:type="dxa"/>
+              <w:right w:w="105" w:type="dxa"/>
+            </w:tcMar>
+          </w:tcPr>
+          <w:p>
+            <w:pPr>
+              <w:spacing w:after="0" w:line="0" w:lineRule="atLeast"/>
+              <w:rPr>
+                <w:rFonts w:ascii="Times" w:hAnsi="Times" w:cs="Times New Roman"/>
+                <w:sz w:val="24"/>
+                <w:szCs w:val="24"/>
+                <w:lang w:eastAsia="da-DK"/>
+              </w:rPr>
+            </w:pPr>
+            <w:r>
+              <w:rPr>
+                <w:rFonts w:ascii="Times" w:hAnsi="Times" w:cs="Times New Roman"/>
+                <w:sz w:val="24"/>
+                <w:szCs w:val="24"/>
+                <w:lang w:eastAsia="da-DK"/>
+              </w:rPr>
+              <w:t>MK</w:t>
+            </w:r>
+          </w:p>
+        </w:tc>
+        <w:tc>
+          <w:tcPr>
+            <w:tcW w:w="6498" w:type="dxa"/>
+            <w:tcBorders>
+              <w:top w:val="single" w:sz="6" w:space="0" w:color="000000"/>
+              <w:left w:val="single" w:sz="6" w:space="0" w:color="000000"/>
+              <w:bottom w:val="single" w:sz="6" w:space="0" w:color="000000"/>
+              <w:right w:val="single" w:sz="6" w:space="0" w:color="000000"/>
+            </w:tcBorders>
+            <w:tcMar>
+              <w:top w:w="105" w:type="dxa"/>
+              <w:left w:w="105" w:type="dxa"/>
+              <w:bottom w:w="105" w:type="dxa"/>
+              <w:right w:w="105" w:type="dxa"/>
+            </w:tcMar>
+          </w:tcPr>
+          <w:p>
+            <w:pPr>
+              <w:ind w:left="360"/>
+              <w:rPr>
+                <w:szCs w:val="24"/>
+              </w:rPr>
+            </w:pPr>
+            <w:r>
+              <w:rPr>
+                <w:szCs w:val="24"/>
+              </w:rPr>
+              <w:t xml:space="preserve">Rettet algoritmerne i blodtryksklasserne til, med nye metoder. Har skrevet metoder i GUI laget, til at udskrive systoliske, diastoliske og middeltryks værdier. </w:t>
+            </w:r>
+          </w:p>
+        </w:tc>
+      </w:tr>
+      <w:tr>
+        <w:tc>
+          <w:tcPr>
+            <w:tcW w:w="971" w:type="dxa"/>
+            <w:tcBorders>
+              <w:top w:val="single" w:sz="6" w:space="0" w:color="000000"/>
+              <w:left w:val="single" w:sz="6" w:space="0" w:color="000000"/>
+              <w:bottom w:val="single" w:sz="6" w:space="0" w:color="000000"/>
+              <w:right w:val="single" w:sz="6" w:space="0" w:color="000000"/>
+            </w:tcBorders>
+            <w:tcMar>
+              <w:top w:w="105" w:type="dxa"/>
+              <w:left w:w="105" w:type="dxa"/>
+              <w:bottom w:w="105" w:type="dxa"/>
+              <w:right w:w="105" w:type="dxa"/>
+            </w:tcMar>
+          </w:tcPr>
+          <w:p>
+            <w:pPr>
+              <w:spacing w:after="0" w:line="0" w:lineRule="atLeast"/>
+              <w:rPr>
+                <w:rFonts w:ascii="Calibri" w:hAnsi="Calibri" w:cs="Times New Roman"/>
+                <w:color w:val="000000"/>
+                <w:sz w:val="24"/>
+                <w:szCs w:val="24"/>
+                <w:lang w:eastAsia="da-DK"/>
+              </w:rPr>
+            </w:pPr>
+            <w:r>
+              <w:rPr>
+                <w:rFonts w:ascii="Calibri" w:hAnsi="Calibri" w:cs="Times New Roman"/>
+                <w:color w:val="000000"/>
+                <w:sz w:val="24"/>
+                <w:szCs w:val="24"/>
+                <w:lang w:eastAsia="da-DK"/>
+              </w:rPr>
+              <w:t>0.22</w:t>
+            </w:r>
+          </w:p>
+        </w:tc>
+        <w:tc>
+          <w:tcPr>
+            <w:tcW w:w="1126" w:type="dxa"/>
+            <w:tcBorders>
+              <w:top w:val="single" w:sz="6" w:space="0" w:color="000000"/>
+              <w:left w:val="single" w:sz="6" w:space="0" w:color="000000"/>
+              <w:bottom w:val="single" w:sz="6" w:space="0" w:color="000000"/>
+              <w:right w:val="single" w:sz="6" w:space="0" w:color="000000"/>
+            </w:tcBorders>
+            <w:tcMar>
+              <w:top w:w="105" w:type="dxa"/>
+              <w:left w:w="105" w:type="dxa"/>
+              <w:bottom w:w="105" w:type="dxa"/>
+              <w:right w:w="105" w:type="dxa"/>
+            </w:tcMar>
+          </w:tcPr>
+          <w:p>
+            <w:pPr>
+              <w:spacing w:after="0" w:line="0" w:lineRule="atLeast"/>
+              <w:rPr>
+                <w:rFonts w:ascii="Times" w:hAnsi="Times" w:cs="Times New Roman"/>
+                <w:sz w:val="24"/>
+                <w:szCs w:val="24"/>
+                <w:lang w:eastAsia="da-DK"/>
+              </w:rPr>
+            </w:pPr>
+            <w:r>
+              <w:rPr>
+                <w:rFonts w:ascii="Times" w:hAnsi="Times" w:cs="Times New Roman"/>
+                <w:sz w:val="24"/>
+                <w:szCs w:val="24"/>
+                <w:lang w:eastAsia="da-DK"/>
+              </w:rPr>
+              <w:t>04/12-2015</w:t>
+            </w:r>
+          </w:p>
+        </w:tc>
+        <w:tc>
+          <w:tcPr>
+            <w:tcW w:w="1253" w:type="dxa"/>
+            <w:tcBorders>
+              <w:top w:val="single" w:sz="6" w:space="0" w:color="000000"/>
+              <w:left w:val="single" w:sz="6" w:space="0" w:color="000000"/>
+              <w:bottom w:val="single" w:sz="6" w:space="0" w:color="000000"/>
+              <w:right w:val="single" w:sz="6" w:space="0" w:color="000000"/>
+            </w:tcBorders>
+            <w:tcMar>
+              <w:top w:w="105" w:type="dxa"/>
+              <w:left w:w="105" w:type="dxa"/>
+              <w:bottom w:w="105" w:type="dxa"/>
+              <w:right w:w="105" w:type="dxa"/>
+            </w:tcMar>
+          </w:tcPr>
+          <w:p>
+            <w:pPr>
+              <w:spacing w:after="0" w:line="0" w:lineRule="atLeast"/>
+              <w:rPr>
+                <w:rFonts w:ascii="Times" w:hAnsi="Times" w:cs="Times New Roman"/>
+                <w:sz w:val="24"/>
+                <w:szCs w:val="24"/>
+                <w:lang w:eastAsia="da-DK"/>
+              </w:rPr>
+            </w:pPr>
+            <w:r>
+              <w:rPr>
+                <w:rFonts w:ascii="Times" w:hAnsi="Times" w:cs="Times New Roman"/>
+                <w:sz w:val="24"/>
+                <w:szCs w:val="24"/>
+                <w:lang w:eastAsia="da-DK"/>
+              </w:rPr>
+              <w:t>IMS, MK</w:t>
+            </w:r>
+          </w:p>
+        </w:tc>
+        <w:tc>
+          <w:tcPr>
+            <w:tcW w:w="6498" w:type="dxa"/>
+            <w:tcBorders>
+              <w:top w:val="single" w:sz="6" w:space="0" w:color="000000"/>
+              <w:left w:val="single" w:sz="6" w:space="0" w:color="000000"/>
+              <w:bottom w:val="single" w:sz="6" w:space="0" w:color="000000"/>
+              <w:right w:val="single" w:sz="6" w:space="0" w:color="000000"/>
+            </w:tcBorders>
+            <w:tcMar>
+              <w:top w:w="105" w:type="dxa"/>
+              <w:left w:w="105" w:type="dxa"/>
+              <w:bottom w:w="105" w:type="dxa"/>
+              <w:right w:w="105" w:type="dxa"/>
+            </w:tcMar>
+          </w:tcPr>
+          <w:p>
+            <w:pPr>
+              <w:ind w:left="360"/>
+              <w:rPr>
+                <w:szCs w:val="24"/>
+              </w:rPr>
+            </w:pPr>
+            <w:r>
+              <w:rPr>
+                <w:szCs w:val="24"/>
+              </w:rPr>
+              <w:t>Har udskiftet filter koden i det digitale filter, til et moving average filter</w:t>
+            </w:r>
+          </w:p>
+        </w:tc>
+      </w:tr>
+      <w:tr>
+        <w:tc>
+          <w:tcPr>
+            <w:tcW w:w="971" w:type="dxa"/>
+            <w:tcBorders>
+              <w:top w:val="single" w:sz="6" w:space="0" w:color="000000"/>
+              <w:left w:val="single" w:sz="6" w:space="0" w:color="000000"/>
+              <w:bottom w:val="single" w:sz="6" w:space="0" w:color="000000"/>
+              <w:right w:val="single" w:sz="6" w:space="0" w:color="000000"/>
+            </w:tcBorders>
+            <w:tcMar>
+              <w:top w:w="105" w:type="dxa"/>
+              <w:left w:w="105" w:type="dxa"/>
+              <w:bottom w:w="105" w:type="dxa"/>
+              <w:right w:w="105" w:type="dxa"/>
+            </w:tcMar>
+          </w:tcPr>
+          <w:p>
+            <w:pPr>
+              <w:spacing w:after="0" w:line="0" w:lineRule="atLeast"/>
+              <w:rPr>
+                <w:rFonts w:ascii="Calibri" w:hAnsi="Calibri" w:cs="Times New Roman"/>
+                <w:color w:val="000000"/>
+                <w:sz w:val="24"/>
+                <w:szCs w:val="24"/>
+                <w:lang w:eastAsia="da-DK"/>
+              </w:rPr>
+            </w:pPr>
+            <w:r>
+              <w:rPr>
+                <w:rFonts w:ascii="Calibri" w:hAnsi="Calibri" w:cs="Times New Roman"/>
+                <w:color w:val="000000"/>
+                <w:sz w:val="24"/>
+                <w:szCs w:val="24"/>
+                <w:lang w:eastAsia="da-DK"/>
+              </w:rPr>
+              <w:t>0.23</w:t>
+            </w:r>
+          </w:p>
+        </w:tc>
+        <w:tc>
+          <w:tcPr>
+            <w:tcW w:w="1126" w:type="dxa"/>
+            <w:tcBorders>
+              <w:top w:val="single" w:sz="6" w:space="0" w:color="000000"/>
+              <w:left w:val="single" w:sz="6" w:space="0" w:color="000000"/>
+              <w:bottom w:val="single" w:sz="6" w:space="0" w:color="000000"/>
+              <w:right w:val="single" w:sz="6" w:space="0" w:color="000000"/>
+            </w:tcBorders>
+            <w:tcMar>
+              <w:top w:w="105" w:type="dxa"/>
+              <w:left w:w="105" w:type="dxa"/>
+              <w:bottom w:w="105" w:type="dxa"/>
+              <w:right w:w="105" w:type="dxa"/>
+            </w:tcMar>
+          </w:tcPr>
+          <w:p>
+            <w:pPr>
+              <w:spacing w:after="0" w:line="0" w:lineRule="atLeast"/>
+              <w:rPr>
+                <w:rFonts w:ascii="Times" w:hAnsi="Times" w:cs="Times New Roman"/>
+                <w:sz w:val="24"/>
+                <w:szCs w:val="24"/>
+                <w:lang w:eastAsia="da-DK"/>
+              </w:rPr>
+            </w:pPr>
+            <w:r>
+              <w:rPr>
+                <w:rFonts w:ascii="Times" w:hAnsi="Times" w:cs="Times New Roman"/>
+                <w:sz w:val="24"/>
+                <w:szCs w:val="24"/>
+                <w:lang w:eastAsia="da-DK"/>
+              </w:rPr>
+              <w:t>06/12-2015</w:t>
+            </w:r>
+          </w:p>
+        </w:tc>
+        <w:tc>
+          <w:tcPr>
+            <w:tcW w:w="1253" w:type="dxa"/>
+            <w:tcBorders>
+              <w:top w:val="single" w:sz="6" w:space="0" w:color="000000"/>
+              <w:left w:val="single" w:sz="6" w:space="0" w:color="000000"/>
+              <w:bottom w:val="single" w:sz="6" w:space="0" w:color="000000"/>
+              <w:right w:val="single" w:sz="6" w:space="0" w:color="000000"/>
+            </w:tcBorders>
+            <w:tcMar>
+              <w:top w:w="105" w:type="dxa"/>
+              <w:left w:w="105" w:type="dxa"/>
+              <w:bottom w:w="105" w:type="dxa"/>
+              <w:right w:w="105" w:type="dxa"/>
+            </w:tcMar>
+          </w:tcPr>
+          <w:p>
+            <w:pPr>
+              <w:spacing w:after="0" w:line="0" w:lineRule="atLeast"/>
+              <w:rPr>
+                <w:rFonts w:ascii="Times" w:hAnsi="Times" w:cs="Times New Roman"/>
+                <w:sz w:val="24"/>
+                <w:szCs w:val="24"/>
+                <w:lang w:eastAsia="da-DK"/>
+              </w:rPr>
+            </w:pPr>
+            <w:r>
+              <w:rPr>
+                <w:rFonts w:ascii="Times" w:hAnsi="Times" w:cs="Times New Roman"/>
+                <w:sz w:val="24"/>
+                <w:szCs w:val="24"/>
+                <w:lang w:eastAsia="da-DK"/>
+              </w:rPr>
+              <w:t>IMS, LL, BH</w:t>
+            </w:r>
+          </w:p>
+        </w:tc>
+        <w:tc>
+          <w:tcPr>
+            <w:tcW w:w="6498" w:type="dxa"/>
+            <w:tcBorders>
+              <w:top w:val="single" w:sz="6" w:space="0" w:color="000000"/>
+              <w:left w:val="single" w:sz="6" w:space="0" w:color="000000"/>
+              <w:bottom w:val="single" w:sz="6" w:space="0" w:color="000000"/>
+              <w:right w:val="single" w:sz="6" w:space="0" w:color="000000"/>
+            </w:tcBorders>
+            <w:tcMar>
+              <w:top w:w="105" w:type="dxa"/>
+              <w:left w:w="105" w:type="dxa"/>
+              <w:bottom w:w="105" w:type="dxa"/>
+              <w:right w:w="105" w:type="dxa"/>
+            </w:tcMar>
+          </w:tcPr>
+          <w:p>
+            <w:pPr>
+              <w:ind w:left="360"/>
+              <w:rPr>
+                <w:szCs w:val="24"/>
+              </w:rPr>
+            </w:pPr>
+            <w:r>
+              <w:rPr>
+                <w:szCs w:val="24"/>
+              </w:rPr>
+              <w:t xml:space="preserve">Opdateret updateGUI, der indlæses 10 tal i grafen. Lavet kalibreringsklassen færdig, og får ganget kalibreringstallet på alle blodtryksværdierne.  </w:t>
+            </w:r>
+          </w:p>
+        </w:tc>
+      </w:tr>
+      <w:tr>
+        <w:tc>
+          <w:tcPr>
+            <w:tcW w:w="971" w:type="dxa"/>
+            <w:tcBorders>
+              <w:top w:val="single" w:sz="6" w:space="0" w:color="000000"/>
+              <w:left w:val="single" w:sz="6" w:space="0" w:color="000000"/>
+              <w:bottom w:val="single" w:sz="6" w:space="0" w:color="000000"/>
+              <w:right w:val="single" w:sz="6" w:space="0" w:color="000000"/>
+            </w:tcBorders>
+            <w:tcMar>
+              <w:top w:w="105" w:type="dxa"/>
+              <w:left w:w="105" w:type="dxa"/>
+              <w:bottom w:w="105" w:type="dxa"/>
+              <w:right w:w="105" w:type="dxa"/>
+            </w:tcMar>
+          </w:tcPr>
+          <w:p>
+            <w:pPr>
+              <w:spacing w:after="0" w:line="0" w:lineRule="atLeast"/>
+              <w:rPr>
+                <w:rFonts w:ascii="Calibri" w:hAnsi="Calibri" w:cs="Times New Roman"/>
+                <w:color w:val="000000"/>
+                <w:sz w:val="24"/>
+                <w:szCs w:val="24"/>
+                <w:lang w:eastAsia="da-DK"/>
+              </w:rPr>
+            </w:pPr>
+            <w:r>
+              <w:rPr>
+                <w:rFonts w:ascii="Calibri" w:hAnsi="Calibri" w:cs="Times New Roman"/>
+                <w:color w:val="000000"/>
+                <w:sz w:val="24"/>
+                <w:szCs w:val="24"/>
+                <w:lang w:eastAsia="da-DK"/>
+              </w:rPr>
+              <w:t>0.24</w:t>
+            </w:r>
+          </w:p>
+        </w:tc>
+        <w:tc>
+          <w:tcPr>
+            <w:tcW w:w="1126" w:type="dxa"/>
+            <w:tcBorders>
+              <w:top w:val="single" w:sz="6" w:space="0" w:color="000000"/>
+              <w:left w:val="single" w:sz="6" w:space="0" w:color="000000"/>
+              <w:bottom w:val="single" w:sz="6" w:space="0" w:color="000000"/>
+              <w:right w:val="single" w:sz="6" w:space="0" w:color="000000"/>
+            </w:tcBorders>
+            <w:tcMar>
+              <w:top w:w="105" w:type="dxa"/>
+              <w:left w:w="105" w:type="dxa"/>
+              <w:bottom w:w="105" w:type="dxa"/>
+              <w:right w:w="105" w:type="dxa"/>
+            </w:tcMar>
+          </w:tcPr>
+          <w:p>
+            <w:pPr>
+              <w:spacing w:after="0" w:line="0" w:lineRule="atLeast"/>
+              <w:rPr>
+                <w:rFonts w:ascii="Times" w:hAnsi="Times" w:cs="Times New Roman"/>
+                <w:sz w:val="24"/>
+                <w:szCs w:val="24"/>
+                <w:lang w:eastAsia="da-DK"/>
+              </w:rPr>
+            </w:pPr>
+            <w:r>
+              <w:rPr>
+                <w:rFonts w:ascii="Times" w:hAnsi="Times" w:cs="Times New Roman"/>
+                <w:sz w:val="24"/>
+                <w:szCs w:val="24"/>
+                <w:lang w:eastAsia="da-DK"/>
+              </w:rPr>
+              <w:t>07/12-2015</w:t>
+            </w:r>
+          </w:p>
+        </w:tc>
+        <w:tc>
+          <w:tcPr>
+            <w:tcW w:w="1253" w:type="dxa"/>
+            <w:tcBorders>
+              <w:top w:val="single" w:sz="6" w:space="0" w:color="000000"/>
+              <w:left w:val="single" w:sz="6" w:space="0" w:color="000000"/>
+              <w:bottom w:val="single" w:sz="6" w:space="0" w:color="000000"/>
+              <w:right w:val="single" w:sz="6" w:space="0" w:color="000000"/>
+            </w:tcBorders>
+            <w:tcMar>
+              <w:top w:w="105" w:type="dxa"/>
+              <w:left w:w="105" w:type="dxa"/>
+              <w:bottom w:w="105" w:type="dxa"/>
+              <w:right w:w="105" w:type="dxa"/>
+            </w:tcMar>
+          </w:tcPr>
+          <w:p>
+            <w:pPr>
+              <w:spacing w:after="0" w:line="0" w:lineRule="atLeast"/>
+              <w:rPr>
+                <w:rFonts w:ascii="Times" w:hAnsi="Times" w:cs="Times New Roman"/>
+                <w:sz w:val="24"/>
+                <w:szCs w:val="24"/>
+                <w:lang w:eastAsia="da-DK"/>
+              </w:rPr>
+            </w:pPr>
+            <w:r>
+              <w:rPr>
+                <w:rFonts w:ascii="Times" w:hAnsi="Times" w:cs="Times New Roman"/>
+                <w:sz w:val="24"/>
+                <w:szCs w:val="24"/>
+                <w:lang w:eastAsia="da-DK"/>
+              </w:rPr>
+              <w:t>IMS, LL, BH</w:t>
+            </w:r>
+          </w:p>
+        </w:tc>
+        <w:tc>
+          <w:tcPr>
+            <w:tcW w:w="6498" w:type="dxa"/>
+            <w:tcBorders>
+              <w:top w:val="single" w:sz="6" w:space="0" w:color="000000"/>
+              <w:left w:val="single" w:sz="6" w:space="0" w:color="000000"/>
+              <w:bottom w:val="single" w:sz="6" w:space="0" w:color="000000"/>
+              <w:right w:val="single" w:sz="6" w:space="0" w:color="000000"/>
+            </w:tcBorders>
+            <w:tcMar>
+              <w:top w:w="105" w:type="dxa"/>
+              <w:left w:w="105" w:type="dxa"/>
+              <w:bottom w:w="105" w:type="dxa"/>
+              <w:right w:w="105" w:type="dxa"/>
+            </w:tcMar>
+          </w:tcPr>
+          <w:p>
+            <w:pPr>
+              <w:ind w:left="360"/>
+              <w:rPr>
+                <w:szCs w:val="24"/>
+              </w:rPr>
+            </w:pPr>
+            <w:r>
+              <w:rPr>
+                <w:szCs w:val="24"/>
+              </w:rPr>
+              <w:t>Ændret StartGUI så der kun er en kalibrerings tekstboks. Ud kommenterede alarm, timer og udskrivning af systole, diastole og middeltryk værdier.</w:t>
+            </w:r>
+          </w:p>
+        </w:tc>
+      </w:tr>
+      <w:tr>
+        <w:tc>
+          <w:tcPr>
+            <w:tcW w:w="971" w:type="dxa"/>
+            <w:tcBorders>
+              <w:top w:val="single" w:sz="6" w:space="0" w:color="000000"/>
+              <w:left w:val="single" w:sz="6" w:space="0" w:color="000000"/>
+              <w:bottom w:val="single" w:sz="6" w:space="0" w:color="000000"/>
+              <w:right w:val="single" w:sz="6" w:space="0" w:color="000000"/>
+            </w:tcBorders>
+            <w:tcMar>
+              <w:top w:w="105" w:type="dxa"/>
+              <w:left w:w="105" w:type="dxa"/>
+              <w:bottom w:w="105" w:type="dxa"/>
+              <w:right w:w="105" w:type="dxa"/>
+            </w:tcMar>
+          </w:tcPr>
+          <w:p>
+            <w:pPr>
+              <w:spacing w:after="0" w:line="0" w:lineRule="atLeast"/>
+              <w:rPr>
+                <w:rFonts w:ascii="Calibri" w:hAnsi="Calibri" w:cs="Times New Roman"/>
+                <w:color w:val="000000"/>
+                <w:sz w:val="24"/>
+                <w:szCs w:val="24"/>
+                <w:lang w:eastAsia="da-DK"/>
+              </w:rPr>
+            </w:pPr>
+            <w:r>
+              <w:rPr>
+                <w:rFonts w:ascii="Calibri" w:hAnsi="Calibri" w:cs="Times New Roman"/>
+                <w:color w:val="000000"/>
+                <w:sz w:val="24"/>
+                <w:szCs w:val="24"/>
+                <w:lang w:eastAsia="da-DK"/>
+              </w:rPr>
+              <w:lastRenderedPageBreak/>
+              <w:t>0.25</w:t>
+            </w:r>
+          </w:p>
+        </w:tc>
+        <w:tc>
+          <w:tcPr>
+            <w:tcW w:w="1126" w:type="dxa"/>
+            <w:tcBorders>
+              <w:top w:val="single" w:sz="6" w:space="0" w:color="000000"/>
+              <w:left w:val="single" w:sz="6" w:space="0" w:color="000000"/>
+              <w:bottom w:val="single" w:sz="6" w:space="0" w:color="000000"/>
+              <w:right w:val="single" w:sz="6" w:space="0" w:color="000000"/>
+            </w:tcBorders>
+            <w:tcMar>
+              <w:top w:w="105" w:type="dxa"/>
+              <w:left w:w="105" w:type="dxa"/>
+              <w:bottom w:w="105" w:type="dxa"/>
+              <w:right w:w="105" w:type="dxa"/>
+            </w:tcMar>
+          </w:tcPr>
+          <w:p>
+            <w:pPr>
+              <w:spacing w:after="0" w:line="0" w:lineRule="atLeast"/>
+              <w:rPr>
+                <w:rFonts w:ascii="Times" w:hAnsi="Times" w:cs="Times New Roman"/>
+                <w:sz w:val="24"/>
+                <w:szCs w:val="24"/>
+                <w:lang w:eastAsia="da-DK"/>
+              </w:rPr>
+            </w:pPr>
+            <w:r>
+              <w:rPr>
+                <w:rFonts w:ascii="Times" w:hAnsi="Times" w:cs="Times New Roman"/>
+                <w:sz w:val="24"/>
+                <w:szCs w:val="24"/>
+                <w:lang w:eastAsia="da-DK"/>
+              </w:rPr>
+              <w:t>07/12-2015</w:t>
+            </w:r>
+          </w:p>
+        </w:tc>
+        <w:tc>
+          <w:tcPr>
+            <w:tcW w:w="1253" w:type="dxa"/>
+            <w:tcBorders>
+              <w:top w:val="single" w:sz="6" w:space="0" w:color="000000"/>
+              <w:left w:val="single" w:sz="6" w:space="0" w:color="000000"/>
+              <w:bottom w:val="single" w:sz="6" w:space="0" w:color="000000"/>
+              <w:right w:val="single" w:sz="6" w:space="0" w:color="000000"/>
+            </w:tcBorders>
+            <w:tcMar>
+              <w:top w:w="105" w:type="dxa"/>
+              <w:left w:w="105" w:type="dxa"/>
+              <w:bottom w:w="105" w:type="dxa"/>
+              <w:right w:w="105" w:type="dxa"/>
+            </w:tcMar>
+          </w:tcPr>
+          <w:p>
+            <w:pPr>
+              <w:spacing w:after="0" w:line="0" w:lineRule="atLeast"/>
+              <w:rPr>
+                <w:rFonts w:ascii="Times" w:hAnsi="Times" w:cs="Times New Roman"/>
+                <w:sz w:val="24"/>
+                <w:szCs w:val="24"/>
+                <w:lang w:eastAsia="da-DK"/>
+              </w:rPr>
+            </w:pPr>
+            <w:r>
+              <w:rPr>
+                <w:rFonts w:ascii="Times" w:hAnsi="Times" w:cs="Times New Roman"/>
+                <w:sz w:val="24"/>
+                <w:szCs w:val="24"/>
+                <w:lang w:eastAsia="da-DK"/>
+              </w:rPr>
+              <w:t>IMS, LL, MK</w:t>
+            </w:r>
+          </w:p>
+        </w:tc>
+        <w:tc>
+          <w:tcPr>
+            <w:tcW w:w="6498" w:type="dxa"/>
+            <w:tcBorders>
+              <w:top w:val="single" w:sz="6" w:space="0" w:color="000000"/>
+              <w:left w:val="single" w:sz="6" w:space="0" w:color="000000"/>
+              <w:bottom w:val="single" w:sz="6" w:space="0" w:color="000000"/>
+              <w:right w:val="single" w:sz="6" w:space="0" w:color="000000"/>
+            </w:tcBorders>
+            <w:tcMar>
+              <w:top w:w="105" w:type="dxa"/>
+              <w:left w:w="105" w:type="dxa"/>
+              <w:bottom w:w="105" w:type="dxa"/>
+              <w:right w:w="105" w:type="dxa"/>
+            </w:tcMar>
+          </w:tcPr>
+          <w:p>
+            <w:pPr>
+              <w:ind w:left="360"/>
+              <w:rPr>
+                <w:szCs w:val="24"/>
+              </w:rPr>
+            </w:pPr>
+            <w:r>
+              <w:rPr>
+                <w:szCs w:val="24"/>
+              </w:rPr>
+              <w:t>Påbegyndt implementering af nulpunktsjutering og skrevet metode til at nulpunktsjuster i klassen nulpunktsjustering</w:t>
             </w:r>
             <w:bookmarkStart w:id="0" w:name="_GoBack"/>
             <w:bookmarkEnd w:id="0"/>
@@ -3689,16 +4204,6 @@
                 <w:lang w:eastAsia="da-DK"/>
               </w:rPr>
             </w:pPr>
-            <w:r>
-              <w:rPr>
-                <w:rFonts w:ascii="Calibri" w:hAnsi="Calibri" w:cs="Times New Roman"/>
-                <w:color w:val="000000"/>
-                <w:sz w:val="24"/>
-                <w:szCs w:val="24"/>
-                <w:lang w:eastAsia="da-DK"/>
-              </w:rPr>
-              <w:t>0.20</w:t>
-            </w:r>
           </w:p>
         </w:tc>
         <w:tc>
@@ -3727,15 +4232,6 @@
                 <w:lang w:eastAsia="da-DK"/>
               </w:rPr>
             </w:pPr>
-            <w:r>
-              <w:rPr>
-                <w:rFonts w:ascii="Times" w:hAnsi="Times" w:cs="Times New Roman"/>
-                <w:sz w:val="24"/>
-                <w:szCs w:val="24"/>
-                <w:lang w:eastAsia="da-DK"/>
-              </w:rPr>
-              <w:t>03/12-2015</w:t>
-            </w:r>
           </w:p>
         </w:tc>
         <w:tc>
@@ -3764,15 +4260,6 @@
                 <w:lang w:eastAsia="da-DK"/>
               </w:rPr>
             </w:pPr>
-            <w:r>
-              <w:rPr>
-                <w:rFonts w:ascii="Times" w:hAnsi="Times" w:cs="Times New Roman"/>
-                <w:sz w:val="24"/>
-                <w:szCs w:val="24"/>
-                <w:lang w:eastAsia="da-DK"/>
-              </w:rPr>
-              <w:t>IMS, LL, MK</w:t>
-            </w:r>
           </w:p>
         </w:tc>
         <w:tc>
@@ -3798,332 +4285,6 @@
                 <w:szCs w:val="24"/>
               </w:rPr>
             </w:pPr>
-            <w:r>
-              <w:rPr>
-                <w:szCs w:val="24"/>
-              </w:rPr>
-              <w:t xml:space="preserve">Rettet algoritmen for udregning af systolen i blodtryksklassen. Skrevet metode i GUI laget til at præsenter systoleværdien på </w:t>
-            </w:r>
-            <w:proofErr w:type="spellStart"/>
-            <w:r>
-              <w:rPr>
-                <w:szCs w:val="24"/>
-              </w:rPr>
-              <w:t>hovedGUI</w:t>
-            </w:r>
-            <w:proofErr w:type="spellEnd"/>
-            <w:r>
-              <w:rPr>
-                <w:szCs w:val="24"/>
-              </w:rPr>
-              <w:t>.</w:t>
-            </w:r>
-          </w:p>
-        </w:tc>
-      </w:tr>
-      <w:tr>
-        <w:tc>
-          <w:tcPr>
-            <w:tcW w:w="971" w:type="dxa"/>
-            <w:tcBorders>
-              <w:top w:val="single" w:sz="6" w:space="0" w:color="000000"/>
-              <w:left w:val="single" w:sz="6" w:space="0" w:color="000000"/>
-              <w:bottom w:val="single" w:sz="6" w:space="0" w:color="000000"/>
-              <w:right w:val="single" w:sz="6" w:space="0" w:color="000000"/>
-            </w:tcBorders>
-            <w:tcMar>
-              <w:top w:w="105" w:type="dxa"/>
-              <w:left w:w="105" w:type="dxa"/>
-              <w:bottom w:w="105" w:type="dxa"/>
-              <w:right w:w="105" w:type="dxa"/>
-            </w:tcMar>
-          </w:tcPr>
-          <w:p>
-            <w:pPr>
-              <w:spacing w:after="0" w:line="0" w:lineRule="atLeast"/>
-              <w:rPr>
-                <w:rFonts w:ascii="Calibri" w:hAnsi="Calibri" w:cs="Times New Roman"/>
-                <w:color w:val="000000"/>
-                <w:sz w:val="24"/>
-                <w:szCs w:val="24"/>
-                <w:lang w:eastAsia="da-DK"/>
-              </w:rPr>
-            </w:pPr>
-            <w:r>
-              <w:rPr>
-                <w:rFonts w:ascii="Calibri" w:hAnsi="Calibri" w:cs="Times New Roman"/>
-                <w:color w:val="000000"/>
-                <w:sz w:val="24"/>
-                <w:szCs w:val="24"/>
-                <w:lang w:eastAsia="da-DK"/>
-              </w:rPr>
-              <w:t>0.21</w:t>
-            </w:r>
-          </w:p>
-        </w:tc>
-        <w:tc>
-          <w:tcPr>
-            <w:tcW w:w="1126" w:type="dxa"/>
-            <w:tcBorders>
-              <w:top w:val="single" w:sz="6" w:space="0" w:color="000000"/>
-              <w:left w:val="single" w:sz="6" w:space="0" w:color="000000"/>
-              <w:bottom w:val="single" w:sz="6" w:space="0" w:color="000000"/>
-              <w:right w:val="single" w:sz="6" w:space="0" w:color="000000"/>
-            </w:tcBorders>
-            <w:tcMar>
-              <w:top w:w="105" w:type="dxa"/>
-              <w:left w:w="105" w:type="dxa"/>
-              <w:bottom w:w="105" w:type="dxa"/>
-              <w:right w:w="105" w:type="dxa"/>
-            </w:tcMar>
-          </w:tcPr>
-          <w:p>
-            <w:pPr>
-              <w:spacing w:after="0" w:line="0" w:lineRule="atLeast"/>
-              <w:rPr>
-                <w:rFonts w:ascii="Times" w:hAnsi="Times" w:cs="Times New Roman"/>
-                <w:sz w:val="24"/>
-                <w:szCs w:val="24"/>
-                <w:lang w:eastAsia="da-DK"/>
-              </w:rPr>
-            </w:pPr>
-            <w:r>
-              <w:rPr>
-                <w:rFonts w:ascii="Times" w:hAnsi="Times" w:cs="Times New Roman"/>
-                <w:sz w:val="24"/>
-                <w:szCs w:val="24"/>
-                <w:lang w:eastAsia="da-DK"/>
-              </w:rPr>
-              <w:t>03/12-2015</w:t>
-            </w:r>
-          </w:p>
-        </w:tc>
-        <w:tc>
-          <w:tcPr>
-            <w:tcW w:w="1253" w:type="dxa"/>
-            <w:tcBorders>
-              <w:top w:val="single" w:sz="6" w:space="0" w:color="000000"/>
-              <w:left w:val="single" w:sz="6" w:space="0" w:color="000000"/>
-              <w:bottom w:val="single" w:sz="6" w:space="0" w:color="000000"/>
-              <w:right w:val="single" w:sz="6" w:space="0" w:color="000000"/>
-            </w:tcBorders>
-            <w:tcMar>
-              <w:top w:w="105" w:type="dxa"/>
-              <w:left w:w="105" w:type="dxa"/>
-              <w:bottom w:w="105" w:type="dxa"/>
-              <w:right w:w="105" w:type="dxa"/>
-            </w:tcMar>
-          </w:tcPr>
-          <w:p>
-            <w:pPr>
-              <w:spacing w:after="0" w:line="0" w:lineRule="atLeast"/>
-              <w:rPr>
-                <w:rFonts w:ascii="Times" w:hAnsi="Times" w:cs="Times New Roman"/>
-                <w:sz w:val="24"/>
-                <w:szCs w:val="24"/>
-                <w:lang w:eastAsia="da-DK"/>
-              </w:rPr>
-            </w:pPr>
-            <w:r>
-              <w:rPr>
-                <w:rFonts w:ascii="Times" w:hAnsi="Times" w:cs="Times New Roman"/>
-                <w:sz w:val="24"/>
-                <w:szCs w:val="24"/>
-                <w:lang w:eastAsia="da-DK"/>
-              </w:rPr>
-              <w:t>MK</w:t>
-            </w:r>
-          </w:p>
-        </w:tc>
-        <w:tc>
-          <w:tcPr>
-            <w:tcW w:w="6498" w:type="dxa"/>
-            <w:tcBorders>
-              <w:top w:val="single" w:sz="6" w:space="0" w:color="000000"/>
-              <w:left w:val="single" w:sz="6" w:space="0" w:color="000000"/>
-              <w:bottom w:val="single" w:sz="6" w:space="0" w:color="000000"/>
-              <w:right w:val="single" w:sz="6" w:space="0" w:color="000000"/>
-            </w:tcBorders>
-            <w:tcMar>
-              <w:top w:w="105" w:type="dxa"/>
-              <w:left w:w="105" w:type="dxa"/>
-              <w:bottom w:w="105" w:type="dxa"/>
-              <w:right w:w="105" w:type="dxa"/>
-            </w:tcMar>
-          </w:tcPr>
-          <w:p>
-            <w:pPr>
-              <w:ind w:left="360"/>
-              <w:rPr>
-                <w:szCs w:val="24"/>
-              </w:rPr>
-            </w:pPr>
-            <w:r>
-              <w:rPr>
-                <w:szCs w:val="24"/>
-              </w:rPr>
-              <w:t xml:space="preserve">Rettet algoritmerne i blodtryksklasserne til, med nye metoder. Har skrevet metoder i GUI laget, til at udskrive systoliske, diastoliske og middeltryks værdier. </w:t>
-            </w:r>
-          </w:p>
-        </w:tc>
-      </w:tr>
-      <w:tr>
-        <w:tc>
-          <w:tcPr>
-            <w:tcW w:w="971" w:type="dxa"/>
-            <w:tcBorders>
-              <w:top w:val="single" w:sz="6" w:space="0" w:color="000000"/>
-              <w:left w:val="single" w:sz="6" w:space="0" w:color="000000"/>
-              <w:bottom w:val="single" w:sz="6" w:space="0" w:color="000000"/>
-              <w:right w:val="single" w:sz="6" w:space="0" w:color="000000"/>
-            </w:tcBorders>
-            <w:tcMar>
-              <w:top w:w="105" w:type="dxa"/>
-              <w:left w:w="105" w:type="dxa"/>
-              <w:bottom w:w="105" w:type="dxa"/>
-              <w:right w:w="105" w:type="dxa"/>
-            </w:tcMar>
-          </w:tcPr>
-          <w:p>
-            <w:pPr>
-              <w:spacing w:after="0" w:line="0" w:lineRule="atLeast"/>
-              <w:rPr>
-                <w:rFonts w:ascii="Calibri" w:hAnsi="Calibri" w:cs="Times New Roman"/>
-                <w:color w:val="000000"/>
-                <w:sz w:val="24"/>
-                <w:szCs w:val="24"/>
-                <w:lang w:eastAsia="da-DK"/>
-              </w:rPr>
-            </w:pPr>
-            <w:r>
-              <w:rPr>
-                <w:rFonts w:ascii="Calibri" w:hAnsi="Calibri" w:cs="Times New Roman"/>
-                <w:color w:val="000000"/>
-                <w:sz w:val="24"/>
-                <w:szCs w:val="24"/>
-                <w:lang w:eastAsia="da-DK"/>
-              </w:rPr>
-              <w:t>0.22</w:t>
-            </w:r>
-          </w:p>
-        </w:tc>
-        <w:tc>
-          <w:tcPr>
-            <w:tcW w:w="1126" w:type="dxa"/>
-            <w:tcBorders>
-              <w:top w:val="single" w:sz="6" w:space="0" w:color="000000"/>
-              <w:left w:val="single" w:sz="6" w:space="0" w:color="000000"/>
-              <w:bottom w:val="single" w:sz="6" w:space="0" w:color="000000"/>
-              <w:right w:val="single" w:sz="6" w:space="0" w:color="000000"/>
-            </w:tcBorders>
-            <w:tcMar>
-              <w:top w:w="105" w:type="dxa"/>
-              <w:left w:w="105" w:type="dxa"/>
-              <w:bottom w:w="105" w:type="dxa"/>
-              <w:right w:w="105" w:type="dxa"/>
-            </w:tcMar>
-          </w:tcPr>
-          <w:p>
-            <w:pPr>
-              <w:spacing w:after="0" w:line="0" w:lineRule="atLeast"/>
-              <w:rPr>
-                <w:rFonts w:ascii="Times" w:hAnsi="Times" w:cs="Times New Roman"/>
-                <w:sz w:val="24"/>
-                <w:szCs w:val="24"/>
-                <w:lang w:eastAsia="da-DK"/>
-              </w:rPr>
-            </w:pPr>
-            <w:r>
-              <w:rPr>
-                <w:rFonts w:ascii="Times" w:hAnsi="Times" w:cs="Times New Roman"/>
-                <w:sz w:val="24"/>
-                <w:szCs w:val="24"/>
-                <w:lang w:eastAsia="da-DK"/>
-              </w:rPr>
-              <w:t>04/12-2015</w:t>
-            </w:r>
-          </w:p>
-        </w:tc>
-        <w:tc>
-          <w:tcPr>
-            <w:tcW w:w="1253" w:type="dxa"/>
-            <w:tcBorders>
-              <w:top w:val="single" w:sz="6" w:space="0" w:color="000000"/>
-              <w:left w:val="single" w:sz="6" w:space="0" w:color="000000"/>
-              <w:bottom w:val="single" w:sz="6" w:space="0" w:color="000000"/>
-              <w:right w:val="single" w:sz="6" w:space="0" w:color="000000"/>
-            </w:tcBorders>
-            <w:tcMar>
-              <w:top w:w="105" w:type="dxa"/>
-              <w:left w:w="105" w:type="dxa"/>
-              <w:bottom w:w="105" w:type="dxa"/>
-              <w:right w:w="105" w:type="dxa"/>
-            </w:tcMar>
-          </w:tcPr>
-          <w:p>
-            <w:pPr>
-              <w:spacing w:after="0" w:line="0" w:lineRule="atLeast"/>
-              <w:rPr>
-                <w:rFonts w:ascii="Times" w:hAnsi="Times" w:cs="Times New Roman"/>
-                <w:sz w:val="24"/>
-                <w:szCs w:val="24"/>
-                <w:lang w:eastAsia="da-DK"/>
-              </w:rPr>
-            </w:pPr>
-            <w:r>
-              <w:rPr>
-                <w:rFonts w:ascii="Times" w:hAnsi="Times" w:cs="Times New Roman"/>
-                <w:sz w:val="24"/>
-                <w:szCs w:val="24"/>
-                <w:lang w:eastAsia="da-DK"/>
-              </w:rPr>
-              <w:t>IMS, MK</w:t>
-            </w:r>
-          </w:p>
-        </w:tc>
-        <w:tc>
-          <w:tcPr>
-            <w:tcW w:w="6498" w:type="dxa"/>
-            <w:tcBorders>
-              <w:top w:val="single" w:sz="6" w:space="0" w:color="000000"/>
-              <w:left w:val="single" w:sz="6" w:space="0" w:color="000000"/>
-              <w:bottom w:val="single" w:sz="6" w:space="0" w:color="000000"/>
-              <w:right w:val="single" w:sz="6" w:space="0" w:color="000000"/>
-            </w:tcBorders>
-            <w:tcMar>
-              <w:top w:w="105" w:type="dxa"/>
-              <w:left w:w="105" w:type="dxa"/>
-              <w:bottom w:w="105" w:type="dxa"/>
-              <w:right w:w="105" w:type="dxa"/>
-            </w:tcMar>
-          </w:tcPr>
-          <w:p>
-            <w:pPr>
-              <w:ind w:left="360"/>
-              <w:rPr>
-                <w:szCs w:val="24"/>
-              </w:rPr>
-            </w:pPr>
-            <w:r>
-              <w:rPr>
-                <w:szCs w:val="24"/>
-              </w:rPr>
-              <w:t xml:space="preserve">Har udskiftet filter koden i det digitale filter, til et </w:t>
-            </w:r>
-            <w:proofErr w:type="spellStart"/>
-            <w:r>
-              <w:rPr>
-                <w:szCs w:val="24"/>
-              </w:rPr>
-              <w:t>moving</w:t>
-            </w:r>
-            <w:proofErr w:type="spellEnd"/>
-            <w:r>
-              <w:rPr>
-                <w:szCs w:val="24"/>
-              </w:rPr>
-              <w:t xml:space="preserve"> average filter</w:t>
-            </w:r>
           </w:p>
         </w:tc>
       </w:tr>
@@ -5422,7 +5583,7 @@
   <a:extraClrSchemeLst/>
   <a:extLst>
     <a:ext uri="{05A4C25C-085E-4340-85A3-A5531E510DB2}">
-      <thm15:themeFamily xmlns="" xmlns:thm15="http://schemas.microsoft.com/office/thememl/2012/main" name="Office Theme" id="{62F939B6-93AF-4DB8-9C6B-D6C7DFDC589F}" vid="{4A3C46E8-61CC-4603-A589-7422A47A8E4A}"/>
+      <thm15:themeFamily xmlns:thm15="http://schemas.microsoft.com/office/thememl/2012/main" xmlns="" name="Office Theme" id="{62F939B6-93AF-4DB8-9C6B-D6C7DFDC589F}" vid="{4A3C46E8-61CC-4603-A589-7422A47A8E4A}"/>
     </a:ext>
   </a:extLst>
 </a:theme>

</xml_diff>

<commit_message>
Versionshistorik for software opdateret
</commit_message>
<xml_diff>
--- a/Versionshistorik/Versionshistorik - software.docx
+++ b/Versionshistorik/Versionshistorik - software.docx
@@ -226,6 +226,7 @@
                 <w:lang w:eastAsia="da-DK"/>
               </w:rPr>
             </w:pPr>
+            <w:proofErr w:type="gramStart"/>
             <w:r>
               <w:rPr>
                 <w:rFonts w:ascii="Calibri" w:hAnsi="Calibri" w:cs="Times New Roman"/>
@@ -236,6 +237,7 @@
               </w:rPr>
               <w:t>0.1</w:t>
             </w:r>
+            <w:proofErr w:type="gramEnd"/>
           </w:p>
         </w:tc>
         <w:tc>
@@ -265,6 +267,7 @@
                 <w:lang w:eastAsia="da-DK"/>
               </w:rPr>
             </w:pPr>
+            <w:proofErr w:type="gramStart"/>
             <w:r>
               <w:rPr>
                 <w:rFonts w:ascii="Times" w:hAnsi="Times" w:cs="Times New Roman"/>
@@ -283,6 +286,7 @@
               </w:rPr>
               <w:t>/9-15</w:t>
             </w:r>
+            <w:proofErr w:type="gramEnd"/>
           </w:p>
         </w:tc>
         <w:tc>
@@ -397,6 +401,7 @@
                 <w:lang w:eastAsia="da-DK"/>
               </w:rPr>
             </w:pPr>
+            <w:proofErr w:type="gramStart"/>
             <w:r>
               <w:rPr>
                 <w:rFonts w:ascii="Calibri" w:hAnsi="Calibri" w:cs="Times New Roman"/>
@@ -407,6 +412,7 @@
               </w:rPr>
               <w:t>0.2</w:t>
             </w:r>
+            <w:proofErr w:type="gramEnd"/>
           </w:p>
         </w:tc>
         <w:tc>
@@ -435,6 +441,7 @@
                 <w:lang w:eastAsia="da-DK"/>
               </w:rPr>
             </w:pPr>
+            <w:proofErr w:type="gramStart"/>
             <w:r>
               <w:rPr>
                 <w:rFonts w:ascii="Times" w:hAnsi="Times" w:cs="Times New Roman"/>
@@ -444,6 +451,7 @@
               </w:rPr>
               <w:t>30/9-15</w:t>
             </w:r>
+            <w:proofErr w:type="gramEnd"/>
           </w:p>
         </w:tc>
         <w:tc>
@@ -525,20 +533,40 @@
               </w:rPr>
               <w:t xml:space="preserve"> </w:t>
             </w:r>
+            <w:proofErr w:type="spellStart"/>
             <w:r>
               <w:rPr>
                 <w:rFonts w:ascii="Times" w:hAnsi="Times"/>
                 <w:szCs w:val="24"/>
                 <w:lang w:eastAsia="da-DK"/>
               </w:rPr>
-              <w:t>StartGUI og HovedGUI</w:t>
-            </w:r>
+              <w:t>StartGUI</w:t>
+            </w:r>
+            <w:proofErr w:type="spellEnd"/>
             <w:r>
               <w:rPr>
                 <w:rFonts w:ascii="Times" w:hAnsi="Times"/>
                 <w:szCs w:val="24"/>
                 <w:lang w:eastAsia="da-DK"/>
               </w:rPr>
+              <w:t xml:space="preserve"> og </w:t>
+            </w:r>
+            <w:proofErr w:type="spellStart"/>
+            <w:r>
+              <w:rPr>
+                <w:rFonts w:ascii="Times" w:hAnsi="Times"/>
+                <w:szCs w:val="24"/>
+                <w:lang w:eastAsia="da-DK"/>
+              </w:rPr>
+              <w:t>HovedGUI</w:t>
+            </w:r>
+            <w:proofErr w:type="spellEnd"/>
+            <w:r>
+              <w:rPr>
+                <w:rFonts w:ascii="Times" w:hAnsi="Times"/>
+                <w:szCs w:val="24"/>
+                <w:lang w:eastAsia="da-DK"/>
+              </w:rPr>
               <w:t xml:space="preserve">, </w:t>
             </w:r>
             <w:r>
@@ -571,8 +599,18 @@
                 <w:szCs w:val="24"/>
                 <w:lang w:eastAsia="da-DK"/>
               </w:rPr>
-              <w:t>(Buttoms), labels, comboboxe</w:t>
-            </w:r>
+              <w:t xml:space="preserve">(Buttoms), labels, </w:t>
+            </w:r>
+            <w:proofErr w:type="spellStart"/>
+            <w:r>
+              <w:rPr>
+                <w:rFonts w:ascii="Times" w:hAnsi="Times"/>
+                <w:szCs w:val="24"/>
+                <w:lang w:eastAsia="da-DK"/>
+              </w:rPr>
+              <w:t>comboboxe</w:t>
+            </w:r>
+            <w:proofErr w:type="spellEnd"/>
             <w:r>
               <w:rPr>
                 <w:rFonts w:ascii="Times" w:hAnsi="Times"/>
@@ -623,6 +661,7 @@
                 <w:lang w:eastAsia="da-DK"/>
               </w:rPr>
             </w:pPr>
+            <w:proofErr w:type="gramStart"/>
             <w:r>
               <w:rPr>
                 <w:rFonts w:ascii="Calibri" w:hAnsi="Calibri" w:cs="Times New Roman"/>
@@ -643,6 +682,7 @@
               </w:rPr>
               <w:t>3</w:t>
             </w:r>
+            <w:proofErr w:type="gramEnd"/>
           </w:p>
         </w:tc>
         <w:tc>
@@ -758,7 +798,35 @@
               <w:rPr>
                 <w:szCs w:val="24"/>
               </w:rPr>
-              <w:t>aldt metoderne ”hentBTdata” og ”henEKGdata” igennem alle tre lag</w:t>
+              <w:t>aldt metoderne ”</w:t>
+            </w:r>
+            <w:proofErr w:type="spellStart"/>
+            <w:r>
+              <w:rPr>
+                <w:szCs w:val="24"/>
+              </w:rPr>
+              <w:t>hentBTdata</w:t>
+            </w:r>
+            <w:proofErr w:type="spellEnd"/>
+            <w:r>
+              <w:rPr>
+                <w:szCs w:val="24"/>
+              </w:rPr>
+              <w:t>” og ”</w:t>
+            </w:r>
+            <w:proofErr w:type="spellStart"/>
+            <w:r>
+              <w:rPr>
+                <w:szCs w:val="24"/>
+              </w:rPr>
+              <w:t>henEKGdata</w:t>
+            </w:r>
+            <w:proofErr w:type="spellEnd"/>
+            <w:r>
+              <w:rPr>
+                <w:szCs w:val="24"/>
+              </w:rPr>
+              <w:t>” igennem alle tre lag</w:t>
             </w:r>
             <w:r>
               <w:rPr>
@@ -827,6 +895,7 @@
                 <w:lang w:eastAsia="da-DK"/>
               </w:rPr>
             </w:pPr>
+            <w:proofErr w:type="gramStart"/>
             <w:r>
               <w:rPr>
                 <w:rFonts w:ascii="Calibri" w:hAnsi="Calibri" w:cs="Times New Roman"/>
@@ -847,6 +916,7 @@
               </w:rPr>
               <w:t>4</w:t>
             </w:r>
+            <w:proofErr w:type="gramEnd"/>
           </w:p>
         </w:tc>
         <w:tc>
@@ -968,7 +1038,49 @@
               <w:rPr>
                 <w:szCs w:val="24"/>
               </w:rPr>
-              <w:t xml:space="preserve"> stopper timer, enabler ”Start” kanppen og disabler ”Stop” knap</w:t>
+              <w:t xml:space="preserve"> stopper timer, </w:t>
+            </w:r>
+            <w:proofErr w:type="spellStart"/>
+            <w:r>
+              <w:rPr>
+                <w:szCs w:val="24"/>
+              </w:rPr>
+              <w:t>enabler</w:t>
+            </w:r>
+            <w:proofErr w:type="spellEnd"/>
+            <w:r>
+              <w:rPr>
+                <w:szCs w:val="24"/>
+              </w:rPr>
+              <w:t xml:space="preserve"> ”Start” </w:t>
+            </w:r>
+            <w:proofErr w:type="spellStart"/>
+            <w:r>
+              <w:rPr>
+                <w:szCs w:val="24"/>
+              </w:rPr>
+              <w:t>kanppen</w:t>
+            </w:r>
+            <w:proofErr w:type="spellEnd"/>
+            <w:r>
+              <w:rPr>
+                <w:szCs w:val="24"/>
+              </w:rPr>
+              <w:t xml:space="preserve"> og </w:t>
+            </w:r>
+            <w:proofErr w:type="spellStart"/>
+            <w:r>
+              <w:rPr>
+                <w:szCs w:val="24"/>
+              </w:rPr>
+              <w:t>disabler</w:t>
+            </w:r>
+            <w:proofErr w:type="spellEnd"/>
+            <w:r>
+              <w:rPr>
+                <w:szCs w:val="24"/>
+              </w:rPr>
+              <w:t xml:space="preserve"> ”Stop” knap</w:t>
             </w:r>
             <w:r>
               <w:rPr>
@@ -980,8 +1092,16 @@
               <w:rPr>
                 <w:szCs w:val="24"/>
               </w:rPr>
-              <w:t>Ændret ”Digitalt filter” knappen så den skifter mellem on og off</w:t>
-            </w:r>
+              <w:t xml:space="preserve">Ændret ”Digitalt filter” knappen så den skifter mellem on og </w:t>
+            </w:r>
+            <w:proofErr w:type="spellStart"/>
+            <w:r>
+              <w:rPr>
+                <w:szCs w:val="24"/>
+              </w:rPr>
+              <w:t>off</w:t>
+            </w:r>
+            <w:proofErr w:type="spellEnd"/>
             <w:r>
               <w:rPr>
                 <w:szCs w:val="24"/>
@@ -1004,7 +1124,21 @@
               <w:rPr>
                 <w:szCs w:val="24"/>
               </w:rPr>
-              <w:t>Lavet messagebox med teksten ”Er du sikker” til knappen ”Til start skærm” hvis der trykkes ”Ja” kommer man tilbage til startskærm</w:t>
+              <w:t xml:space="preserve">Lavet </w:t>
+            </w:r>
+            <w:proofErr w:type="spellStart"/>
+            <w:r>
+              <w:rPr>
+                <w:szCs w:val="24"/>
+              </w:rPr>
+              <w:t>messagebox</w:t>
+            </w:r>
+            <w:proofErr w:type="spellEnd"/>
+            <w:r>
+              <w:rPr>
+                <w:szCs w:val="24"/>
+              </w:rPr>
+              <w:t xml:space="preserve"> med teksten ”Er du sikker” til knappen ”Til start skærm” hvis der trykkes ”Ja” kommer man tilbage til startskærm</w:t>
             </w:r>
           </w:p>
         </w:tc>
@@ -1037,6 +1171,7 @@
                 <w:lang w:eastAsia="da-DK"/>
               </w:rPr>
             </w:pPr>
+            <w:proofErr w:type="gramStart"/>
             <w:r>
               <w:rPr>
                 <w:rFonts w:ascii="Calibri" w:hAnsi="Calibri" w:cs="Times New Roman"/>
@@ -1047,6 +1182,7 @@
               </w:rPr>
               <w:t>0.5</w:t>
             </w:r>
+            <w:proofErr w:type="gramEnd"/>
           </w:p>
         </w:tc>
         <w:tc>
@@ -1075,6 +1211,7 @@
                 <w:lang w:eastAsia="da-DK"/>
               </w:rPr>
             </w:pPr>
+            <w:proofErr w:type="gramStart"/>
             <w:r>
               <w:rPr>
                 <w:rFonts w:ascii="Times" w:hAnsi="Times" w:cs="Times New Roman"/>
@@ -1084,6 +1221,7 @@
               </w:rPr>
               <w:t>20/10-15</w:t>
             </w:r>
+            <w:proofErr w:type="gramEnd"/>
           </w:p>
         </w:tc>
         <w:tc>
@@ -1207,6 +1345,7 @@
                 <w:lang w:eastAsia="da-DK"/>
               </w:rPr>
             </w:pPr>
+            <w:proofErr w:type="gramStart"/>
             <w:r>
               <w:rPr>
                 <w:rFonts w:ascii="Calibri" w:hAnsi="Calibri" w:cs="Times New Roman"/>
@@ -1217,6 +1356,7 @@
               </w:rPr>
               <w:t>0.6</w:t>
             </w:r>
+            <w:proofErr w:type="gramEnd"/>
           </w:p>
         </w:tc>
         <w:tc>
@@ -1245,6 +1385,7 @@
                 <w:lang w:eastAsia="da-DK"/>
               </w:rPr>
             </w:pPr>
+            <w:proofErr w:type="gramStart"/>
             <w:r>
               <w:rPr>
                 <w:rFonts w:ascii="Times" w:hAnsi="Times" w:cs="Times New Roman"/>
@@ -1254,6 +1395,7 @@
               </w:rPr>
               <w:t>26/10-15</w:t>
             </w:r>
+            <w:proofErr w:type="gramEnd"/>
           </w:p>
         </w:tc>
         <w:tc>
@@ -1368,6 +1510,7 @@
                 <w:lang w:eastAsia="da-DK"/>
               </w:rPr>
             </w:pPr>
+            <w:proofErr w:type="gramStart"/>
             <w:r>
               <w:rPr>
                 <w:rFonts w:ascii="Calibri" w:hAnsi="Calibri" w:cs="Times New Roman"/>
@@ -1378,6 +1521,7 @@
               </w:rPr>
               <w:t>0.7</w:t>
             </w:r>
+            <w:proofErr w:type="gramEnd"/>
           </w:p>
         </w:tc>
         <w:tc>
@@ -1406,6 +1550,7 @@
                 <w:lang w:eastAsia="da-DK"/>
               </w:rPr>
             </w:pPr>
+            <w:proofErr w:type="gramStart"/>
             <w:r>
               <w:rPr>
                 <w:rFonts w:ascii="Times" w:hAnsi="Times" w:cs="Times New Roman"/>
@@ -1415,6 +1560,7 @@
               </w:rPr>
               <w:t>26/10-15</w:t>
             </w:r>
+            <w:proofErr w:type="gramEnd"/>
           </w:p>
         </w:tc>
         <w:tc>
@@ -1562,6 +1708,7 @@
                 <w:lang w:eastAsia="da-DK"/>
               </w:rPr>
             </w:pPr>
+            <w:proofErr w:type="gramStart"/>
             <w:r>
               <w:rPr>
                 <w:rFonts w:ascii="Calibri" w:hAnsi="Calibri" w:cs="Times New Roman"/>
@@ -1572,6 +1719,7 @@
               </w:rPr>
               <w:t>0.8</w:t>
             </w:r>
+            <w:proofErr w:type="gramEnd"/>
           </w:p>
         </w:tc>
         <w:tc>
@@ -1600,6 +1748,7 @@
                 <w:lang w:eastAsia="da-DK"/>
               </w:rPr>
             </w:pPr>
+            <w:proofErr w:type="gramStart"/>
             <w:r>
               <w:rPr>
                 <w:rFonts w:ascii="Times" w:hAnsi="Times" w:cs="Times New Roman"/>
@@ -1609,6 +1758,7 @@
               </w:rPr>
               <w:t>11/11-15</w:t>
             </w:r>
+            <w:proofErr w:type="gramEnd"/>
           </w:p>
         </w:tc>
         <w:tc>
@@ -1637,6 +1787,7 @@
                 <w:lang w:eastAsia="da-DK"/>
               </w:rPr>
             </w:pPr>
+            <w:proofErr w:type="gramStart"/>
             <w:r>
               <w:rPr>
                 <w:rFonts w:ascii="Times" w:hAnsi="Times" w:cs="Times New Roman"/>
@@ -1646,6 +1797,7 @@
               </w:rPr>
               <w:t>IMS,  MK</w:t>
             </w:r>
+            <w:proofErr w:type="gramEnd"/>
           </w:p>
         </w:tc>
         <w:tc>
@@ -1708,6 +1860,7 @@
                 <w:lang w:eastAsia="da-DK"/>
               </w:rPr>
             </w:pPr>
+            <w:proofErr w:type="gramStart"/>
             <w:r>
               <w:rPr>
                 <w:rFonts w:ascii="Calibri" w:hAnsi="Calibri" w:cs="Times New Roman"/>
@@ -1718,6 +1871,7 @@
               </w:rPr>
               <w:t>0.9</w:t>
             </w:r>
+            <w:proofErr w:type="gramEnd"/>
           </w:p>
         </w:tc>
         <w:tc>
@@ -1746,6 +1900,7 @@
                 <w:lang w:eastAsia="da-DK"/>
               </w:rPr>
             </w:pPr>
+            <w:proofErr w:type="gramStart"/>
             <w:r>
               <w:rPr>
                 <w:rFonts w:ascii="Times" w:hAnsi="Times" w:cs="Times New Roman"/>
@@ -1755,6 +1910,7 @@
               </w:rPr>
               <w:t>11/11-15</w:t>
             </w:r>
+            <w:proofErr w:type="gramEnd"/>
           </w:p>
         </w:tc>
         <w:tc>
@@ -1821,7 +1977,21 @@
               <w:rPr>
                 <w:szCs w:val="24"/>
               </w:rPr>
-              <w:t xml:space="preserve">Indsat kallibrerings klasse </w:t>
+              <w:t xml:space="preserve">Indsat </w:t>
+            </w:r>
+            <w:proofErr w:type="spellStart"/>
+            <w:r>
+              <w:rPr>
+                <w:szCs w:val="24"/>
+              </w:rPr>
+              <w:t>kallibrerings</w:t>
+            </w:r>
+            <w:proofErr w:type="spellEnd"/>
+            <w:r>
+              <w:rPr>
+                <w:szCs w:val="24"/>
+              </w:rPr>
+              <w:t xml:space="preserve"> klasse </w:t>
             </w:r>
           </w:p>
         </w:tc>
@@ -1892,6 +2062,7 @@
                 <w:lang w:eastAsia="da-DK"/>
               </w:rPr>
             </w:pPr>
+            <w:proofErr w:type="gramStart"/>
             <w:r>
               <w:rPr>
                 <w:rFonts w:ascii="Times" w:hAnsi="Times" w:cs="Times New Roman"/>
@@ -1901,6 +2072,7 @@
               </w:rPr>
               <w:t>17/11-15</w:t>
             </w:r>
+            <w:proofErr w:type="gramEnd"/>
           </w:p>
         </w:tc>
         <w:tc>
@@ -1967,7 +2139,49 @@
               <w:rPr>
                 <w:szCs w:val="24"/>
               </w:rPr>
-              <w:t xml:space="preserve">Observer/Subject, push, startet på queue, lavet kallibrering. </w:t>
+              <w:t>Observer/</w:t>
+            </w:r>
+            <w:proofErr w:type="spellStart"/>
+            <w:r>
+              <w:rPr>
+                <w:szCs w:val="24"/>
+              </w:rPr>
+              <w:t>Subject</w:t>
+            </w:r>
+            <w:proofErr w:type="spellEnd"/>
+            <w:r>
+              <w:rPr>
+                <w:szCs w:val="24"/>
+              </w:rPr>
+              <w:t xml:space="preserve">, push, startet på </w:t>
+            </w:r>
+            <w:proofErr w:type="spellStart"/>
+            <w:r>
+              <w:rPr>
+                <w:szCs w:val="24"/>
+              </w:rPr>
+              <w:t>queue</w:t>
+            </w:r>
+            <w:proofErr w:type="spellEnd"/>
+            <w:r>
+              <w:rPr>
+                <w:szCs w:val="24"/>
+              </w:rPr>
+              <w:t xml:space="preserve">, lavet </w:t>
+            </w:r>
+            <w:proofErr w:type="spellStart"/>
+            <w:r>
+              <w:rPr>
+                <w:szCs w:val="24"/>
+              </w:rPr>
+              <w:t>kallibrering</w:t>
+            </w:r>
+            <w:proofErr w:type="spellEnd"/>
+            <w:r>
+              <w:rPr>
+                <w:szCs w:val="24"/>
+              </w:rPr>
+              <w:t xml:space="preserve">. </w:t>
             </w:r>
           </w:p>
         </w:tc>
@@ -2038,6 +2252,7 @@
                 <w:lang w:eastAsia="da-DK"/>
               </w:rPr>
             </w:pPr>
+            <w:proofErr w:type="gramStart"/>
             <w:r>
               <w:rPr>
                 <w:rFonts w:ascii="Times" w:hAnsi="Times" w:cs="Times New Roman"/>
@@ -2047,6 +2262,7 @@
               </w:rPr>
               <w:t>18/11-2015</w:t>
             </w:r>
+            <w:proofErr w:type="gramEnd"/>
           </w:p>
         </w:tc>
         <w:tc>
@@ -2119,11 +2335,75 @@
                 <w:szCs w:val="24"/>
               </w:rPr>
             </w:pPr>
-            <w:r>
-              <w:rPr>
-                <w:szCs w:val="24"/>
-              </w:rPr>
-              <w:t xml:space="preserve">Kallibrerings klasse slette. Lavet kallibererings knappen enabled, når der skrives i tekstboks ved kallibrering. Lavet metoderne beregn systole, diastole og middeltryk i blodtryk klassen. Lavet queue metode i logiklag. </w:t>
+            <w:proofErr w:type="spellStart"/>
+            <w:r>
+              <w:rPr>
+                <w:szCs w:val="24"/>
+              </w:rPr>
+              <w:t>Kallibrerings</w:t>
+            </w:r>
+            <w:proofErr w:type="spellEnd"/>
+            <w:r>
+              <w:rPr>
+                <w:szCs w:val="24"/>
+              </w:rPr>
+              <w:t xml:space="preserve"> klasse slette. Lavet </w:t>
+            </w:r>
+            <w:proofErr w:type="spellStart"/>
+            <w:r>
+              <w:rPr>
+                <w:szCs w:val="24"/>
+              </w:rPr>
+              <w:t>kallibererings</w:t>
+            </w:r>
+            <w:proofErr w:type="spellEnd"/>
+            <w:r>
+              <w:rPr>
+                <w:szCs w:val="24"/>
+              </w:rPr>
+              <w:t xml:space="preserve"> knappen </w:t>
+            </w:r>
+            <w:proofErr w:type="spellStart"/>
+            <w:r>
+              <w:rPr>
+                <w:szCs w:val="24"/>
+              </w:rPr>
+              <w:t>enabled</w:t>
+            </w:r>
+            <w:proofErr w:type="spellEnd"/>
+            <w:r>
+              <w:rPr>
+                <w:szCs w:val="24"/>
+              </w:rPr>
+              <w:t xml:space="preserve">, når der skrives i tekstboks ved </w:t>
+            </w:r>
+            <w:proofErr w:type="spellStart"/>
+            <w:r>
+              <w:rPr>
+                <w:szCs w:val="24"/>
+              </w:rPr>
+              <w:t>kallibrering</w:t>
+            </w:r>
+            <w:proofErr w:type="spellEnd"/>
+            <w:r>
+              <w:rPr>
+                <w:szCs w:val="24"/>
+              </w:rPr>
+              <w:t xml:space="preserve">. Lavet metoderne beregn systole, diastole og middeltryk i blodtryk klassen. Lavet </w:t>
+            </w:r>
+            <w:proofErr w:type="spellStart"/>
+            <w:r>
+              <w:rPr>
+                <w:szCs w:val="24"/>
+              </w:rPr>
+              <w:t>queue</w:t>
+            </w:r>
+            <w:proofErr w:type="spellEnd"/>
+            <w:r>
+              <w:rPr>
+                <w:szCs w:val="24"/>
+              </w:rPr>
+              <w:t xml:space="preserve"> metode i logiklag. </w:t>
             </w:r>
           </w:p>
         </w:tc>
@@ -2195,6 +2475,7 @@
                 <w:lang w:eastAsia="da-DK"/>
               </w:rPr>
             </w:pPr>
+            <w:proofErr w:type="gramStart"/>
             <w:r>
               <w:rPr>
                 <w:rFonts w:ascii="Times" w:hAnsi="Times" w:cs="Times New Roman"/>
@@ -2204,6 +2485,7 @@
               </w:rPr>
               <w:t>19/11-2015</w:t>
             </w:r>
+            <w:proofErr w:type="gramEnd"/>
           </w:p>
         </w:tc>
         <w:tc>
@@ -2270,7 +2552,21 @@
               <w:rPr>
                 <w:szCs w:val="24"/>
               </w:rPr>
-              <w:t xml:space="preserve">Lavet kalibrering fra 1 til tre punkter. Indsat radiobuttons. </w:t>
+              <w:t xml:space="preserve">Lavet kalibrering fra 1 til tre punkter. Indsat </w:t>
+            </w:r>
+            <w:proofErr w:type="spellStart"/>
+            <w:r>
+              <w:rPr>
+                <w:szCs w:val="24"/>
+              </w:rPr>
+              <w:t>radiobuttons</w:t>
+            </w:r>
+            <w:proofErr w:type="spellEnd"/>
+            <w:r>
+              <w:rPr>
+                <w:szCs w:val="24"/>
+              </w:rPr>
+              <w:t xml:space="preserve">. </w:t>
             </w:r>
           </w:p>
         </w:tc>
@@ -2341,6 +2637,7 @@
                 <w:lang w:eastAsia="da-DK"/>
               </w:rPr>
             </w:pPr>
+            <w:proofErr w:type="gramStart"/>
             <w:r>
               <w:rPr>
                 <w:rFonts w:ascii="Times" w:hAnsi="Times" w:cs="Times New Roman"/>
@@ -2350,6 +2647,7 @@
               </w:rPr>
               <w:t>30/11-2015</w:t>
             </w:r>
+            <w:proofErr w:type="gramEnd"/>
           </w:p>
         </w:tc>
         <w:tc>
@@ -2416,7 +2714,21 @@
               <w:rPr>
                 <w:szCs w:val="24"/>
               </w:rPr>
-              <w:t xml:space="preserve">Kalibrering er lagt i logiklag som egen klasse. Metoder til kalibrering lavet. Ændret i kø metoden og har implementeret den i isRunning metoden. </w:t>
+              <w:t xml:space="preserve">Kalibrering er lagt i logiklag som egen klasse. Metoder til kalibrering lavet. Ændret i kø metoden og har implementeret den i </w:t>
+            </w:r>
+            <w:proofErr w:type="spellStart"/>
+            <w:r>
+              <w:rPr>
+                <w:szCs w:val="24"/>
+              </w:rPr>
+              <w:t>isRunning</w:t>
+            </w:r>
+            <w:proofErr w:type="spellEnd"/>
+            <w:r>
+              <w:rPr>
+                <w:szCs w:val="24"/>
+              </w:rPr>
+              <w:t xml:space="preserve"> metoden. </w:t>
             </w:r>
           </w:p>
         </w:tc>
@@ -2487,6 +2799,7 @@
                 <w:lang w:eastAsia="da-DK"/>
               </w:rPr>
             </w:pPr>
+            <w:proofErr w:type="gramStart"/>
             <w:r>
               <w:rPr>
                 <w:rFonts w:ascii="Times" w:hAnsi="Times" w:cs="Times New Roman"/>
@@ -2496,6 +2809,7 @@
               </w:rPr>
               <w:t>30/11-2015</w:t>
             </w:r>
+            <w:proofErr w:type="gramEnd"/>
           </w:p>
         </w:tc>
         <w:tc>
@@ -2562,8 +2876,16 @@
               <w:rPr>
                 <w:szCs w:val="24"/>
               </w:rPr>
-              <w:t>Videre arbejde med metoden isRunning</w:t>
-            </w:r>
+              <w:t xml:space="preserve">Videre arbejde med metoden </w:t>
+            </w:r>
+            <w:proofErr w:type="spellStart"/>
+            <w:r>
+              <w:rPr>
+                <w:szCs w:val="24"/>
+              </w:rPr>
+              <w:t>isRunning</w:t>
+            </w:r>
+            <w:proofErr w:type="spellEnd"/>
           </w:p>
         </w:tc>
       </w:tr>
@@ -2708,7 +3030,63 @@
               <w:rPr>
                 <w:szCs w:val="24"/>
               </w:rPr>
-              <w:t>Har lavet isRunning metode, attach og detach er implementeret. Digitaltfilter er påbegyndt implementering.</w:t>
+              <w:t xml:space="preserve">Har lavet </w:t>
+            </w:r>
+            <w:proofErr w:type="spellStart"/>
+            <w:r>
+              <w:rPr>
+                <w:szCs w:val="24"/>
+              </w:rPr>
+              <w:t>isRunning</w:t>
+            </w:r>
+            <w:proofErr w:type="spellEnd"/>
+            <w:r>
+              <w:rPr>
+                <w:szCs w:val="24"/>
+              </w:rPr>
+              <w:t xml:space="preserve"> metode, </w:t>
+            </w:r>
+            <w:proofErr w:type="spellStart"/>
+            <w:r>
+              <w:rPr>
+                <w:szCs w:val="24"/>
+              </w:rPr>
+              <w:t>attach</w:t>
+            </w:r>
+            <w:proofErr w:type="spellEnd"/>
+            <w:r>
+              <w:rPr>
+                <w:szCs w:val="24"/>
+              </w:rPr>
+              <w:t xml:space="preserve"> og </w:t>
+            </w:r>
+            <w:proofErr w:type="spellStart"/>
+            <w:r>
+              <w:rPr>
+                <w:szCs w:val="24"/>
+              </w:rPr>
+              <w:t>detach</w:t>
+            </w:r>
+            <w:proofErr w:type="spellEnd"/>
+            <w:r>
+              <w:rPr>
+                <w:szCs w:val="24"/>
+              </w:rPr>
+              <w:t xml:space="preserve"> er implementeret. </w:t>
+            </w:r>
+            <w:proofErr w:type="spellStart"/>
+            <w:r>
+              <w:rPr>
+                <w:szCs w:val="24"/>
+              </w:rPr>
+              <w:t>Digitaltfilter</w:t>
+            </w:r>
+            <w:proofErr w:type="spellEnd"/>
+            <w:r>
+              <w:rPr>
+                <w:szCs w:val="24"/>
+              </w:rPr>
+              <w:t xml:space="preserve"> er påbegyndt implementering.</w:t>
             </w:r>
           </w:p>
         </w:tc>
@@ -3000,7 +3378,21 @@
               <w:rPr>
                 <w:szCs w:val="24"/>
               </w:rPr>
-              <w:t>Observer/Subject fra datalag til logiklag, fået vist signal i GUI (graf)</w:t>
+              <w:t>Observer/</w:t>
+            </w:r>
+            <w:proofErr w:type="spellStart"/>
+            <w:r>
+              <w:rPr>
+                <w:szCs w:val="24"/>
+              </w:rPr>
+              <w:t>Subject</w:t>
+            </w:r>
+            <w:proofErr w:type="spellEnd"/>
+            <w:r>
+              <w:rPr>
+                <w:szCs w:val="24"/>
+              </w:rPr>
+              <w:t xml:space="preserve"> fra datalag til logiklag, fået vist signal i GUI (graf)</w:t>
             </w:r>
           </w:p>
         </w:tc>
@@ -3292,7 +3684,21 @@
               <w:rPr>
                 <w:szCs w:val="24"/>
               </w:rPr>
-              <w:t xml:space="preserve">Lavet klassen grænseværdiDTO, men grænseværdi metode for systolen, diastolen. </w:t>
+              <w:t xml:space="preserve">Lavet klassen </w:t>
+            </w:r>
+            <w:proofErr w:type="spellStart"/>
+            <w:r>
+              <w:rPr>
+                <w:szCs w:val="24"/>
+              </w:rPr>
+              <w:t>grænseværdiDTO</w:t>
+            </w:r>
+            <w:proofErr w:type="spellEnd"/>
+            <w:r>
+              <w:rPr>
+                <w:szCs w:val="24"/>
+              </w:rPr>
+              <w:t xml:space="preserve">, men grænseværdi metode for systolen, diastolen. </w:t>
             </w:r>
           </w:p>
         </w:tc>
@@ -3438,7 +3844,21 @@
               <w:rPr>
                 <w:szCs w:val="24"/>
               </w:rPr>
-              <w:t>Rettet algoritmen for udregning af systolen i blodtryksklassen. Skrevet metode i GUI laget til at præsenter systoleværdien på hovedGUI.</w:t>
+              <w:t xml:space="preserve">Rettet algoritmen for udregning af systolen i blodtryksklassen. Skrevet metode i GUI laget til at præsenter systoleværdien på </w:t>
+            </w:r>
+            <w:proofErr w:type="spellStart"/>
+            <w:r>
+              <w:rPr>
+                <w:szCs w:val="24"/>
+              </w:rPr>
+              <w:t>hovedGUI</w:t>
+            </w:r>
+            <w:proofErr w:type="spellEnd"/>
+            <w:r>
+              <w:rPr>
+                <w:szCs w:val="24"/>
+              </w:rPr>
+              <w:t>.</w:t>
             </w:r>
           </w:p>
         </w:tc>
@@ -3730,7 +4150,21 @@
               <w:rPr>
                 <w:szCs w:val="24"/>
               </w:rPr>
-              <w:t>Har udskiftet filter koden i det digitale filter, til et moving average filter</w:t>
+              <w:t xml:space="preserve">Har udskiftet filter koden i det digitale filter, til et </w:t>
+            </w:r>
+            <w:proofErr w:type="spellStart"/>
+            <w:r>
+              <w:rPr>
+                <w:szCs w:val="24"/>
+              </w:rPr>
+              <w:t>moving</w:t>
+            </w:r>
+            <w:proofErr w:type="spellEnd"/>
+            <w:r>
+              <w:rPr>
+                <w:szCs w:val="24"/>
+              </w:rPr>
+              <w:t xml:space="preserve"> average filter</w:t>
             </w:r>
           </w:p>
         </w:tc>
@@ -3876,7 +4310,21 @@
               <w:rPr>
                 <w:szCs w:val="24"/>
               </w:rPr>
-              <w:t xml:space="preserve">Opdateret updateGUI, der indlæses 10 tal i grafen. Lavet kalibreringsklassen færdig, og får ganget kalibreringstallet på alle blodtryksværdierne.  </w:t>
+              <w:t xml:space="preserve">Opdateret </w:t>
+            </w:r>
+            <w:proofErr w:type="spellStart"/>
+            <w:r>
+              <w:rPr>
+                <w:szCs w:val="24"/>
+              </w:rPr>
+              <w:t>updateGUI</w:t>
+            </w:r>
+            <w:proofErr w:type="spellEnd"/>
+            <w:r>
+              <w:rPr>
+                <w:szCs w:val="24"/>
+              </w:rPr>
+              <w:t xml:space="preserve">, der indlæses 10 tal i grafen. Lavet kalibreringsklassen færdig, og får ganget kalibreringstallet på alle blodtryksværdierne.  </w:t>
             </w:r>
           </w:p>
         </w:tc>
@@ -4022,7 +4470,21 @@
               <w:rPr>
                 <w:szCs w:val="24"/>
               </w:rPr>
-              <w:t>Ændret StartGUI så der kun er en kalibrerings tekstboks. Ud kommenterede alarm, timer og udskrivning af systole, diastole og middeltryk værdier.</w:t>
+              <w:t xml:space="preserve">Ændret </w:t>
+            </w:r>
+            <w:proofErr w:type="spellStart"/>
+            <w:r>
+              <w:rPr>
+                <w:szCs w:val="24"/>
+              </w:rPr>
+              <w:t>StartGUI</w:t>
+            </w:r>
+            <w:proofErr w:type="spellEnd"/>
+            <w:r>
+              <w:rPr>
+                <w:szCs w:val="24"/>
+              </w:rPr>
+              <w:t xml:space="preserve"> så der kun er en kalibrerings tekstboks. Ud kommenterede alarm, timer og udskrivning af systole, diastole og middeltryk værdier.</w:t>
             </w:r>
           </w:p>
         </w:tc>
@@ -4171,6 +4633,194 @@
               </w:rPr>
               <w:t>Påbegyndt implementering af nulpunktsjutering og skrevet metode til at nulpunktsjuster i klassen nulpunktsjustering</w:t>
             </w:r>
+          </w:p>
+        </w:tc>
+      </w:tr>
+      <w:tr>
+        <w:tc>
+          <w:tcPr>
+            <w:tcW w:w="971" w:type="dxa"/>
+            <w:tcBorders>
+              <w:top w:val="single" w:sz="6" w:space="0" w:color="000000"/>
+              <w:left w:val="single" w:sz="6" w:space="0" w:color="000000"/>
+              <w:bottom w:val="single" w:sz="6" w:space="0" w:color="000000"/>
+              <w:right w:val="single" w:sz="6" w:space="0" w:color="000000"/>
+            </w:tcBorders>
+            <w:tcMar>
+              <w:top w:w="105" w:type="dxa"/>
+              <w:left w:w="105" w:type="dxa"/>
+              <w:bottom w:w="105" w:type="dxa"/>
+              <w:right w:w="105" w:type="dxa"/>
+            </w:tcMar>
+          </w:tcPr>
+          <w:p>
+            <w:pPr>
+              <w:spacing w:after="0" w:line="0" w:lineRule="atLeast"/>
+              <w:rPr>
+                <w:rFonts w:ascii="Calibri" w:hAnsi="Calibri" w:cs="Times New Roman"/>
+                <w:color w:val="000000"/>
+                <w:sz w:val="24"/>
+                <w:szCs w:val="24"/>
+                <w:lang w:eastAsia="da-DK"/>
+              </w:rPr>
+            </w:pPr>
+            <w:r>
+              <w:rPr>
+                <w:rFonts w:ascii="Calibri" w:hAnsi="Calibri" w:cs="Times New Roman"/>
+                <w:color w:val="000000"/>
+                <w:sz w:val="24"/>
+                <w:szCs w:val="24"/>
+                <w:lang w:eastAsia="da-DK"/>
+              </w:rPr>
+              <w:t>0.26</w:t>
+            </w:r>
+          </w:p>
+        </w:tc>
+        <w:tc>
+          <w:tcPr>
+            <w:tcW w:w="1126" w:type="dxa"/>
+            <w:tcBorders>
+              <w:top w:val="single" w:sz="6" w:space="0" w:color="000000"/>
+              <w:left w:val="single" w:sz="6" w:space="0" w:color="000000"/>
+              <w:bottom w:val="single" w:sz="6" w:space="0" w:color="000000"/>
+              <w:right w:val="single" w:sz="6" w:space="0" w:color="000000"/>
+            </w:tcBorders>
+            <w:tcMar>
+              <w:top w:w="105" w:type="dxa"/>
+              <w:left w:w="105" w:type="dxa"/>
+              <w:bottom w:w="105" w:type="dxa"/>
+              <w:right w:w="105" w:type="dxa"/>
+            </w:tcMar>
+          </w:tcPr>
+          <w:p>
+            <w:pPr>
+              <w:spacing w:after="0" w:line="0" w:lineRule="atLeast"/>
+              <w:rPr>
+                <w:rFonts w:ascii="Times" w:hAnsi="Times" w:cs="Times New Roman"/>
+                <w:sz w:val="24"/>
+                <w:szCs w:val="24"/>
+                <w:lang w:eastAsia="da-DK"/>
+              </w:rPr>
+            </w:pPr>
+            <w:r>
+              <w:rPr>
+                <w:rFonts w:ascii="Times" w:hAnsi="Times" w:cs="Times New Roman"/>
+                <w:sz w:val="24"/>
+                <w:szCs w:val="24"/>
+                <w:lang w:eastAsia="da-DK"/>
+              </w:rPr>
+              <w:t>08/12-2015</w:t>
+            </w:r>
+          </w:p>
+        </w:tc>
+        <w:tc>
+          <w:tcPr>
+            <w:tcW w:w="1253" w:type="dxa"/>
+            <w:tcBorders>
+              <w:top w:val="single" w:sz="6" w:space="0" w:color="000000"/>
+              <w:left w:val="single" w:sz="6" w:space="0" w:color="000000"/>
+              <w:bottom w:val="single" w:sz="6" w:space="0" w:color="000000"/>
+              <w:right w:val="single" w:sz="6" w:space="0" w:color="000000"/>
+            </w:tcBorders>
+            <w:tcMar>
+              <w:top w:w="105" w:type="dxa"/>
+              <w:left w:w="105" w:type="dxa"/>
+              <w:bottom w:w="105" w:type="dxa"/>
+              <w:right w:w="105" w:type="dxa"/>
+            </w:tcMar>
+          </w:tcPr>
+          <w:p>
+            <w:pPr>
+              <w:spacing w:after="0" w:line="0" w:lineRule="atLeast"/>
+              <w:rPr>
+                <w:rFonts w:ascii="Times" w:hAnsi="Times" w:cs="Times New Roman"/>
+                <w:sz w:val="24"/>
+                <w:szCs w:val="24"/>
+                <w:lang w:eastAsia="da-DK"/>
+              </w:rPr>
+            </w:pPr>
+            <w:r>
+              <w:rPr>
+                <w:rFonts w:ascii="Times" w:hAnsi="Times" w:cs="Times New Roman"/>
+                <w:sz w:val="24"/>
+                <w:szCs w:val="24"/>
+                <w:lang w:eastAsia="da-DK"/>
+              </w:rPr>
+              <w:t>IMS, LL, MK</w:t>
+            </w:r>
+          </w:p>
+        </w:tc>
+        <w:tc>
+          <w:tcPr>
+            <w:tcW w:w="6498" w:type="dxa"/>
+            <w:tcBorders>
+              <w:top w:val="single" w:sz="6" w:space="0" w:color="000000"/>
+              <w:left w:val="single" w:sz="6" w:space="0" w:color="000000"/>
+              <w:bottom w:val="single" w:sz="6" w:space="0" w:color="000000"/>
+              <w:right w:val="single" w:sz="6" w:space="0" w:color="000000"/>
+            </w:tcBorders>
+            <w:tcMar>
+              <w:top w:w="105" w:type="dxa"/>
+              <w:left w:w="105" w:type="dxa"/>
+              <w:bottom w:w="105" w:type="dxa"/>
+              <w:right w:w="105" w:type="dxa"/>
+            </w:tcMar>
+          </w:tcPr>
+          <w:p>
+            <w:pPr>
+              <w:ind w:left="360"/>
+              <w:rPr>
+                <w:szCs w:val="24"/>
+              </w:rPr>
+            </w:pPr>
+            <w:r>
+              <w:rPr>
+                <w:szCs w:val="24"/>
+              </w:rPr>
+              <w:t xml:space="preserve">Indsat </w:t>
+            </w:r>
+            <w:proofErr w:type="spellStart"/>
+            <w:r>
+              <w:rPr>
+                <w:szCs w:val="24"/>
+              </w:rPr>
+              <w:t>radiobuttons</w:t>
+            </w:r>
+            <w:proofErr w:type="spellEnd"/>
+            <w:r>
+              <w:rPr>
+                <w:szCs w:val="24"/>
+              </w:rPr>
+              <w:t xml:space="preserve"> til </w:t>
+            </w:r>
+            <w:proofErr w:type="spellStart"/>
+            <w:r>
+              <w:rPr>
+                <w:szCs w:val="24"/>
+              </w:rPr>
+              <w:t>digitaltfilter</w:t>
+            </w:r>
+            <w:proofErr w:type="spellEnd"/>
+            <w:r>
+              <w:rPr>
+                <w:szCs w:val="24"/>
+              </w:rPr>
+              <w:t xml:space="preserve"> på </w:t>
+            </w:r>
+            <w:proofErr w:type="spellStart"/>
+            <w:r>
+              <w:rPr>
+                <w:szCs w:val="24"/>
+              </w:rPr>
+              <w:t>hvoedGUI</w:t>
+            </w:r>
+            <w:proofErr w:type="spellEnd"/>
+            <w:r>
+              <w:rPr>
+                <w:szCs w:val="24"/>
+              </w:rPr>
+              <w:t xml:space="preserve">. </w:t>
+            </w:r>
             <w:bookmarkStart w:id="0" w:name="_GoBack"/>
             <w:bookmarkEnd w:id="0"/>
           </w:p>
@@ -4204,6 +4854,16 @@
                 <w:lang w:eastAsia="da-DK"/>
               </w:rPr>
             </w:pPr>
+            <w:r>
+              <w:rPr>
+                <w:rFonts w:ascii="Calibri" w:hAnsi="Calibri" w:cs="Times New Roman"/>
+                <w:color w:val="000000"/>
+                <w:sz w:val="24"/>
+                <w:szCs w:val="24"/>
+                <w:lang w:eastAsia="da-DK"/>
+              </w:rPr>
+              <w:t>0.27</w:t>
+            </w:r>
           </w:p>
         </w:tc>
         <w:tc>
@@ -4232,6 +4892,15 @@
                 <w:lang w:eastAsia="da-DK"/>
               </w:rPr>
             </w:pPr>
+            <w:r>
+              <w:rPr>
+                <w:rFonts w:ascii="Times" w:hAnsi="Times" w:cs="Times New Roman"/>
+                <w:sz w:val="24"/>
+                <w:szCs w:val="24"/>
+                <w:lang w:eastAsia="da-DK"/>
+              </w:rPr>
+              <w:t>08/12-2015</w:t>
+            </w:r>
           </w:p>
         </w:tc>
         <w:tc>
@@ -4260,6 +4929,15 @@
                 <w:lang w:eastAsia="da-DK"/>
               </w:rPr>
             </w:pPr>
+            <w:r>
+              <w:rPr>
+                <w:rFonts w:ascii="Times" w:hAnsi="Times" w:cs="Times New Roman"/>
+                <w:sz w:val="24"/>
+                <w:szCs w:val="24"/>
+                <w:lang w:eastAsia="da-DK"/>
+              </w:rPr>
+              <w:t>BH</w:t>
+            </w:r>
           </w:p>
         </w:tc>
         <w:tc>
@@ -4285,6 +4963,340 @@
                 <w:szCs w:val="24"/>
               </w:rPr>
             </w:pPr>
+            <w:r>
+              <w:rPr>
+                <w:szCs w:val="24"/>
+              </w:rPr>
+              <w:t xml:space="preserve">Ændret timer på startskærmen, så det fungere som en tråd, implementeret alarm. Oprette </w:t>
+            </w:r>
+            <w:proofErr w:type="spellStart"/>
+            <w:r>
+              <w:rPr>
+                <w:szCs w:val="24"/>
+              </w:rPr>
+              <w:t>config</w:t>
+            </w:r>
+            <w:proofErr w:type="spellEnd"/>
+            <w:r>
+              <w:rPr>
+                <w:szCs w:val="24"/>
+              </w:rPr>
+              <w:t xml:space="preserve"> XML fil. </w:t>
+            </w:r>
+          </w:p>
+        </w:tc>
+      </w:tr>
+      <w:tr>
+        <w:tc>
+          <w:tcPr>
+            <w:tcW w:w="971" w:type="dxa"/>
+            <w:tcBorders>
+              <w:top w:val="single" w:sz="6" w:space="0" w:color="000000"/>
+              <w:left w:val="single" w:sz="6" w:space="0" w:color="000000"/>
+              <w:bottom w:val="single" w:sz="6" w:space="0" w:color="000000"/>
+              <w:right w:val="single" w:sz="6" w:space="0" w:color="000000"/>
+            </w:tcBorders>
+            <w:tcMar>
+              <w:top w:w="105" w:type="dxa"/>
+              <w:left w:w="105" w:type="dxa"/>
+              <w:bottom w:w="105" w:type="dxa"/>
+              <w:right w:w="105" w:type="dxa"/>
+            </w:tcMar>
+          </w:tcPr>
+          <w:p>
+            <w:pPr>
+              <w:spacing w:after="0" w:line="0" w:lineRule="atLeast"/>
+              <w:rPr>
+                <w:rFonts w:ascii="Calibri" w:hAnsi="Calibri" w:cs="Times New Roman"/>
+                <w:color w:val="000000"/>
+                <w:sz w:val="24"/>
+                <w:szCs w:val="24"/>
+                <w:lang w:eastAsia="da-DK"/>
+              </w:rPr>
+            </w:pPr>
+            <w:r>
+              <w:rPr>
+                <w:rFonts w:ascii="Calibri" w:hAnsi="Calibri" w:cs="Times New Roman"/>
+                <w:color w:val="000000"/>
+                <w:sz w:val="24"/>
+                <w:szCs w:val="24"/>
+                <w:lang w:eastAsia="da-DK"/>
+              </w:rPr>
+              <w:t>0.28</w:t>
+            </w:r>
+          </w:p>
+        </w:tc>
+        <w:tc>
+          <w:tcPr>
+            <w:tcW w:w="1126" w:type="dxa"/>
+            <w:tcBorders>
+              <w:top w:val="single" w:sz="6" w:space="0" w:color="000000"/>
+              <w:left w:val="single" w:sz="6" w:space="0" w:color="000000"/>
+              <w:bottom w:val="single" w:sz="6" w:space="0" w:color="000000"/>
+              <w:right w:val="single" w:sz="6" w:space="0" w:color="000000"/>
+            </w:tcBorders>
+            <w:tcMar>
+              <w:top w:w="105" w:type="dxa"/>
+              <w:left w:w="105" w:type="dxa"/>
+              <w:bottom w:w="105" w:type="dxa"/>
+              <w:right w:w="105" w:type="dxa"/>
+            </w:tcMar>
+          </w:tcPr>
+          <w:p>
+            <w:pPr>
+              <w:spacing w:after="0" w:line="0" w:lineRule="atLeast"/>
+              <w:rPr>
+                <w:rFonts w:ascii="Times" w:hAnsi="Times" w:cs="Times New Roman"/>
+                <w:sz w:val="24"/>
+                <w:szCs w:val="24"/>
+                <w:lang w:eastAsia="da-DK"/>
+              </w:rPr>
+            </w:pPr>
+            <w:r>
+              <w:rPr>
+                <w:rFonts w:ascii="Times" w:hAnsi="Times" w:cs="Times New Roman"/>
+                <w:sz w:val="24"/>
+                <w:szCs w:val="24"/>
+                <w:lang w:eastAsia="da-DK"/>
+              </w:rPr>
+              <w:t>09/12-2015</w:t>
+            </w:r>
+          </w:p>
+        </w:tc>
+        <w:tc>
+          <w:tcPr>
+            <w:tcW w:w="1253" w:type="dxa"/>
+            <w:tcBorders>
+              <w:top w:val="single" w:sz="6" w:space="0" w:color="000000"/>
+              <w:left w:val="single" w:sz="6" w:space="0" w:color="000000"/>
+              <w:bottom w:val="single" w:sz="6" w:space="0" w:color="000000"/>
+              <w:right w:val="single" w:sz="6" w:space="0" w:color="000000"/>
+            </w:tcBorders>
+            <w:tcMar>
+              <w:top w:w="105" w:type="dxa"/>
+              <w:left w:w="105" w:type="dxa"/>
+              <w:bottom w:w="105" w:type="dxa"/>
+              <w:right w:w="105" w:type="dxa"/>
+            </w:tcMar>
+          </w:tcPr>
+          <w:p>
+            <w:pPr>
+              <w:spacing w:after="0" w:line="0" w:lineRule="atLeast"/>
+              <w:rPr>
+                <w:rFonts w:ascii="Times" w:hAnsi="Times" w:cs="Times New Roman"/>
+                <w:sz w:val="24"/>
+                <w:szCs w:val="24"/>
+                <w:lang w:eastAsia="da-DK"/>
+              </w:rPr>
+            </w:pPr>
+            <w:r>
+              <w:rPr>
+                <w:rFonts w:ascii="Times" w:hAnsi="Times" w:cs="Times New Roman"/>
+                <w:sz w:val="24"/>
+                <w:szCs w:val="24"/>
+                <w:lang w:eastAsia="da-DK"/>
+              </w:rPr>
+              <w:t>IMS, LL, MK</w:t>
+            </w:r>
+          </w:p>
+        </w:tc>
+        <w:tc>
+          <w:tcPr>
+            <w:tcW w:w="6498" w:type="dxa"/>
+            <w:tcBorders>
+              <w:top w:val="single" w:sz="6" w:space="0" w:color="000000"/>
+              <w:left w:val="single" w:sz="6" w:space="0" w:color="000000"/>
+              <w:bottom w:val="single" w:sz="6" w:space="0" w:color="000000"/>
+              <w:right w:val="single" w:sz="6" w:space="0" w:color="000000"/>
+            </w:tcBorders>
+            <w:tcMar>
+              <w:top w:w="105" w:type="dxa"/>
+              <w:left w:w="105" w:type="dxa"/>
+              <w:bottom w:w="105" w:type="dxa"/>
+              <w:right w:w="105" w:type="dxa"/>
+            </w:tcMar>
+          </w:tcPr>
+          <w:p>
+            <w:pPr>
+              <w:ind w:left="360"/>
+              <w:rPr>
+                <w:szCs w:val="24"/>
+              </w:rPr>
+            </w:pPr>
+            <w:r>
+              <w:rPr>
+                <w:szCs w:val="24"/>
+              </w:rPr>
+              <w:t xml:space="preserve">Indsat nulpunktsjusterings tekstboks på </w:t>
+            </w:r>
+            <w:proofErr w:type="spellStart"/>
+            <w:r>
+              <w:rPr>
+                <w:szCs w:val="24"/>
+              </w:rPr>
+              <w:t>hovedGUI</w:t>
+            </w:r>
+            <w:proofErr w:type="spellEnd"/>
+            <w:r>
+              <w:rPr>
+                <w:szCs w:val="24"/>
+              </w:rPr>
+              <w:t xml:space="preserve">. </w:t>
+            </w:r>
+          </w:p>
+        </w:tc>
+      </w:tr>
+      <w:tr>
+        <w:tc>
+          <w:tcPr>
+            <w:tcW w:w="971" w:type="dxa"/>
+            <w:tcBorders>
+              <w:top w:val="single" w:sz="6" w:space="0" w:color="000000"/>
+              <w:left w:val="single" w:sz="6" w:space="0" w:color="000000"/>
+              <w:bottom w:val="single" w:sz="6" w:space="0" w:color="000000"/>
+              <w:right w:val="single" w:sz="6" w:space="0" w:color="000000"/>
+            </w:tcBorders>
+            <w:tcMar>
+              <w:top w:w="105" w:type="dxa"/>
+              <w:left w:w="105" w:type="dxa"/>
+              <w:bottom w:w="105" w:type="dxa"/>
+              <w:right w:w="105" w:type="dxa"/>
+            </w:tcMar>
+          </w:tcPr>
+          <w:p>
+            <w:pPr>
+              <w:spacing w:after="0" w:line="0" w:lineRule="atLeast"/>
+              <w:rPr>
+                <w:rFonts w:ascii="Calibri" w:hAnsi="Calibri" w:cs="Times New Roman"/>
+                <w:color w:val="000000"/>
+                <w:sz w:val="24"/>
+                <w:szCs w:val="24"/>
+                <w:lang w:eastAsia="da-DK"/>
+              </w:rPr>
+            </w:pPr>
+            <w:r>
+              <w:rPr>
+                <w:rFonts w:ascii="Calibri" w:hAnsi="Calibri" w:cs="Times New Roman"/>
+                <w:color w:val="000000"/>
+                <w:sz w:val="24"/>
+                <w:szCs w:val="24"/>
+                <w:lang w:eastAsia="da-DK"/>
+              </w:rPr>
+              <w:t>0.29</w:t>
+            </w:r>
+          </w:p>
+        </w:tc>
+        <w:tc>
+          <w:tcPr>
+            <w:tcW w:w="1126" w:type="dxa"/>
+            <w:tcBorders>
+              <w:top w:val="single" w:sz="6" w:space="0" w:color="000000"/>
+              <w:left w:val="single" w:sz="6" w:space="0" w:color="000000"/>
+              <w:bottom w:val="single" w:sz="6" w:space="0" w:color="000000"/>
+              <w:right w:val="single" w:sz="6" w:space="0" w:color="000000"/>
+            </w:tcBorders>
+            <w:tcMar>
+              <w:top w:w="105" w:type="dxa"/>
+              <w:left w:w="105" w:type="dxa"/>
+              <w:bottom w:w="105" w:type="dxa"/>
+              <w:right w:w="105" w:type="dxa"/>
+            </w:tcMar>
+          </w:tcPr>
+          <w:p>
+            <w:pPr>
+              <w:spacing w:after="0" w:line="0" w:lineRule="atLeast"/>
+              <w:rPr>
+                <w:rFonts w:ascii="Times" w:hAnsi="Times" w:cs="Times New Roman"/>
+                <w:sz w:val="24"/>
+                <w:szCs w:val="24"/>
+                <w:lang w:eastAsia="da-DK"/>
+              </w:rPr>
+            </w:pPr>
+            <w:r>
+              <w:rPr>
+                <w:rFonts w:ascii="Times" w:hAnsi="Times" w:cs="Times New Roman"/>
+                <w:sz w:val="24"/>
+                <w:szCs w:val="24"/>
+                <w:lang w:eastAsia="da-DK"/>
+              </w:rPr>
+              <w:t>09/12-2015</w:t>
+            </w:r>
+          </w:p>
+        </w:tc>
+        <w:tc>
+          <w:tcPr>
+            <w:tcW w:w="1253" w:type="dxa"/>
+            <w:tcBorders>
+              <w:top w:val="single" w:sz="6" w:space="0" w:color="000000"/>
+              <w:left w:val="single" w:sz="6" w:space="0" w:color="000000"/>
+              <w:bottom w:val="single" w:sz="6" w:space="0" w:color="000000"/>
+              <w:right w:val="single" w:sz="6" w:space="0" w:color="000000"/>
+            </w:tcBorders>
+            <w:tcMar>
+              <w:top w:w="105" w:type="dxa"/>
+              <w:left w:w="105" w:type="dxa"/>
+              <w:bottom w:w="105" w:type="dxa"/>
+              <w:right w:w="105" w:type="dxa"/>
+            </w:tcMar>
+          </w:tcPr>
+          <w:p>
+            <w:pPr>
+              <w:spacing w:after="0" w:line="0" w:lineRule="atLeast"/>
+              <w:rPr>
+                <w:rFonts w:ascii="Times" w:hAnsi="Times" w:cs="Times New Roman"/>
+                <w:sz w:val="24"/>
+                <w:szCs w:val="24"/>
+                <w:lang w:eastAsia="da-DK"/>
+              </w:rPr>
+            </w:pPr>
+            <w:r>
+              <w:rPr>
+                <w:rFonts w:ascii="Times" w:hAnsi="Times" w:cs="Times New Roman"/>
+                <w:sz w:val="24"/>
+                <w:szCs w:val="24"/>
+                <w:lang w:eastAsia="da-DK"/>
+              </w:rPr>
+              <w:t>BH</w:t>
+            </w:r>
+          </w:p>
+        </w:tc>
+        <w:tc>
+          <w:tcPr>
+            <w:tcW w:w="6498" w:type="dxa"/>
+            <w:tcBorders>
+              <w:top w:val="single" w:sz="6" w:space="0" w:color="000000"/>
+              <w:left w:val="single" w:sz="6" w:space="0" w:color="000000"/>
+              <w:bottom w:val="single" w:sz="6" w:space="0" w:color="000000"/>
+              <w:right w:val="single" w:sz="6" w:space="0" w:color="000000"/>
+            </w:tcBorders>
+            <w:tcMar>
+              <w:top w:w="105" w:type="dxa"/>
+              <w:left w:w="105" w:type="dxa"/>
+              <w:bottom w:w="105" w:type="dxa"/>
+              <w:right w:w="105" w:type="dxa"/>
+            </w:tcMar>
+          </w:tcPr>
+          <w:p>
+            <w:pPr>
+              <w:ind w:left="360"/>
+              <w:rPr>
+                <w:szCs w:val="24"/>
+              </w:rPr>
+            </w:pPr>
+            <w:r>
+              <w:rPr>
+                <w:szCs w:val="24"/>
+              </w:rPr>
+              <w:t xml:space="preserve">Rettelser af systolen, diastolen og middeltrykket, samt indlæsning fra </w:t>
+            </w:r>
+            <w:proofErr w:type="spellStart"/>
+            <w:r>
+              <w:rPr>
+                <w:szCs w:val="24"/>
+              </w:rPr>
+              <w:t>DAQ’en</w:t>
+            </w:r>
+            <w:proofErr w:type="spellEnd"/>
           </w:p>
         </w:tc>
       </w:tr>
@@ -5583,7 +6595,7 @@
   <a:extraClrSchemeLst/>
   <a:extLst>
     <a:ext uri="{05A4C25C-085E-4340-85A3-A5531E510DB2}">
-      <thm15:themeFamily xmlns:thm15="http://schemas.microsoft.com/office/thememl/2012/main" xmlns="" name="Office Theme" id="{62F939B6-93AF-4DB8-9C6B-D6C7DFDC589F}" vid="{4A3C46E8-61CC-4603-A589-7422A47A8E4A}"/>
+      <thm15:themeFamily xmlns="" xmlns:thm15="http://schemas.microsoft.com/office/thememl/2012/main" name="Office Theme" id="{62F939B6-93AF-4DB8-9C6B-D6C7DFDC589F}" vid="{4A3C46E8-61CC-4603-A589-7422A47A8E4A}"/>
     </a:ext>
   </a:extLst>
 </a:theme>

</xml_diff>